<commit_message>
chore(documentation): add the documentation
</commit_message>
<xml_diff>
--- a/docs/Rapport_de_projet.docx
+++ b/docs/Rapport_de_projet.docx
@@ -6,9 +6,11 @@
       <w:pPr>
         <w:pStyle w:val="Titre"/>
       </w:pPr>
+      <w:proofErr w:type="spellStart"/>
       <w:r>
         <w:t>P_BitRuisseau</w:t>
       </w:r>
+      <w:proofErr w:type="spellEnd"/>
     </w:p>
     <w:p>
       <w:pPr>
@@ -106,12 +108,14 @@
           <w:lang w:val="en-US"/>
         </w:rPr>
       </w:pPr>
+      <w:proofErr w:type="spellStart"/>
       <w:r>
         <w:rPr>
           <w:lang w:val="en-US"/>
         </w:rPr>
         <w:t>Vennes</w:t>
       </w:r>
+      <w:proofErr w:type="spellEnd"/>
     </w:p>
     <w:p>
       <w:pPr>
@@ -169,8 +173,10 @@
           <w:bCs w:val="0"/>
           <w:caps w:val="0"/>
           <w:noProof/>
+          <w:kern w:val="2"/>
           <w:sz w:val="22"/>
           <w:szCs w:val="22"/>
+          <w14:ligatures w14:val="standardContextual"/>
         </w:rPr>
       </w:pPr>
       <w:r>
@@ -206,7 +212,7 @@
         </w:rPr>
         <w:fldChar w:fldCharType="separate"/>
       </w:r>
-      <w:hyperlink w:anchor="_Toc308526316" w:history="1">
+      <w:hyperlink w:anchor="_Toc184992431" w:history="1">
         <w:r>
           <w:rPr>
             <w:rStyle w:val="Lienhypertexte"/>
@@ -221,8 +227,10 @@
             <w:bCs w:val="0"/>
             <w:caps w:val="0"/>
             <w:noProof/>
+            <w:kern w:val="2"/>
             <w:sz w:val="22"/>
             <w:szCs w:val="22"/>
+            <w14:ligatures w14:val="standardContextual"/>
           </w:rPr>
           <w:tab/>
         </w:r>
@@ -231,7 +239,7 @@
             <w:rStyle w:val="Lienhypertexte"/>
             <w:noProof/>
           </w:rPr>
-          <w:t>Spécifications</w:t>
+          <w:t>introduction</w:t>
         </w:r>
         <w:r>
           <w:rPr>
@@ -252,7 +260,7 @@
             <w:noProof/>
             <w:webHidden/>
           </w:rPr>
-          <w:instrText xml:space="preserve"> PAGEREF _Toc308526316 \h </w:instrText>
+          <w:instrText xml:space="preserve"> PAGEREF _Toc184992431 \h </w:instrText>
         </w:r>
         <w:r>
           <w:rPr>
@@ -285,34 +293,42 @@
     </w:p>
     <w:p>
       <w:pPr>
-        <w:pStyle w:val="TM2"/>
+        <w:pStyle w:val="TM10"/>
         <w:tabs>
-          <w:tab w:val="left" w:pos="800"/>
+          <w:tab w:val="left" w:pos="400"/>
           <w:tab w:val="right" w:leader="dot" w:pos="9060"/>
         </w:tabs>
         <w:rPr>
           <w:rFonts w:eastAsiaTheme="minorEastAsia" w:cstheme="minorBidi"/>
-          <w:smallCaps w:val="0"/>
+          <w:b w:val="0"/>
+          <w:bCs w:val="0"/>
+          <w:caps w:val="0"/>
           <w:noProof/>
+          <w:kern w:val="2"/>
           <w:sz w:val="22"/>
           <w:szCs w:val="22"/>
+          <w14:ligatures w14:val="standardContextual"/>
         </w:rPr>
       </w:pPr>
-      <w:hyperlink w:anchor="_Toc308526317" w:history="1">
+      <w:hyperlink w:anchor="_Toc184992432" w:history="1">
         <w:r>
           <w:rPr>
             <w:rStyle w:val="Lienhypertexte"/>
             <w:noProof/>
           </w:rPr>
-          <w:t>1.1</w:t>
+          <w:t>2</w:t>
         </w:r>
         <w:r>
           <w:rPr>
             <w:rFonts w:eastAsiaTheme="minorEastAsia" w:cstheme="minorBidi"/>
-            <w:smallCaps w:val="0"/>
+            <w:b w:val="0"/>
+            <w:bCs w:val="0"/>
+            <w:caps w:val="0"/>
             <w:noProof/>
+            <w:kern w:val="2"/>
             <w:sz w:val="22"/>
             <w:szCs w:val="22"/>
+            <w14:ligatures w14:val="standardContextual"/>
           </w:rPr>
           <w:tab/>
         </w:r>
@@ -321,7 +337,7 @@
             <w:rStyle w:val="Lienhypertexte"/>
             <w:noProof/>
           </w:rPr>
-          <w:t>Titre</w:t>
+          <w:t>Planification Initiale</w:t>
         </w:r>
         <w:r>
           <w:rPr>
@@ -342,827 +358,7 @@
             <w:noProof/>
             <w:webHidden/>
           </w:rPr>
-          <w:instrText xml:space="preserve"> PAGEREF _Toc308526317 \h </w:instrText>
-        </w:r>
-        <w:r>
-          <w:rPr>
-            <w:noProof/>
-            <w:webHidden/>
-          </w:rPr>
-        </w:r>
-        <w:r>
-          <w:rPr>
-            <w:noProof/>
-            <w:webHidden/>
-          </w:rPr>
-          <w:fldChar w:fldCharType="separate"/>
-        </w:r>
-        <w:r>
-          <w:rPr>
-            <w:noProof/>
-            <w:webHidden/>
-          </w:rPr>
-          <w:t>3</w:t>
-        </w:r>
-        <w:r>
-          <w:rPr>
-            <w:noProof/>
-            <w:webHidden/>
-          </w:rPr>
-          <w:fldChar w:fldCharType="end"/>
-        </w:r>
-      </w:hyperlink>
-    </w:p>
-    <w:p>
-      <w:pPr>
-        <w:pStyle w:val="TM2"/>
-        <w:tabs>
-          <w:tab w:val="left" w:pos="800"/>
-          <w:tab w:val="right" w:leader="dot" w:pos="9060"/>
-        </w:tabs>
-        <w:rPr>
-          <w:rFonts w:eastAsiaTheme="minorEastAsia" w:cstheme="minorBidi"/>
-          <w:smallCaps w:val="0"/>
-          <w:noProof/>
-          <w:sz w:val="22"/>
-          <w:szCs w:val="22"/>
-        </w:rPr>
-      </w:pPr>
-      <w:hyperlink w:anchor="_Toc308526318" w:history="1">
-        <w:r>
-          <w:rPr>
-            <w:rStyle w:val="Lienhypertexte"/>
-            <w:noProof/>
-          </w:rPr>
-          <w:t>1.2</w:t>
-        </w:r>
-        <w:r>
-          <w:rPr>
-            <w:rFonts w:eastAsiaTheme="minorEastAsia" w:cstheme="minorBidi"/>
-            <w:smallCaps w:val="0"/>
-            <w:noProof/>
-            <w:sz w:val="22"/>
-            <w:szCs w:val="22"/>
-          </w:rPr>
-          <w:tab/>
-        </w:r>
-        <w:r>
-          <w:rPr>
-            <w:rStyle w:val="Lienhypertexte"/>
-            <w:noProof/>
-          </w:rPr>
-          <w:t>Description</w:t>
-        </w:r>
-        <w:r>
-          <w:rPr>
-            <w:noProof/>
-            <w:webHidden/>
-          </w:rPr>
-          <w:tab/>
-        </w:r>
-        <w:r>
-          <w:rPr>
-            <w:noProof/>
-            <w:webHidden/>
-          </w:rPr>
-          <w:fldChar w:fldCharType="begin"/>
-        </w:r>
-        <w:r>
-          <w:rPr>
-            <w:noProof/>
-            <w:webHidden/>
-          </w:rPr>
-          <w:instrText xml:space="preserve"> PAGEREF _Toc308526318 \h </w:instrText>
-        </w:r>
-        <w:r>
-          <w:rPr>
-            <w:noProof/>
-            <w:webHidden/>
-          </w:rPr>
-        </w:r>
-        <w:r>
-          <w:rPr>
-            <w:noProof/>
-            <w:webHidden/>
-          </w:rPr>
-          <w:fldChar w:fldCharType="separate"/>
-        </w:r>
-        <w:r>
-          <w:rPr>
-            <w:noProof/>
-            <w:webHidden/>
-          </w:rPr>
-          <w:t>3</w:t>
-        </w:r>
-        <w:r>
-          <w:rPr>
-            <w:noProof/>
-            <w:webHidden/>
-          </w:rPr>
-          <w:fldChar w:fldCharType="end"/>
-        </w:r>
-      </w:hyperlink>
-    </w:p>
-    <w:p>
-      <w:pPr>
-        <w:pStyle w:val="TM2"/>
-        <w:tabs>
-          <w:tab w:val="left" w:pos="800"/>
-          <w:tab w:val="right" w:leader="dot" w:pos="9060"/>
-        </w:tabs>
-        <w:rPr>
-          <w:rFonts w:eastAsiaTheme="minorEastAsia" w:cstheme="minorBidi"/>
-          <w:smallCaps w:val="0"/>
-          <w:noProof/>
-          <w:sz w:val="22"/>
-          <w:szCs w:val="22"/>
-        </w:rPr>
-      </w:pPr>
-      <w:hyperlink w:anchor="_Toc308526319" w:history="1">
-        <w:r>
-          <w:rPr>
-            <w:rStyle w:val="Lienhypertexte"/>
-            <w:noProof/>
-          </w:rPr>
-          <w:t>1.3</w:t>
-        </w:r>
-        <w:r>
-          <w:rPr>
-            <w:rFonts w:eastAsiaTheme="minorEastAsia" w:cstheme="minorBidi"/>
-            <w:smallCaps w:val="0"/>
-            <w:noProof/>
-            <w:sz w:val="22"/>
-            <w:szCs w:val="22"/>
-          </w:rPr>
-          <w:tab/>
-        </w:r>
-        <w:r>
-          <w:rPr>
-            <w:rStyle w:val="Lienhypertexte"/>
-            <w:noProof/>
-          </w:rPr>
-          <w:t>Matériel et logiciels à disposition</w:t>
-        </w:r>
-        <w:r>
-          <w:rPr>
-            <w:noProof/>
-            <w:webHidden/>
-          </w:rPr>
-          <w:tab/>
-        </w:r>
-        <w:r>
-          <w:rPr>
-            <w:noProof/>
-            <w:webHidden/>
-          </w:rPr>
-          <w:fldChar w:fldCharType="begin"/>
-        </w:r>
-        <w:r>
-          <w:rPr>
-            <w:noProof/>
-            <w:webHidden/>
-          </w:rPr>
-          <w:instrText xml:space="preserve"> PAGEREF _Toc308526319 \h </w:instrText>
-        </w:r>
-        <w:r>
-          <w:rPr>
-            <w:noProof/>
-            <w:webHidden/>
-          </w:rPr>
-        </w:r>
-        <w:r>
-          <w:rPr>
-            <w:noProof/>
-            <w:webHidden/>
-          </w:rPr>
-          <w:fldChar w:fldCharType="separate"/>
-        </w:r>
-        <w:r>
-          <w:rPr>
-            <w:noProof/>
-            <w:webHidden/>
-          </w:rPr>
-          <w:t>3</w:t>
-        </w:r>
-        <w:r>
-          <w:rPr>
-            <w:noProof/>
-            <w:webHidden/>
-          </w:rPr>
-          <w:fldChar w:fldCharType="end"/>
-        </w:r>
-      </w:hyperlink>
-    </w:p>
-    <w:p>
-      <w:pPr>
-        <w:pStyle w:val="TM2"/>
-        <w:tabs>
-          <w:tab w:val="left" w:pos="800"/>
-          <w:tab w:val="right" w:leader="dot" w:pos="9060"/>
-        </w:tabs>
-        <w:rPr>
-          <w:rFonts w:eastAsiaTheme="minorEastAsia" w:cstheme="minorBidi"/>
-          <w:smallCaps w:val="0"/>
-          <w:noProof/>
-          <w:sz w:val="22"/>
-          <w:szCs w:val="22"/>
-        </w:rPr>
-      </w:pPr>
-      <w:hyperlink w:anchor="_Toc308526320" w:history="1">
-        <w:r>
-          <w:rPr>
-            <w:rStyle w:val="Lienhypertexte"/>
-            <w:noProof/>
-          </w:rPr>
-          <w:t>1.4</w:t>
-        </w:r>
-        <w:r>
-          <w:rPr>
-            <w:rFonts w:eastAsiaTheme="minorEastAsia" w:cstheme="minorBidi"/>
-            <w:smallCaps w:val="0"/>
-            <w:noProof/>
-            <w:sz w:val="22"/>
-            <w:szCs w:val="22"/>
-          </w:rPr>
-          <w:tab/>
-        </w:r>
-        <w:r>
-          <w:rPr>
-            <w:rStyle w:val="Lienhypertexte"/>
-            <w:noProof/>
-          </w:rPr>
-          <w:t>Prérequis</w:t>
-        </w:r>
-        <w:r>
-          <w:rPr>
-            <w:noProof/>
-            <w:webHidden/>
-          </w:rPr>
-          <w:tab/>
-        </w:r>
-        <w:r>
-          <w:rPr>
-            <w:noProof/>
-            <w:webHidden/>
-          </w:rPr>
-          <w:fldChar w:fldCharType="begin"/>
-        </w:r>
-        <w:r>
-          <w:rPr>
-            <w:noProof/>
-            <w:webHidden/>
-          </w:rPr>
-          <w:instrText xml:space="preserve"> PAGEREF _Toc308526320 \h </w:instrText>
-        </w:r>
-        <w:r>
-          <w:rPr>
-            <w:noProof/>
-            <w:webHidden/>
-          </w:rPr>
-        </w:r>
-        <w:r>
-          <w:rPr>
-            <w:noProof/>
-            <w:webHidden/>
-          </w:rPr>
-          <w:fldChar w:fldCharType="separate"/>
-        </w:r>
-        <w:r>
-          <w:rPr>
-            <w:noProof/>
-            <w:webHidden/>
-          </w:rPr>
-          <w:t>3</w:t>
-        </w:r>
-        <w:r>
-          <w:rPr>
-            <w:noProof/>
-            <w:webHidden/>
-          </w:rPr>
-          <w:fldChar w:fldCharType="end"/>
-        </w:r>
-      </w:hyperlink>
-    </w:p>
-    <w:p>
-      <w:pPr>
-        <w:pStyle w:val="TM2"/>
-        <w:tabs>
-          <w:tab w:val="left" w:pos="800"/>
-          <w:tab w:val="right" w:leader="dot" w:pos="9060"/>
-        </w:tabs>
-        <w:rPr>
-          <w:rFonts w:eastAsiaTheme="minorEastAsia" w:cstheme="minorBidi"/>
-          <w:smallCaps w:val="0"/>
-          <w:noProof/>
-          <w:sz w:val="22"/>
-          <w:szCs w:val="22"/>
-        </w:rPr>
-      </w:pPr>
-      <w:hyperlink w:anchor="_Toc308526321" w:history="1">
-        <w:r>
-          <w:rPr>
-            <w:rStyle w:val="Lienhypertexte"/>
-            <w:noProof/>
-          </w:rPr>
-          <w:t>1.5</w:t>
-        </w:r>
-        <w:r>
-          <w:rPr>
-            <w:rFonts w:eastAsiaTheme="minorEastAsia" w:cstheme="minorBidi"/>
-            <w:smallCaps w:val="0"/>
-            <w:noProof/>
-            <w:sz w:val="22"/>
-            <w:szCs w:val="22"/>
-          </w:rPr>
-          <w:tab/>
-        </w:r>
-        <w:r>
-          <w:rPr>
-            <w:rStyle w:val="Lienhypertexte"/>
-            <w:noProof/>
-          </w:rPr>
-          <w:t>Cahier des charges</w:t>
-        </w:r>
-        <w:r>
-          <w:rPr>
-            <w:noProof/>
-            <w:webHidden/>
-          </w:rPr>
-          <w:tab/>
-        </w:r>
-        <w:r>
-          <w:rPr>
-            <w:noProof/>
-            <w:webHidden/>
-          </w:rPr>
-          <w:fldChar w:fldCharType="begin"/>
-        </w:r>
-        <w:r>
-          <w:rPr>
-            <w:noProof/>
-            <w:webHidden/>
-          </w:rPr>
-          <w:instrText xml:space="preserve"> PAGEREF _Toc308526321 \h </w:instrText>
-        </w:r>
-        <w:r>
-          <w:rPr>
-            <w:noProof/>
-            <w:webHidden/>
-          </w:rPr>
-        </w:r>
-        <w:r>
-          <w:rPr>
-            <w:noProof/>
-            <w:webHidden/>
-          </w:rPr>
-          <w:fldChar w:fldCharType="separate"/>
-        </w:r>
-        <w:r>
-          <w:rPr>
-            <w:noProof/>
-            <w:webHidden/>
-          </w:rPr>
-          <w:t>3</w:t>
-        </w:r>
-        <w:r>
-          <w:rPr>
-            <w:noProof/>
-            <w:webHidden/>
-          </w:rPr>
-          <w:fldChar w:fldCharType="end"/>
-        </w:r>
-      </w:hyperlink>
-    </w:p>
-    <w:p>
-      <w:pPr>
-        <w:pStyle w:val="TM3"/>
-        <w:tabs>
-          <w:tab w:val="left" w:pos="1200"/>
-          <w:tab w:val="right" w:leader="dot" w:pos="9060"/>
-        </w:tabs>
-        <w:rPr>
-          <w:rFonts w:eastAsiaTheme="minorEastAsia" w:cstheme="minorBidi"/>
-          <w:i w:val="0"/>
-          <w:iCs w:val="0"/>
-          <w:noProof/>
-          <w:sz w:val="22"/>
-          <w:szCs w:val="22"/>
-        </w:rPr>
-      </w:pPr>
-      <w:hyperlink w:anchor="_Toc308526322" w:history="1">
-        <w:r>
-          <w:rPr>
-            <w:rStyle w:val="Lienhypertexte"/>
-            <w:noProof/>
-          </w:rPr>
-          <w:t>1.5.1</w:t>
-        </w:r>
-        <w:r>
-          <w:rPr>
-            <w:rFonts w:eastAsiaTheme="minorEastAsia" w:cstheme="minorBidi"/>
-            <w:i w:val="0"/>
-            <w:iCs w:val="0"/>
-            <w:noProof/>
-            <w:sz w:val="22"/>
-            <w:szCs w:val="22"/>
-          </w:rPr>
-          <w:tab/>
-        </w:r>
-        <w:r>
-          <w:rPr>
-            <w:rStyle w:val="Lienhypertexte"/>
-            <w:noProof/>
-          </w:rPr>
-          <w:t>Objectifs et portée du projet (objectifs SMART)</w:t>
-        </w:r>
-        <w:r>
-          <w:rPr>
-            <w:noProof/>
-            <w:webHidden/>
-          </w:rPr>
-          <w:tab/>
-        </w:r>
-        <w:r>
-          <w:rPr>
-            <w:noProof/>
-            <w:webHidden/>
-          </w:rPr>
-          <w:fldChar w:fldCharType="begin"/>
-        </w:r>
-        <w:r>
-          <w:rPr>
-            <w:noProof/>
-            <w:webHidden/>
-          </w:rPr>
-          <w:instrText xml:space="preserve"> PAGEREF _Toc308526322 \h </w:instrText>
-        </w:r>
-        <w:r>
-          <w:rPr>
-            <w:noProof/>
-            <w:webHidden/>
-          </w:rPr>
-        </w:r>
-        <w:r>
-          <w:rPr>
-            <w:noProof/>
-            <w:webHidden/>
-          </w:rPr>
-          <w:fldChar w:fldCharType="separate"/>
-        </w:r>
-        <w:r>
-          <w:rPr>
-            <w:noProof/>
-            <w:webHidden/>
-          </w:rPr>
-          <w:t>3</w:t>
-        </w:r>
-        <w:r>
-          <w:rPr>
-            <w:noProof/>
-            <w:webHidden/>
-          </w:rPr>
-          <w:fldChar w:fldCharType="end"/>
-        </w:r>
-      </w:hyperlink>
-    </w:p>
-    <w:p>
-      <w:pPr>
-        <w:pStyle w:val="TM3"/>
-        <w:tabs>
-          <w:tab w:val="left" w:pos="1200"/>
-          <w:tab w:val="right" w:leader="dot" w:pos="9060"/>
-        </w:tabs>
-        <w:rPr>
-          <w:rFonts w:eastAsiaTheme="minorEastAsia" w:cstheme="minorBidi"/>
-          <w:i w:val="0"/>
-          <w:iCs w:val="0"/>
-          <w:noProof/>
-          <w:sz w:val="22"/>
-          <w:szCs w:val="22"/>
-        </w:rPr>
-      </w:pPr>
-      <w:hyperlink w:anchor="_Toc308526323" w:history="1">
-        <w:r>
-          <w:rPr>
-            <w:rStyle w:val="Lienhypertexte"/>
-            <w:noProof/>
-          </w:rPr>
-          <w:t>1.5.2</w:t>
-        </w:r>
-        <w:r>
-          <w:rPr>
-            <w:rFonts w:eastAsiaTheme="minorEastAsia" w:cstheme="minorBidi"/>
-            <w:i w:val="0"/>
-            <w:iCs w:val="0"/>
-            <w:noProof/>
-            <w:sz w:val="22"/>
-            <w:szCs w:val="22"/>
-          </w:rPr>
-          <w:tab/>
-        </w:r>
-        <w:r>
-          <w:rPr>
-            <w:rStyle w:val="Lienhypertexte"/>
-            <w:noProof/>
-          </w:rPr>
-          <w:t>Caractéristiques des utilisateurs et impacts</w:t>
-        </w:r>
-        <w:r>
-          <w:rPr>
-            <w:noProof/>
-            <w:webHidden/>
-          </w:rPr>
-          <w:tab/>
-        </w:r>
-        <w:r>
-          <w:rPr>
-            <w:noProof/>
-            <w:webHidden/>
-          </w:rPr>
-          <w:fldChar w:fldCharType="begin"/>
-        </w:r>
-        <w:r>
-          <w:rPr>
-            <w:noProof/>
-            <w:webHidden/>
-          </w:rPr>
-          <w:instrText xml:space="preserve"> PAGEREF _Toc308526323 \h </w:instrText>
-        </w:r>
-        <w:r>
-          <w:rPr>
-            <w:noProof/>
-            <w:webHidden/>
-          </w:rPr>
-        </w:r>
-        <w:r>
-          <w:rPr>
-            <w:noProof/>
-            <w:webHidden/>
-          </w:rPr>
-          <w:fldChar w:fldCharType="separate"/>
-        </w:r>
-        <w:r>
-          <w:rPr>
-            <w:noProof/>
-            <w:webHidden/>
-          </w:rPr>
-          <w:t>3</w:t>
-        </w:r>
-        <w:r>
-          <w:rPr>
-            <w:noProof/>
-            <w:webHidden/>
-          </w:rPr>
-          <w:fldChar w:fldCharType="end"/>
-        </w:r>
-      </w:hyperlink>
-    </w:p>
-    <w:p>
-      <w:pPr>
-        <w:pStyle w:val="TM3"/>
-        <w:tabs>
-          <w:tab w:val="left" w:pos="1200"/>
-          <w:tab w:val="right" w:leader="dot" w:pos="9060"/>
-        </w:tabs>
-        <w:rPr>
-          <w:rFonts w:eastAsiaTheme="minorEastAsia" w:cstheme="minorBidi"/>
-          <w:i w:val="0"/>
-          <w:iCs w:val="0"/>
-          <w:noProof/>
-          <w:sz w:val="22"/>
-          <w:szCs w:val="22"/>
-        </w:rPr>
-      </w:pPr>
-      <w:hyperlink w:anchor="_Toc308526324" w:history="1">
-        <w:r>
-          <w:rPr>
-            <w:rStyle w:val="Lienhypertexte"/>
-            <w:noProof/>
-          </w:rPr>
-          <w:t>1.5.3</w:t>
-        </w:r>
-        <w:r>
-          <w:rPr>
-            <w:rFonts w:eastAsiaTheme="minorEastAsia" w:cstheme="minorBidi"/>
-            <w:i w:val="0"/>
-            <w:iCs w:val="0"/>
-            <w:noProof/>
-            <w:sz w:val="22"/>
-            <w:szCs w:val="22"/>
-          </w:rPr>
-          <w:tab/>
-        </w:r>
-        <w:r>
-          <w:rPr>
-            <w:rStyle w:val="Lienhypertexte"/>
-            <w:noProof/>
-          </w:rPr>
-          <w:t>Fonctionnalités requises (du point de vue de l’utilisateur)</w:t>
-        </w:r>
-        <w:r>
-          <w:rPr>
-            <w:noProof/>
-            <w:webHidden/>
-          </w:rPr>
-          <w:tab/>
-        </w:r>
-        <w:r>
-          <w:rPr>
-            <w:noProof/>
-            <w:webHidden/>
-          </w:rPr>
-          <w:fldChar w:fldCharType="begin"/>
-        </w:r>
-        <w:r>
-          <w:rPr>
-            <w:noProof/>
-            <w:webHidden/>
-          </w:rPr>
-          <w:instrText xml:space="preserve"> PAGEREF _Toc308526324 \h </w:instrText>
-        </w:r>
-        <w:r>
-          <w:rPr>
-            <w:noProof/>
-            <w:webHidden/>
-          </w:rPr>
-        </w:r>
-        <w:r>
-          <w:rPr>
-            <w:noProof/>
-            <w:webHidden/>
-          </w:rPr>
-          <w:fldChar w:fldCharType="separate"/>
-        </w:r>
-        <w:r>
-          <w:rPr>
-            <w:noProof/>
-            <w:webHidden/>
-          </w:rPr>
-          <w:t>3</w:t>
-        </w:r>
-        <w:r>
-          <w:rPr>
-            <w:noProof/>
-            <w:webHidden/>
-          </w:rPr>
-          <w:fldChar w:fldCharType="end"/>
-        </w:r>
-      </w:hyperlink>
-    </w:p>
-    <w:p>
-      <w:pPr>
-        <w:pStyle w:val="TM3"/>
-        <w:tabs>
-          <w:tab w:val="left" w:pos="1200"/>
-          <w:tab w:val="right" w:leader="dot" w:pos="9060"/>
-        </w:tabs>
-        <w:rPr>
-          <w:rFonts w:eastAsiaTheme="minorEastAsia" w:cstheme="minorBidi"/>
-          <w:i w:val="0"/>
-          <w:iCs w:val="0"/>
-          <w:noProof/>
-          <w:sz w:val="22"/>
-          <w:szCs w:val="22"/>
-        </w:rPr>
-      </w:pPr>
-      <w:hyperlink w:anchor="_Toc308526325" w:history="1">
-        <w:r>
-          <w:rPr>
-            <w:rStyle w:val="Lienhypertexte"/>
-            <w:noProof/>
-          </w:rPr>
-          <w:t>1.5.4</w:t>
-        </w:r>
-        <w:r>
-          <w:rPr>
-            <w:rFonts w:eastAsiaTheme="minorEastAsia" w:cstheme="minorBidi"/>
-            <w:i w:val="0"/>
-            <w:iCs w:val="0"/>
-            <w:noProof/>
-            <w:sz w:val="22"/>
-            <w:szCs w:val="22"/>
-          </w:rPr>
-          <w:tab/>
-        </w:r>
-        <w:r>
-          <w:rPr>
-            <w:rStyle w:val="Lienhypertexte"/>
-            <w:noProof/>
-          </w:rPr>
-          <w:t>Contraintes</w:t>
-        </w:r>
-        <w:r>
-          <w:rPr>
-            <w:noProof/>
-            <w:webHidden/>
-          </w:rPr>
-          <w:tab/>
-        </w:r>
-        <w:r>
-          <w:rPr>
-            <w:noProof/>
-            <w:webHidden/>
-          </w:rPr>
-          <w:fldChar w:fldCharType="begin"/>
-        </w:r>
-        <w:r>
-          <w:rPr>
-            <w:noProof/>
-            <w:webHidden/>
-          </w:rPr>
-          <w:instrText xml:space="preserve"> PAGEREF _Toc308526325 \h </w:instrText>
-        </w:r>
-        <w:r>
-          <w:rPr>
-            <w:noProof/>
-            <w:webHidden/>
-          </w:rPr>
-        </w:r>
-        <w:r>
-          <w:rPr>
-            <w:noProof/>
-            <w:webHidden/>
-          </w:rPr>
-          <w:fldChar w:fldCharType="separate"/>
-        </w:r>
-        <w:r>
-          <w:rPr>
-            <w:noProof/>
-            <w:webHidden/>
-          </w:rPr>
-          <w:t>3</w:t>
-        </w:r>
-        <w:r>
-          <w:rPr>
-            <w:noProof/>
-            <w:webHidden/>
-          </w:rPr>
-          <w:fldChar w:fldCharType="end"/>
-        </w:r>
-      </w:hyperlink>
-    </w:p>
-    <w:p>
-      <w:pPr>
-        <w:pStyle w:val="TM3"/>
-        <w:tabs>
-          <w:tab w:val="left" w:pos="1200"/>
-          <w:tab w:val="right" w:leader="dot" w:pos="9060"/>
-        </w:tabs>
-        <w:rPr>
-          <w:rFonts w:eastAsiaTheme="minorEastAsia" w:cstheme="minorBidi"/>
-          <w:i w:val="0"/>
-          <w:iCs w:val="0"/>
-          <w:noProof/>
-          <w:sz w:val="22"/>
-          <w:szCs w:val="22"/>
-        </w:rPr>
-      </w:pPr>
-      <w:hyperlink w:anchor="_Toc308526326" w:history="1">
-        <w:r>
-          <w:rPr>
-            <w:rStyle w:val="Lienhypertexte"/>
-            <w:noProof/>
-          </w:rPr>
-          <w:t>1.5.5</w:t>
-        </w:r>
-        <w:r>
-          <w:rPr>
-            <w:rFonts w:eastAsiaTheme="minorEastAsia" w:cstheme="minorBidi"/>
-            <w:i w:val="0"/>
-            <w:iCs w:val="0"/>
-            <w:noProof/>
-            <w:sz w:val="22"/>
-            <w:szCs w:val="22"/>
-          </w:rPr>
-          <w:tab/>
-        </w:r>
-        <w:r>
-          <w:rPr>
-            <w:rStyle w:val="Lienhypertexte"/>
-            <w:noProof/>
-          </w:rPr>
-          <w:t>Travail à réaliser par l'apprenti</w:t>
-        </w:r>
-        <w:r>
-          <w:rPr>
-            <w:noProof/>
-            <w:webHidden/>
-          </w:rPr>
-          <w:tab/>
-        </w:r>
-        <w:r>
-          <w:rPr>
-            <w:noProof/>
-            <w:webHidden/>
-          </w:rPr>
-          <w:fldChar w:fldCharType="begin"/>
-        </w:r>
-        <w:r>
-          <w:rPr>
-            <w:noProof/>
-            <w:webHidden/>
-          </w:rPr>
-          <w:instrText xml:space="preserve"> PAGEREF _Toc308526326 \h </w:instrText>
+          <w:instrText xml:space="preserve"> PAGEREF _Toc184992432 \h </w:instrText>
         </w:r>
         <w:r>
           <w:rPr>
@@ -1195,36 +391,42 @@
     </w:p>
     <w:p>
       <w:pPr>
-        <w:pStyle w:val="TM3"/>
+        <w:pStyle w:val="TM10"/>
         <w:tabs>
-          <w:tab w:val="left" w:pos="1200"/>
+          <w:tab w:val="left" w:pos="400"/>
           <w:tab w:val="right" w:leader="dot" w:pos="9060"/>
         </w:tabs>
         <w:rPr>
           <w:rFonts w:eastAsiaTheme="minorEastAsia" w:cstheme="minorBidi"/>
-          <w:i w:val="0"/>
-          <w:iCs w:val="0"/>
+          <w:b w:val="0"/>
+          <w:bCs w:val="0"/>
+          <w:caps w:val="0"/>
           <w:noProof/>
+          <w:kern w:val="2"/>
           <w:sz w:val="22"/>
           <w:szCs w:val="22"/>
+          <w14:ligatures w14:val="standardContextual"/>
         </w:rPr>
       </w:pPr>
-      <w:hyperlink w:anchor="_Toc308526327" w:history="1">
+      <w:hyperlink w:anchor="_Toc184992433" w:history="1">
         <w:r>
           <w:rPr>
             <w:rStyle w:val="Lienhypertexte"/>
             <w:noProof/>
           </w:rPr>
-          <w:t>1.5.6</w:t>
+          <w:t>3</w:t>
         </w:r>
         <w:r>
           <w:rPr>
             <w:rFonts w:eastAsiaTheme="minorEastAsia" w:cstheme="minorBidi"/>
-            <w:i w:val="0"/>
-            <w:iCs w:val="0"/>
+            <w:b w:val="0"/>
+            <w:bCs w:val="0"/>
+            <w:caps w:val="0"/>
             <w:noProof/>
+            <w:kern w:val="2"/>
             <w:sz w:val="22"/>
             <w:szCs w:val="22"/>
+            <w14:ligatures w14:val="standardContextual"/>
           </w:rPr>
           <w:tab/>
         </w:r>
@@ -1233,7 +435,7 @@
             <w:rStyle w:val="Lienhypertexte"/>
             <w:noProof/>
           </w:rPr>
-          <w:t>Si le temps le permet …</w:t>
+          <w:t>Journal de travail</w:t>
         </w:r>
         <w:r>
           <w:rPr>
@@ -1254,737 +456,7 @@
             <w:noProof/>
             <w:webHidden/>
           </w:rPr>
-          <w:instrText xml:space="preserve"> PAGEREF _Toc308526327 \h </w:instrText>
-        </w:r>
-        <w:r>
-          <w:rPr>
-            <w:noProof/>
-            <w:webHidden/>
-          </w:rPr>
-        </w:r>
-        <w:r>
-          <w:rPr>
-            <w:noProof/>
-            <w:webHidden/>
-          </w:rPr>
-          <w:fldChar w:fldCharType="separate"/>
-        </w:r>
-        <w:r>
-          <w:rPr>
-            <w:noProof/>
-            <w:webHidden/>
-          </w:rPr>
-          <w:t>4</w:t>
-        </w:r>
-        <w:r>
-          <w:rPr>
-            <w:noProof/>
-            <w:webHidden/>
-          </w:rPr>
-          <w:fldChar w:fldCharType="end"/>
-        </w:r>
-      </w:hyperlink>
-    </w:p>
-    <w:p>
-      <w:pPr>
-        <w:pStyle w:val="TM3"/>
-        <w:tabs>
-          <w:tab w:val="left" w:pos="1200"/>
-          <w:tab w:val="right" w:leader="dot" w:pos="9060"/>
-        </w:tabs>
-        <w:rPr>
-          <w:rFonts w:eastAsiaTheme="minorEastAsia" w:cstheme="minorBidi"/>
-          <w:i w:val="0"/>
-          <w:iCs w:val="0"/>
-          <w:noProof/>
-          <w:sz w:val="22"/>
-          <w:szCs w:val="22"/>
-        </w:rPr>
-      </w:pPr>
-      <w:hyperlink w:anchor="_Toc308526328" w:history="1">
-        <w:r>
-          <w:rPr>
-            <w:rStyle w:val="Lienhypertexte"/>
-            <w:noProof/>
-          </w:rPr>
-          <w:t>1.5.7</w:t>
-        </w:r>
-        <w:r>
-          <w:rPr>
-            <w:rFonts w:eastAsiaTheme="minorEastAsia" w:cstheme="minorBidi"/>
-            <w:i w:val="0"/>
-            <w:iCs w:val="0"/>
-            <w:noProof/>
-            <w:sz w:val="22"/>
-            <w:szCs w:val="22"/>
-          </w:rPr>
-          <w:tab/>
-        </w:r>
-        <w:r>
-          <w:rPr>
-            <w:rStyle w:val="Lienhypertexte"/>
-            <w:noProof/>
-          </w:rPr>
-          <w:t>Méthodes de validation des solutions</w:t>
-        </w:r>
-        <w:r>
-          <w:rPr>
-            <w:noProof/>
-            <w:webHidden/>
-          </w:rPr>
-          <w:tab/>
-        </w:r>
-        <w:r>
-          <w:rPr>
-            <w:noProof/>
-            <w:webHidden/>
-          </w:rPr>
-          <w:fldChar w:fldCharType="begin"/>
-        </w:r>
-        <w:r>
-          <w:rPr>
-            <w:noProof/>
-            <w:webHidden/>
-          </w:rPr>
-          <w:instrText xml:space="preserve"> PAGEREF _Toc308526328 \h </w:instrText>
-        </w:r>
-        <w:r>
-          <w:rPr>
-            <w:noProof/>
-            <w:webHidden/>
-          </w:rPr>
-        </w:r>
-        <w:r>
-          <w:rPr>
-            <w:noProof/>
-            <w:webHidden/>
-          </w:rPr>
-          <w:fldChar w:fldCharType="separate"/>
-        </w:r>
-        <w:r>
-          <w:rPr>
-            <w:noProof/>
-            <w:webHidden/>
-          </w:rPr>
-          <w:t>4</w:t>
-        </w:r>
-        <w:r>
-          <w:rPr>
-            <w:noProof/>
-            <w:webHidden/>
-          </w:rPr>
-          <w:fldChar w:fldCharType="end"/>
-        </w:r>
-      </w:hyperlink>
-    </w:p>
-    <w:p>
-      <w:pPr>
-        <w:pStyle w:val="TM2"/>
-        <w:tabs>
-          <w:tab w:val="left" w:pos="800"/>
-          <w:tab w:val="right" w:leader="dot" w:pos="9060"/>
-        </w:tabs>
-        <w:rPr>
-          <w:rFonts w:eastAsiaTheme="minorEastAsia" w:cstheme="minorBidi"/>
-          <w:smallCaps w:val="0"/>
-          <w:noProof/>
-          <w:sz w:val="22"/>
-          <w:szCs w:val="22"/>
-        </w:rPr>
-      </w:pPr>
-      <w:hyperlink w:anchor="_Toc308526329" w:history="1">
-        <w:r>
-          <w:rPr>
-            <w:rStyle w:val="Lienhypertexte"/>
-            <w:noProof/>
-          </w:rPr>
-          <w:t>1.6</w:t>
-        </w:r>
-        <w:r>
-          <w:rPr>
-            <w:rFonts w:eastAsiaTheme="minorEastAsia" w:cstheme="minorBidi"/>
-            <w:smallCaps w:val="0"/>
-            <w:noProof/>
-            <w:sz w:val="22"/>
-            <w:szCs w:val="22"/>
-          </w:rPr>
-          <w:tab/>
-        </w:r>
-        <w:r>
-          <w:rPr>
-            <w:rStyle w:val="Lienhypertexte"/>
-            <w:noProof/>
-          </w:rPr>
-          <w:t>Les points suivants seront évalués</w:t>
-        </w:r>
-        <w:r>
-          <w:rPr>
-            <w:noProof/>
-            <w:webHidden/>
-          </w:rPr>
-          <w:tab/>
-        </w:r>
-        <w:r>
-          <w:rPr>
-            <w:noProof/>
-            <w:webHidden/>
-          </w:rPr>
-          <w:fldChar w:fldCharType="begin"/>
-        </w:r>
-        <w:r>
-          <w:rPr>
-            <w:noProof/>
-            <w:webHidden/>
-          </w:rPr>
-          <w:instrText xml:space="preserve"> PAGEREF _Toc308526329 \h </w:instrText>
-        </w:r>
-        <w:r>
-          <w:rPr>
-            <w:noProof/>
-            <w:webHidden/>
-          </w:rPr>
-        </w:r>
-        <w:r>
-          <w:rPr>
-            <w:noProof/>
-            <w:webHidden/>
-          </w:rPr>
-          <w:fldChar w:fldCharType="separate"/>
-        </w:r>
-        <w:r>
-          <w:rPr>
-            <w:noProof/>
-            <w:webHidden/>
-          </w:rPr>
-          <w:t>4</w:t>
-        </w:r>
-        <w:r>
-          <w:rPr>
-            <w:noProof/>
-            <w:webHidden/>
-          </w:rPr>
-          <w:fldChar w:fldCharType="end"/>
-        </w:r>
-      </w:hyperlink>
-    </w:p>
-    <w:p>
-      <w:pPr>
-        <w:pStyle w:val="TM2"/>
-        <w:tabs>
-          <w:tab w:val="left" w:pos="800"/>
-          <w:tab w:val="right" w:leader="dot" w:pos="9060"/>
-        </w:tabs>
-        <w:rPr>
-          <w:rFonts w:eastAsiaTheme="minorEastAsia" w:cstheme="minorBidi"/>
-          <w:smallCaps w:val="0"/>
-          <w:noProof/>
-          <w:sz w:val="22"/>
-          <w:szCs w:val="22"/>
-        </w:rPr>
-      </w:pPr>
-      <w:hyperlink w:anchor="_Toc308526330" w:history="1">
-        <w:r>
-          <w:rPr>
-            <w:rStyle w:val="Lienhypertexte"/>
-            <w:noProof/>
-          </w:rPr>
-          <w:t>1.7</w:t>
-        </w:r>
-        <w:r>
-          <w:rPr>
-            <w:rFonts w:eastAsiaTheme="minorEastAsia" w:cstheme="minorBidi"/>
-            <w:smallCaps w:val="0"/>
-            <w:noProof/>
-            <w:sz w:val="22"/>
-            <w:szCs w:val="22"/>
-          </w:rPr>
-          <w:tab/>
-        </w:r>
-        <w:r>
-          <w:rPr>
-            <w:rStyle w:val="Lienhypertexte"/>
-            <w:noProof/>
-          </w:rPr>
-          <w:t>Validation et conditions de réussite</w:t>
-        </w:r>
-        <w:r>
-          <w:rPr>
-            <w:noProof/>
-            <w:webHidden/>
-          </w:rPr>
-          <w:tab/>
-        </w:r>
-        <w:r>
-          <w:rPr>
-            <w:noProof/>
-            <w:webHidden/>
-          </w:rPr>
-          <w:fldChar w:fldCharType="begin"/>
-        </w:r>
-        <w:r>
-          <w:rPr>
-            <w:noProof/>
-            <w:webHidden/>
-          </w:rPr>
-          <w:instrText xml:space="preserve"> PAGEREF _Toc308526330 \h </w:instrText>
-        </w:r>
-        <w:r>
-          <w:rPr>
-            <w:noProof/>
-            <w:webHidden/>
-          </w:rPr>
-        </w:r>
-        <w:r>
-          <w:rPr>
-            <w:noProof/>
-            <w:webHidden/>
-          </w:rPr>
-          <w:fldChar w:fldCharType="separate"/>
-        </w:r>
-        <w:r>
-          <w:rPr>
-            <w:noProof/>
-            <w:webHidden/>
-          </w:rPr>
-          <w:t>4</w:t>
-        </w:r>
-        <w:r>
-          <w:rPr>
-            <w:noProof/>
-            <w:webHidden/>
-          </w:rPr>
-          <w:fldChar w:fldCharType="end"/>
-        </w:r>
-      </w:hyperlink>
-    </w:p>
-    <w:p>
-      <w:pPr>
-        <w:pStyle w:val="TM10"/>
-        <w:tabs>
-          <w:tab w:val="left" w:pos="400"/>
-          <w:tab w:val="right" w:leader="dot" w:pos="9060"/>
-        </w:tabs>
-        <w:rPr>
-          <w:rFonts w:eastAsiaTheme="minorEastAsia" w:cstheme="minorBidi"/>
-          <w:b w:val="0"/>
-          <w:bCs w:val="0"/>
-          <w:caps w:val="0"/>
-          <w:noProof/>
-          <w:sz w:val="22"/>
-          <w:szCs w:val="22"/>
-        </w:rPr>
-      </w:pPr>
-      <w:hyperlink w:anchor="_Toc308526331" w:history="1">
-        <w:r>
-          <w:rPr>
-            <w:rStyle w:val="Lienhypertexte"/>
-            <w:noProof/>
-          </w:rPr>
-          <w:t>2</w:t>
-        </w:r>
-        <w:r>
-          <w:rPr>
-            <w:rFonts w:eastAsiaTheme="minorEastAsia" w:cstheme="minorBidi"/>
-            <w:b w:val="0"/>
-            <w:bCs w:val="0"/>
-            <w:caps w:val="0"/>
-            <w:noProof/>
-            <w:sz w:val="22"/>
-            <w:szCs w:val="22"/>
-          </w:rPr>
-          <w:tab/>
-        </w:r>
-        <w:r>
-          <w:rPr>
-            <w:rStyle w:val="Lienhypertexte"/>
-            <w:noProof/>
-          </w:rPr>
-          <w:t>Planification Initiale</w:t>
-        </w:r>
-        <w:r>
-          <w:rPr>
-            <w:noProof/>
-            <w:webHidden/>
-          </w:rPr>
-          <w:tab/>
-        </w:r>
-        <w:r>
-          <w:rPr>
-            <w:noProof/>
-            <w:webHidden/>
-          </w:rPr>
-          <w:fldChar w:fldCharType="begin"/>
-        </w:r>
-        <w:r>
-          <w:rPr>
-            <w:noProof/>
-            <w:webHidden/>
-          </w:rPr>
-          <w:instrText xml:space="preserve"> PAGEREF _Toc308526331 \h </w:instrText>
-        </w:r>
-        <w:r>
-          <w:rPr>
-            <w:noProof/>
-            <w:webHidden/>
-          </w:rPr>
-        </w:r>
-        <w:r>
-          <w:rPr>
-            <w:noProof/>
-            <w:webHidden/>
-          </w:rPr>
-          <w:fldChar w:fldCharType="separate"/>
-        </w:r>
-        <w:r>
-          <w:rPr>
-            <w:noProof/>
-            <w:webHidden/>
-          </w:rPr>
-          <w:t>4</w:t>
-        </w:r>
-        <w:r>
-          <w:rPr>
-            <w:noProof/>
-            <w:webHidden/>
-          </w:rPr>
-          <w:fldChar w:fldCharType="end"/>
-        </w:r>
-      </w:hyperlink>
-    </w:p>
-    <w:p>
-      <w:pPr>
-        <w:pStyle w:val="TM10"/>
-        <w:tabs>
-          <w:tab w:val="left" w:pos="400"/>
-          <w:tab w:val="right" w:leader="dot" w:pos="9060"/>
-        </w:tabs>
-        <w:rPr>
-          <w:rFonts w:eastAsiaTheme="minorEastAsia" w:cstheme="minorBidi"/>
-          <w:b w:val="0"/>
-          <w:bCs w:val="0"/>
-          <w:caps w:val="0"/>
-          <w:noProof/>
-          <w:sz w:val="22"/>
-          <w:szCs w:val="22"/>
-        </w:rPr>
-      </w:pPr>
-      <w:hyperlink w:anchor="_Toc308526332" w:history="1">
-        <w:r>
-          <w:rPr>
-            <w:rStyle w:val="Lienhypertexte"/>
-            <w:noProof/>
-          </w:rPr>
-          <w:t>3</w:t>
-        </w:r>
-        <w:r>
-          <w:rPr>
-            <w:rFonts w:eastAsiaTheme="minorEastAsia" w:cstheme="minorBidi"/>
-            <w:b w:val="0"/>
-            <w:bCs w:val="0"/>
-            <w:caps w:val="0"/>
-            <w:noProof/>
-            <w:sz w:val="22"/>
-            <w:szCs w:val="22"/>
-          </w:rPr>
-          <w:tab/>
-        </w:r>
-        <w:r>
-          <w:rPr>
-            <w:rStyle w:val="Lienhypertexte"/>
-            <w:noProof/>
-          </w:rPr>
-          <w:t>Analyse</w:t>
-        </w:r>
-        <w:r>
-          <w:rPr>
-            <w:noProof/>
-            <w:webHidden/>
-          </w:rPr>
-          <w:tab/>
-        </w:r>
-        <w:r>
-          <w:rPr>
-            <w:noProof/>
-            <w:webHidden/>
-          </w:rPr>
-          <w:fldChar w:fldCharType="begin"/>
-        </w:r>
-        <w:r>
-          <w:rPr>
-            <w:noProof/>
-            <w:webHidden/>
-          </w:rPr>
-          <w:instrText xml:space="preserve"> PAGEREF _Toc308526332 \h </w:instrText>
-        </w:r>
-        <w:r>
-          <w:rPr>
-            <w:noProof/>
-            <w:webHidden/>
-          </w:rPr>
-        </w:r>
-        <w:r>
-          <w:rPr>
-            <w:noProof/>
-            <w:webHidden/>
-          </w:rPr>
-          <w:fldChar w:fldCharType="separate"/>
-        </w:r>
-        <w:r>
-          <w:rPr>
-            <w:noProof/>
-            <w:webHidden/>
-          </w:rPr>
-          <w:t>4</w:t>
-        </w:r>
-        <w:r>
-          <w:rPr>
-            <w:noProof/>
-            <w:webHidden/>
-          </w:rPr>
-          <w:fldChar w:fldCharType="end"/>
-        </w:r>
-      </w:hyperlink>
-    </w:p>
-    <w:p>
-      <w:pPr>
-        <w:pStyle w:val="TM2"/>
-        <w:tabs>
-          <w:tab w:val="left" w:pos="800"/>
-          <w:tab w:val="right" w:leader="dot" w:pos="9060"/>
-        </w:tabs>
-        <w:rPr>
-          <w:rFonts w:eastAsiaTheme="minorEastAsia" w:cstheme="minorBidi"/>
-          <w:smallCaps w:val="0"/>
-          <w:noProof/>
-          <w:sz w:val="22"/>
-          <w:szCs w:val="22"/>
-        </w:rPr>
-      </w:pPr>
-      <w:hyperlink w:anchor="_Toc308526333" w:history="1">
-        <w:r>
-          <w:rPr>
-            <w:rStyle w:val="Lienhypertexte"/>
-            <w:noProof/>
-          </w:rPr>
-          <w:t>3.1</w:t>
-        </w:r>
-        <w:r>
-          <w:rPr>
-            <w:rFonts w:eastAsiaTheme="minorEastAsia" w:cstheme="minorBidi"/>
-            <w:smallCaps w:val="0"/>
-            <w:noProof/>
-            <w:sz w:val="22"/>
-            <w:szCs w:val="22"/>
-          </w:rPr>
-          <w:tab/>
-        </w:r>
-        <w:r>
-          <w:rPr>
-            <w:rStyle w:val="Lienhypertexte"/>
-            <w:noProof/>
-          </w:rPr>
-          <w:t>Opportunités</w:t>
-        </w:r>
-        <w:r>
-          <w:rPr>
-            <w:noProof/>
-            <w:webHidden/>
-          </w:rPr>
-          <w:tab/>
-        </w:r>
-        <w:r>
-          <w:rPr>
-            <w:noProof/>
-            <w:webHidden/>
-          </w:rPr>
-          <w:fldChar w:fldCharType="begin"/>
-        </w:r>
-        <w:r>
-          <w:rPr>
-            <w:noProof/>
-            <w:webHidden/>
-          </w:rPr>
-          <w:instrText xml:space="preserve"> PAGEREF _Toc308526333 \h </w:instrText>
-        </w:r>
-        <w:r>
-          <w:rPr>
-            <w:noProof/>
-            <w:webHidden/>
-          </w:rPr>
-        </w:r>
-        <w:r>
-          <w:rPr>
-            <w:noProof/>
-            <w:webHidden/>
-          </w:rPr>
-          <w:fldChar w:fldCharType="separate"/>
-        </w:r>
-        <w:r>
-          <w:rPr>
-            <w:noProof/>
-            <w:webHidden/>
-          </w:rPr>
-          <w:t>4</w:t>
-        </w:r>
-        <w:r>
-          <w:rPr>
-            <w:noProof/>
-            <w:webHidden/>
-          </w:rPr>
-          <w:fldChar w:fldCharType="end"/>
-        </w:r>
-      </w:hyperlink>
-    </w:p>
-    <w:p>
-      <w:pPr>
-        <w:pStyle w:val="TM2"/>
-        <w:tabs>
-          <w:tab w:val="left" w:pos="800"/>
-          <w:tab w:val="right" w:leader="dot" w:pos="9060"/>
-        </w:tabs>
-        <w:rPr>
-          <w:rFonts w:eastAsiaTheme="minorEastAsia" w:cstheme="minorBidi"/>
-          <w:smallCaps w:val="0"/>
-          <w:noProof/>
-          <w:sz w:val="22"/>
-          <w:szCs w:val="22"/>
-        </w:rPr>
-      </w:pPr>
-      <w:hyperlink w:anchor="_Toc308526334" w:history="1">
-        <w:r>
-          <w:rPr>
-            <w:rStyle w:val="Lienhypertexte"/>
-            <w:noProof/>
-          </w:rPr>
-          <w:t>3.2</w:t>
-        </w:r>
-        <w:r>
-          <w:rPr>
-            <w:rFonts w:eastAsiaTheme="minorEastAsia" w:cstheme="minorBidi"/>
-            <w:smallCaps w:val="0"/>
-            <w:noProof/>
-            <w:sz w:val="22"/>
-            <w:szCs w:val="22"/>
-          </w:rPr>
-          <w:tab/>
-        </w:r>
-        <w:r>
-          <w:rPr>
-            <w:rStyle w:val="Lienhypertexte"/>
-            <w:noProof/>
-          </w:rPr>
-          <w:t>Document d’analyse et conception</w:t>
-        </w:r>
-        <w:r>
-          <w:rPr>
-            <w:noProof/>
-            <w:webHidden/>
-          </w:rPr>
-          <w:tab/>
-        </w:r>
-        <w:r>
-          <w:rPr>
-            <w:noProof/>
-            <w:webHidden/>
-          </w:rPr>
-          <w:fldChar w:fldCharType="begin"/>
-        </w:r>
-        <w:r>
-          <w:rPr>
-            <w:noProof/>
-            <w:webHidden/>
-          </w:rPr>
-          <w:instrText xml:space="preserve"> PAGEREF _Toc308526334 \h </w:instrText>
-        </w:r>
-        <w:r>
-          <w:rPr>
-            <w:noProof/>
-            <w:webHidden/>
-          </w:rPr>
-        </w:r>
-        <w:r>
-          <w:rPr>
-            <w:noProof/>
-            <w:webHidden/>
-          </w:rPr>
-          <w:fldChar w:fldCharType="separate"/>
-        </w:r>
-        <w:r>
-          <w:rPr>
-            <w:noProof/>
-            <w:webHidden/>
-          </w:rPr>
-          <w:t>4</w:t>
-        </w:r>
-        <w:r>
-          <w:rPr>
-            <w:noProof/>
-            <w:webHidden/>
-          </w:rPr>
-          <w:fldChar w:fldCharType="end"/>
-        </w:r>
-      </w:hyperlink>
-    </w:p>
-    <w:p>
-      <w:pPr>
-        <w:pStyle w:val="TM2"/>
-        <w:tabs>
-          <w:tab w:val="left" w:pos="800"/>
-          <w:tab w:val="right" w:leader="dot" w:pos="9060"/>
-        </w:tabs>
-        <w:rPr>
-          <w:rFonts w:eastAsiaTheme="minorEastAsia" w:cstheme="minorBidi"/>
-          <w:smallCaps w:val="0"/>
-          <w:noProof/>
-          <w:sz w:val="22"/>
-          <w:szCs w:val="22"/>
-        </w:rPr>
-      </w:pPr>
-      <w:hyperlink w:anchor="_Toc308526335" w:history="1">
-        <w:r>
-          <w:rPr>
-            <w:rStyle w:val="Lienhypertexte"/>
-            <w:noProof/>
-          </w:rPr>
-          <w:t>3.3</w:t>
-        </w:r>
-        <w:r>
-          <w:rPr>
-            <w:rFonts w:eastAsiaTheme="minorEastAsia" w:cstheme="minorBidi"/>
-            <w:smallCaps w:val="0"/>
-            <w:noProof/>
-            <w:sz w:val="22"/>
-            <w:szCs w:val="22"/>
-          </w:rPr>
-          <w:tab/>
-        </w:r>
-        <w:r>
-          <w:rPr>
-            <w:rStyle w:val="Lienhypertexte"/>
-            <w:noProof/>
-          </w:rPr>
-          <w:t>Conception des tests</w:t>
-        </w:r>
-        <w:r>
-          <w:rPr>
-            <w:noProof/>
-            <w:webHidden/>
-          </w:rPr>
-          <w:tab/>
-        </w:r>
-        <w:r>
-          <w:rPr>
-            <w:noProof/>
-            <w:webHidden/>
-          </w:rPr>
-          <w:fldChar w:fldCharType="begin"/>
-        </w:r>
-        <w:r>
-          <w:rPr>
-            <w:noProof/>
-            <w:webHidden/>
-          </w:rPr>
-          <w:instrText xml:space="preserve"> PAGEREF _Toc308526335 \h </w:instrText>
+          <w:instrText xml:space="preserve"> PAGEREF _Toc184992433 \h </w:instrText>
         </w:r>
         <w:r>
           <w:rPr>
@@ -2017,34 +489,42 @@
     </w:p>
     <w:p>
       <w:pPr>
-        <w:pStyle w:val="TM2"/>
+        <w:pStyle w:val="TM10"/>
         <w:tabs>
-          <w:tab w:val="left" w:pos="800"/>
+          <w:tab w:val="left" w:pos="400"/>
           <w:tab w:val="right" w:leader="dot" w:pos="9060"/>
         </w:tabs>
         <w:rPr>
           <w:rFonts w:eastAsiaTheme="minorEastAsia" w:cstheme="minorBidi"/>
-          <w:smallCaps w:val="0"/>
+          <w:b w:val="0"/>
+          <w:bCs w:val="0"/>
+          <w:caps w:val="0"/>
           <w:noProof/>
+          <w:kern w:val="2"/>
           <w:sz w:val="22"/>
           <w:szCs w:val="22"/>
+          <w14:ligatures w14:val="standardContextual"/>
         </w:rPr>
       </w:pPr>
-      <w:hyperlink w:anchor="_Toc308526336" w:history="1">
+      <w:hyperlink w:anchor="_Toc184992434" w:history="1">
         <w:r>
           <w:rPr>
             <w:rStyle w:val="Lienhypertexte"/>
             <w:noProof/>
           </w:rPr>
-          <w:t>3.4</w:t>
+          <w:t>4</w:t>
         </w:r>
         <w:r>
           <w:rPr>
             <w:rFonts w:eastAsiaTheme="minorEastAsia" w:cstheme="minorBidi"/>
-            <w:smallCaps w:val="0"/>
+            <w:b w:val="0"/>
+            <w:bCs w:val="0"/>
+            <w:caps w:val="0"/>
             <w:noProof/>
+            <w:kern w:val="2"/>
             <w:sz w:val="22"/>
             <w:szCs w:val="22"/>
+            <w14:ligatures w14:val="standardContextual"/>
           </w:rPr>
           <w:tab/>
         </w:r>
@@ -2053,7 +533,7 @@
             <w:rStyle w:val="Lienhypertexte"/>
             <w:noProof/>
           </w:rPr>
-          <w:t>Planification détaillée</w:t>
+          <w:t>Rapport de tests (unitaires et manuels)</w:t>
         </w:r>
         <w:r>
           <w:rPr>
@@ -2074,923 +554,7 @@
             <w:noProof/>
             <w:webHidden/>
           </w:rPr>
-          <w:instrText xml:space="preserve"> PAGEREF _Toc308526336 \h </w:instrText>
-        </w:r>
-        <w:r>
-          <w:rPr>
-            <w:noProof/>
-            <w:webHidden/>
-          </w:rPr>
-        </w:r>
-        <w:r>
-          <w:rPr>
-            <w:noProof/>
-            <w:webHidden/>
-          </w:rPr>
-          <w:fldChar w:fldCharType="separate"/>
-        </w:r>
-        <w:r>
-          <w:rPr>
-            <w:noProof/>
-            <w:webHidden/>
-          </w:rPr>
-          <w:t>5</w:t>
-        </w:r>
-        <w:r>
-          <w:rPr>
-            <w:noProof/>
-            <w:webHidden/>
-          </w:rPr>
-          <w:fldChar w:fldCharType="end"/>
-        </w:r>
-      </w:hyperlink>
-    </w:p>
-    <w:p>
-      <w:pPr>
-        <w:pStyle w:val="TM10"/>
-        <w:tabs>
-          <w:tab w:val="left" w:pos="400"/>
-          <w:tab w:val="right" w:leader="dot" w:pos="9060"/>
-        </w:tabs>
-        <w:rPr>
-          <w:rFonts w:eastAsiaTheme="minorEastAsia" w:cstheme="minorBidi"/>
-          <w:b w:val="0"/>
-          <w:bCs w:val="0"/>
-          <w:caps w:val="0"/>
-          <w:noProof/>
-          <w:sz w:val="22"/>
-          <w:szCs w:val="22"/>
-        </w:rPr>
-      </w:pPr>
-      <w:hyperlink w:anchor="_Toc308526337" w:history="1">
-        <w:r>
-          <w:rPr>
-            <w:rStyle w:val="Lienhypertexte"/>
-            <w:noProof/>
-          </w:rPr>
-          <w:t>4</w:t>
-        </w:r>
-        <w:r>
-          <w:rPr>
-            <w:rFonts w:eastAsiaTheme="minorEastAsia" w:cstheme="minorBidi"/>
-            <w:b w:val="0"/>
-            <w:bCs w:val="0"/>
-            <w:caps w:val="0"/>
-            <w:noProof/>
-            <w:sz w:val="22"/>
-            <w:szCs w:val="22"/>
-          </w:rPr>
-          <w:tab/>
-        </w:r>
-        <w:r>
-          <w:rPr>
-            <w:rStyle w:val="Lienhypertexte"/>
-            <w:noProof/>
-          </w:rPr>
-          <w:t>Réalisation</w:t>
-        </w:r>
-        <w:r>
-          <w:rPr>
-            <w:noProof/>
-            <w:webHidden/>
-          </w:rPr>
-          <w:tab/>
-        </w:r>
-        <w:r>
-          <w:rPr>
-            <w:noProof/>
-            <w:webHidden/>
-          </w:rPr>
-          <w:fldChar w:fldCharType="begin"/>
-        </w:r>
-        <w:r>
-          <w:rPr>
-            <w:noProof/>
-            <w:webHidden/>
-          </w:rPr>
-          <w:instrText xml:space="preserve"> PAGEREF _Toc308526337 \h </w:instrText>
-        </w:r>
-        <w:r>
-          <w:rPr>
-            <w:noProof/>
-            <w:webHidden/>
-          </w:rPr>
-        </w:r>
-        <w:r>
-          <w:rPr>
-            <w:noProof/>
-            <w:webHidden/>
-          </w:rPr>
-          <w:fldChar w:fldCharType="separate"/>
-        </w:r>
-        <w:r>
-          <w:rPr>
-            <w:noProof/>
-            <w:webHidden/>
-          </w:rPr>
-          <w:t>5</w:t>
-        </w:r>
-        <w:r>
-          <w:rPr>
-            <w:noProof/>
-            <w:webHidden/>
-          </w:rPr>
-          <w:fldChar w:fldCharType="end"/>
-        </w:r>
-      </w:hyperlink>
-    </w:p>
-    <w:p>
-      <w:pPr>
-        <w:pStyle w:val="TM2"/>
-        <w:tabs>
-          <w:tab w:val="left" w:pos="800"/>
-          <w:tab w:val="right" w:leader="dot" w:pos="9060"/>
-        </w:tabs>
-        <w:rPr>
-          <w:rFonts w:eastAsiaTheme="minorEastAsia" w:cstheme="minorBidi"/>
-          <w:smallCaps w:val="0"/>
-          <w:noProof/>
-          <w:sz w:val="22"/>
-          <w:szCs w:val="22"/>
-        </w:rPr>
-      </w:pPr>
-      <w:hyperlink w:anchor="_Toc308526338" w:history="1">
-        <w:r>
-          <w:rPr>
-            <w:rStyle w:val="Lienhypertexte"/>
-            <w:noProof/>
-          </w:rPr>
-          <w:t>4.1</w:t>
-        </w:r>
-        <w:r>
-          <w:rPr>
-            <w:rFonts w:eastAsiaTheme="minorEastAsia" w:cstheme="minorBidi"/>
-            <w:smallCaps w:val="0"/>
-            <w:noProof/>
-            <w:sz w:val="22"/>
-            <w:szCs w:val="22"/>
-          </w:rPr>
-          <w:tab/>
-        </w:r>
-        <w:r>
-          <w:rPr>
-            <w:rStyle w:val="Lienhypertexte"/>
-            <w:noProof/>
-          </w:rPr>
-          <w:t>Dossier de Réalisation</w:t>
-        </w:r>
-        <w:r>
-          <w:rPr>
-            <w:noProof/>
-            <w:webHidden/>
-          </w:rPr>
-          <w:tab/>
-        </w:r>
-        <w:r>
-          <w:rPr>
-            <w:noProof/>
-            <w:webHidden/>
-          </w:rPr>
-          <w:fldChar w:fldCharType="begin"/>
-        </w:r>
-        <w:r>
-          <w:rPr>
-            <w:noProof/>
-            <w:webHidden/>
-          </w:rPr>
-          <w:instrText xml:space="preserve"> PAGEREF _Toc308526338 \h </w:instrText>
-        </w:r>
-        <w:r>
-          <w:rPr>
-            <w:noProof/>
-            <w:webHidden/>
-          </w:rPr>
-        </w:r>
-        <w:r>
-          <w:rPr>
-            <w:noProof/>
-            <w:webHidden/>
-          </w:rPr>
-          <w:fldChar w:fldCharType="separate"/>
-        </w:r>
-        <w:r>
-          <w:rPr>
-            <w:noProof/>
-            <w:webHidden/>
-          </w:rPr>
-          <w:t>5</w:t>
-        </w:r>
-        <w:r>
-          <w:rPr>
-            <w:noProof/>
-            <w:webHidden/>
-          </w:rPr>
-          <w:fldChar w:fldCharType="end"/>
-        </w:r>
-      </w:hyperlink>
-    </w:p>
-    <w:p>
-      <w:pPr>
-        <w:pStyle w:val="TM2"/>
-        <w:tabs>
-          <w:tab w:val="left" w:pos="800"/>
-          <w:tab w:val="right" w:leader="dot" w:pos="9060"/>
-        </w:tabs>
-        <w:rPr>
-          <w:rFonts w:eastAsiaTheme="minorEastAsia" w:cstheme="minorBidi"/>
-          <w:smallCaps w:val="0"/>
-          <w:noProof/>
-          <w:sz w:val="22"/>
-          <w:szCs w:val="22"/>
-        </w:rPr>
-      </w:pPr>
-      <w:hyperlink w:anchor="_Toc308526339" w:history="1">
-        <w:r>
-          <w:rPr>
-            <w:rStyle w:val="Lienhypertexte"/>
-            <w:noProof/>
-          </w:rPr>
-          <w:t>4.2</w:t>
-        </w:r>
-        <w:r>
-          <w:rPr>
-            <w:rFonts w:eastAsiaTheme="minorEastAsia" w:cstheme="minorBidi"/>
-            <w:smallCaps w:val="0"/>
-            <w:noProof/>
-            <w:sz w:val="22"/>
-            <w:szCs w:val="22"/>
-          </w:rPr>
-          <w:tab/>
-        </w:r>
-        <w:r>
-          <w:rPr>
-            <w:rStyle w:val="Lienhypertexte"/>
-            <w:noProof/>
-          </w:rPr>
-          <w:t>Modifications</w:t>
-        </w:r>
-        <w:r>
-          <w:rPr>
-            <w:noProof/>
-            <w:webHidden/>
-          </w:rPr>
-          <w:tab/>
-        </w:r>
-        <w:r>
-          <w:rPr>
-            <w:noProof/>
-            <w:webHidden/>
-          </w:rPr>
-          <w:fldChar w:fldCharType="begin"/>
-        </w:r>
-        <w:r>
-          <w:rPr>
-            <w:noProof/>
-            <w:webHidden/>
-          </w:rPr>
-          <w:instrText xml:space="preserve"> PAGEREF _Toc308526339 \h </w:instrText>
-        </w:r>
-        <w:r>
-          <w:rPr>
-            <w:noProof/>
-            <w:webHidden/>
-          </w:rPr>
-        </w:r>
-        <w:r>
-          <w:rPr>
-            <w:noProof/>
-            <w:webHidden/>
-          </w:rPr>
-          <w:fldChar w:fldCharType="separate"/>
-        </w:r>
-        <w:r>
-          <w:rPr>
-            <w:noProof/>
-            <w:webHidden/>
-          </w:rPr>
-          <w:t>5</w:t>
-        </w:r>
-        <w:r>
-          <w:rPr>
-            <w:noProof/>
-            <w:webHidden/>
-          </w:rPr>
-          <w:fldChar w:fldCharType="end"/>
-        </w:r>
-      </w:hyperlink>
-    </w:p>
-    <w:p>
-      <w:pPr>
-        <w:pStyle w:val="TM10"/>
-        <w:tabs>
-          <w:tab w:val="left" w:pos="400"/>
-          <w:tab w:val="right" w:leader="dot" w:pos="9060"/>
-        </w:tabs>
-        <w:rPr>
-          <w:rFonts w:eastAsiaTheme="minorEastAsia" w:cstheme="minorBidi"/>
-          <w:b w:val="0"/>
-          <w:bCs w:val="0"/>
-          <w:caps w:val="0"/>
-          <w:noProof/>
-          <w:sz w:val="22"/>
-          <w:szCs w:val="22"/>
-        </w:rPr>
-      </w:pPr>
-      <w:hyperlink w:anchor="_Toc308526340" w:history="1">
-        <w:r>
-          <w:rPr>
-            <w:rStyle w:val="Lienhypertexte"/>
-            <w:noProof/>
-          </w:rPr>
-          <w:t>5</w:t>
-        </w:r>
-        <w:r>
-          <w:rPr>
-            <w:rFonts w:eastAsiaTheme="minorEastAsia" w:cstheme="minorBidi"/>
-            <w:b w:val="0"/>
-            <w:bCs w:val="0"/>
-            <w:caps w:val="0"/>
-            <w:noProof/>
-            <w:sz w:val="22"/>
-            <w:szCs w:val="22"/>
-          </w:rPr>
-          <w:tab/>
-        </w:r>
-        <w:r>
-          <w:rPr>
-            <w:rStyle w:val="Lienhypertexte"/>
-            <w:noProof/>
-          </w:rPr>
-          <w:t>Tests</w:t>
-        </w:r>
-        <w:r>
-          <w:rPr>
-            <w:noProof/>
-            <w:webHidden/>
-          </w:rPr>
-          <w:tab/>
-        </w:r>
-        <w:r>
-          <w:rPr>
-            <w:noProof/>
-            <w:webHidden/>
-          </w:rPr>
-          <w:fldChar w:fldCharType="begin"/>
-        </w:r>
-        <w:r>
-          <w:rPr>
-            <w:noProof/>
-            <w:webHidden/>
-          </w:rPr>
-          <w:instrText xml:space="preserve"> PAGEREF _Toc308526340 \h </w:instrText>
-        </w:r>
-        <w:r>
-          <w:rPr>
-            <w:noProof/>
-            <w:webHidden/>
-          </w:rPr>
-        </w:r>
-        <w:r>
-          <w:rPr>
-            <w:noProof/>
-            <w:webHidden/>
-          </w:rPr>
-          <w:fldChar w:fldCharType="separate"/>
-        </w:r>
-        <w:r>
-          <w:rPr>
-            <w:noProof/>
-            <w:webHidden/>
-          </w:rPr>
-          <w:t>5</w:t>
-        </w:r>
-        <w:r>
-          <w:rPr>
-            <w:noProof/>
-            <w:webHidden/>
-          </w:rPr>
-          <w:fldChar w:fldCharType="end"/>
-        </w:r>
-      </w:hyperlink>
-    </w:p>
-    <w:p>
-      <w:pPr>
-        <w:pStyle w:val="TM2"/>
-        <w:tabs>
-          <w:tab w:val="left" w:pos="800"/>
-          <w:tab w:val="right" w:leader="dot" w:pos="9060"/>
-        </w:tabs>
-        <w:rPr>
-          <w:rFonts w:eastAsiaTheme="minorEastAsia" w:cstheme="minorBidi"/>
-          <w:smallCaps w:val="0"/>
-          <w:noProof/>
-          <w:sz w:val="22"/>
-          <w:szCs w:val="22"/>
-        </w:rPr>
-      </w:pPr>
-      <w:hyperlink w:anchor="_Toc308526341" w:history="1">
-        <w:r>
-          <w:rPr>
-            <w:rStyle w:val="Lienhypertexte"/>
-            <w:noProof/>
-          </w:rPr>
-          <w:t>5.1</w:t>
-        </w:r>
-        <w:r>
-          <w:rPr>
-            <w:rFonts w:eastAsiaTheme="minorEastAsia" w:cstheme="minorBidi"/>
-            <w:smallCaps w:val="0"/>
-            <w:noProof/>
-            <w:sz w:val="22"/>
-            <w:szCs w:val="22"/>
-          </w:rPr>
-          <w:tab/>
-        </w:r>
-        <w:r>
-          <w:rPr>
-            <w:rStyle w:val="Lienhypertexte"/>
-            <w:noProof/>
-          </w:rPr>
-          <w:t>Dossier des tests</w:t>
-        </w:r>
-        <w:r>
-          <w:rPr>
-            <w:noProof/>
-            <w:webHidden/>
-          </w:rPr>
-          <w:tab/>
-        </w:r>
-        <w:r>
-          <w:rPr>
-            <w:noProof/>
-            <w:webHidden/>
-          </w:rPr>
-          <w:fldChar w:fldCharType="begin"/>
-        </w:r>
-        <w:r>
-          <w:rPr>
-            <w:noProof/>
-            <w:webHidden/>
-          </w:rPr>
-          <w:instrText xml:space="preserve"> PAGEREF _Toc308526341 \h </w:instrText>
-        </w:r>
-        <w:r>
-          <w:rPr>
-            <w:noProof/>
-            <w:webHidden/>
-          </w:rPr>
-        </w:r>
-        <w:r>
-          <w:rPr>
-            <w:noProof/>
-            <w:webHidden/>
-          </w:rPr>
-          <w:fldChar w:fldCharType="separate"/>
-        </w:r>
-        <w:r>
-          <w:rPr>
-            <w:noProof/>
-            <w:webHidden/>
-          </w:rPr>
-          <w:t>5</w:t>
-        </w:r>
-        <w:r>
-          <w:rPr>
-            <w:noProof/>
-            <w:webHidden/>
-          </w:rPr>
-          <w:fldChar w:fldCharType="end"/>
-        </w:r>
-      </w:hyperlink>
-    </w:p>
-    <w:p>
-      <w:pPr>
-        <w:pStyle w:val="TM10"/>
-        <w:tabs>
-          <w:tab w:val="left" w:pos="400"/>
-          <w:tab w:val="right" w:leader="dot" w:pos="9060"/>
-        </w:tabs>
-        <w:rPr>
-          <w:rFonts w:eastAsiaTheme="minorEastAsia" w:cstheme="minorBidi"/>
-          <w:b w:val="0"/>
-          <w:bCs w:val="0"/>
-          <w:caps w:val="0"/>
-          <w:noProof/>
-          <w:sz w:val="22"/>
-          <w:szCs w:val="22"/>
-        </w:rPr>
-      </w:pPr>
-      <w:hyperlink w:anchor="_Toc308526342" w:history="1">
-        <w:r>
-          <w:rPr>
-            <w:rStyle w:val="Lienhypertexte"/>
-            <w:noProof/>
-          </w:rPr>
-          <w:t>6</w:t>
-        </w:r>
-        <w:r>
-          <w:rPr>
-            <w:rFonts w:eastAsiaTheme="minorEastAsia" w:cstheme="minorBidi"/>
-            <w:b w:val="0"/>
-            <w:bCs w:val="0"/>
-            <w:caps w:val="0"/>
-            <w:noProof/>
-            <w:sz w:val="22"/>
-            <w:szCs w:val="22"/>
-          </w:rPr>
-          <w:tab/>
-        </w:r>
-        <w:r>
-          <w:rPr>
-            <w:rStyle w:val="Lienhypertexte"/>
-            <w:noProof/>
-          </w:rPr>
-          <w:t>Conclusion</w:t>
-        </w:r>
-        <w:r>
-          <w:rPr>
-            <w:noProof/>
-            <w:webHidden/>
-          </w:rPr>
-          <w:tab/>
-        </w:r>
-        <w:r>
-          <w:rPr>
-            <w:noProof/>
-            <w:webHidden/>
-          </w:rPr>
-          <w:fldChar w:fldCharType="begin"/>
-        </w:r>
-        <w:r>
-          <w:rPr>
-            <w:noProof/>
-            <w:webHidden/>
-          </w:rPr>
-          <w:instrText xml:space="preserve"> PAGEREF _Toc308526342 \h </w:instrText>
-        </w:r>
-        <w:r>
-          <w:rPr>
-            <w:noProof/>
-            <w:webHidden/>
-          </w:rPr>
-        </w:r>
-        <w:r>
-          <w:rPr>
-            <w:noProof/>
-            <w:webHidden/>
-          </w:rPr>
-          <w:fldChar w:fldCharType="separate"/>
-        </w:r>
-        <w:r>
-          <w:rPr>
-            <w:noProof/>
-            <w:webHidden/>
-          </w:rPr>
-          <w:t>5</w:t>
-        </w:r>
-        <w:r>
-          <w:rPr>
-            <w:noProof/>
-            <w:webHidden/>
-          </w:rPr>
-          <w:fldChar w:fldCharType="end"/>
-        </w:r>
-      </w:hyperlink>
-    </w:p>
-    <w:p>
-      <w:pPr>
-        <w:pStyle w:val="TM2"/>
-        <w:tabs>
-          <w:tab w:val="left" w:pos="800"/>
-          <w:tab w:val="right" w:leader="dot" w:pos="9060"/>
-        </w:tabs>
-        <w:rPr>
-          <w:rFonts w:eastAsiaTheme="minorEastAsia" w:cstheme="minorBidi"/>
-          <w:smallCaps w:val="0"/>
-          <w:noProof/>
-          <w:sz w:val="22"/>
-          <w:szCs w:val="22"/>
-        </w:rPr>
-      </w:pPr>
-      <w:hyperlink w:anchor="_Toc308526343" w:history="1">
-        <w:r>
-          <w:rPr>
-            <w:rStyle w:val="Lienhypertexte"/>
-            <w:noProof/>
-          </w:rPr>
-          <w:t>6.1</w:t>
-        </w:r>
-        <w:r>
-          <w:rPr>
-            <w:rFonts w:eastAsiaTheme="minorEastAsia" w:cstheme="minorBidi"/>
-            <w:smallCaps w:val="0"/>
-            <w:noProof/>
-            <w:sz w:val="22"/>
-            <w:szCs w:val="22"/>
-          </w:rPr>
-          <w:tab/>
-        </w:r>
-        <w:r>
-          <w:rPr>
-            <w:rStyle w:val="Lienhypertexte"/>
-            <w:noProof/>
-          </w:rPr>
-          <w:t>Bilan des fonctionnalités demandées</w:t>
-        </w:r>
-        <w:r>
-          <w:rPr>
-            <w:noProof/>
-            <w:webHidden/>
-          </w:rPr>
-          <w:tab/>
-        </w:r>
-        <w:r>
-          <w:rPr>
-            <w:noProof/>
-            <w:webHidden/>
-          </w:rPr>
-          <w:fldChar w:fldCharType="begin"/>
-        </w:r>
-        <w:r>
-          <w:rPr>
-            <w:noProof/>
-            <w:webHidden/>
-          </w:rPr>
-          <w:instrText xml:space="preserve"> PAGEREF _Toc308526343 \h </w:instrText>
-        </w:r>
-        <w:r>
-          <w:rPr>
-            <w:noProof/>
-            <w:webHidden/>
-          </w:rPr>
-        </w:r>
-        <w:r>
-          <w:rPr>
-            <w:noProof/>
-            <w:webHidden/>
-          </w:rPr>
-          <w:fldChar w:fldCharType="separate"/>
-        </w:r>
-        <w:r>
-          <w:rPr>
-            <w:noProof/>
-            <w:webHidden/>
-          </w:rPr>
-          <w:t>5</w:t>
-        </w:r>
-        <w:r>
-          <w:rPr>
-            <w:noProof/>
-            <w:webHidden/>
-          </w:rPr>
-          <w:fldChar w:fldCharType="end"/>
-        </w:r>
-      </w:hyperlink>
-    </w:p>
-    <w:p>
-      <w:pPr>
-        <w:pStyle w:val="TM2"/>
-        <w:tabs>
-          <w:tab w:val="left" w:pos="800"/>
-          <w:tab w:val="right" w:leader="dot" w:pos="9060"/>
-        </w:tabs>
-        <w:rPr>
-          <w:rFonts w:eastAsiaTheme="minorEastAsia" w:cstheme="minorBidi"/>
-          <w:smallCaps w:val="0"/>
-          <w:noProof/>
-          <w:sz w:val="22"/>
-          <w:szCs w:val="22"/>
-        </w:rPr>
-      </w:pPr>
-      <w:hyperlink w:anchor="_Toc308526344" w:history="1">
-        <w:r>
-          <w:rPr>
-            <w:rStyle w:val="Lienhypertexte"/>
-            <w:noProof/>
-          </w:rPr>
-          <w:t>6.2</w:t>
-        </w:r>
-        <w:r>
-          <w:rPr>
-            <w:rFonts w:eastAsiaTheme="minorEastAsia" w:cstheme="minorBidi"/>
-            <w:smallCaps w:val="0"/>
-            <w:noProof/>
-            <w:sz w:val="22"/>
-            <w:szCs w:val="22"/>
-          </w:rPr>
-          <w:tab/>
-        </w:r>
-        <w:r>
-          <w:rPr>
-            <w:rStyle w:val="Lienhypertexte"/>
-            <w:noProof/>
-          </w:rPr>
-          <w:t>Bilan de la planification</w:t>
-        </w:r>
-        <w:r>
-          <w:rPr>
-            <w:noProof/>
-            <w:webHidden/>
-          </w:rPr>
-          <w:tab/>
-        </w:r>
-        <w:r>
-          <w:rPr>
-            <w:noProof/>
-            <w:webHidden/>
-          </w:rPr>
-          <w:fldChar w:fldCharType="begin"/>
-        </w:r>
-        <w:r>
-          <w:rPr>
-            <w:noProof/>
-            <w:webHidden/>
-          </w:rPr>
-          <w:instrText xml:space="preserve"> PAGEREF _Toc308526344 \h </w:instrText>
-        </w:r>
-        <w:r>
-          <w:rPr>
-            <w:noProof/>
-            <w:webHidden/>
-          </w:rPr>
-        </w:r>
-        <w:r>
-          <w:rPr>
-            <w:noProof/>
-            <w:webHidden/>
-          </w:rPr>
-          <w:fldChar w:fldCharType="separate"/>
-        </w:r>
-        <w:r>
-          <w:rPr>
-            <w:noProof/>
-            <w:webHidden/>
-          </w:rPr>
-          <w:t>5</w:t>
-        </w:r>
-        <w:r>
-          <w:rPr>
-            <w:noProof/>
-            <w:webHidden/>
-          </w:rPr>
-          <w:fldChar w:fldCharType="end"/>
-        </w:r>
-      </w:hyperlink>
-    </w:p>
-    <w:p>
-      <w:pPr>
-        <w:pStyle w:val="TM2"/>
-        <w:tabs>
-          <w:tab w:val="left" w:pos="800"/>
-          <w:tab w:val="right" w:leader="dot" w:pos="9060"/>
-        </w:tabs>
-        <w:rPr>
-          <w:rFonts w:eastAsiaTheme="minorEastAsia" w:cstheme="minorBidi"/>
-          <w:smallCaps w:val="0"/>
-          <w:noProof/>
-          <w:sz w:val="22"/>
-          <w:szCs w:val="22"/>
-        </w:rPr>
-      </w:pPr>
-      <w:hyperlink w:anchor="_Toc308526345" w:history="1">
-        <w:r>
-          <w:rPr>
-            <w:rStyle w:val="Lienhypertexte"/>
-            <w:noProof/>
-          </w:rPr>
-          <w:t>6.3</w:t>
-        </w:r>
-        <w:r>
-          <w:rPr>
-            <w:rFonts w:eastAsiaTheme="minorEastAsia" w:cstheme="minorBidi"/>
-            <w:smallCaps w:val="0"/>
-            <w:noProof/>
-            <w:sz w:val="22"/>
-            <w:szCs w:val="22"/>
-          </w:rPr>
-          <w:tab/>
-        </w:r>
-        <w:r>
-          <w:rPr>
-            <w:rStyle w:val="Lienhypertexte"/>
-            <w:noProof/>
-          </w:rPr>
-          <w:t>Bilan personnel</w:t>
-        </w:r>
-        <w:r>
-          <w:rPr>
-            <w:noProof/>
-            <w:webHidden/>
-          </w:rPr>
-          <w:tab/>
-        </w:r>
-        <w:r>
-          <w:rPr>
-            <w:noProof/>
-            <w:webHidden/>
-          </w:rPr>
-          <w:fldChar w:fldCharType="begin"/>
-        </w:r>
-        <w:r>
-          <w:rPr>
-            <w:noProof/>
-            <w:webHidden/>
-          </w:rPr>
-          <w:instrText xml:space="preserve"> PAGEREF _Toc308526345 \h </w:instrText>
-        </w:r>
-        <w:r>
-          <w:rPr>
-            <w:noProof/>
-            <w:webHidden/>
-          </w:rPr>
-        </w:r>
-        <w:r>
-          <w:rPr>
-            <w:noProof/>
-            <w:webHidden/>
-          </w:rPr>
-          <w:fldChar w:fldCharType="separate"/>
-        </w:r>
-        <w:r>
-          <w:rPr>
-            <w:noProof/>
-            <w:webHidden/>
-          </w:rPr>
-          <w:t>5</w:t>
-        </w:r>
-        <w:r>
-          <w:rPr>
-            <w:noProof/>
-            <w:webHidden/>
-          </w:rPr>
-          <w:fldChar w:fldCharType="end"/>
-        </w:r>
-      </w:hyperlink>
-    </w:p>
-    <w:p>
-      <w:pPr>
-        <w:pStyle w:val="TM10"/>
-        <w:tabs>
-          <w:tab w:val="left" w:pos="400"/>
-          <w:tab w:val="right" w:leader="dot" w:pos="9060"/>
-        </w:tabs>
-        <w:rPr>
-          <w:rFonts w:eastAsiaTheme="minorEastAsia" w:cstheme="minorBidi"/>
-          <w:b w:val="0"/>
-          <w:bCs w:val="0"/>
-          <w:caps w:val="0"/>
-          <w:noProof/>
-          <w:sz w:val="22"/>
-          <w:szCs w:val="22"/>
-        </w:rPr>
-      </w:pPr>
-      <w:hyperlink w:anchor="_Toc308526346" w:history="1">
-        <w:r>
-          <w:rPr>
-            <w:rStyle w:val="Lienhypertexte"/>
-            <w:noProof/>
-          </w:rPr>
-          <w:t>7</w:t>
-        </w:r>
-        <w:r>
-          <w:rPr>
-            <w:rFonts w:eastAsiaTheme="minorEastAsia" w:cstheme="minorBidi"/>
-            <w:b w:val="0"/>
-            <w:bCs w:val="0"/>
-            <w:caps w:val="0"/>
-            <w:noProof/>
-            <w:sz w:val="22"/>
-            <w:szCs w:val="22"/>
-          </w:rPr>
-          <w:tab/>
-        </w:r>
-        <w:r>
-          <w:rPr>
-            <w:rStyle w:val="Lienhypertexte"/>
-            <w:noProof/>
-          </w:rPr>
-          <w:t>Divers</w:t>
-        </w:r>
-        <w:r>
-          <w:rPr>
-            <w:noProof/>
-            <w:webHidden/>
-          </w:rPr>
-          <w:tab/>
-        </w:r>
-        <w:r>
-          <w:rPr>
-            <w:noProof/>
-            <w:webHidden/>
-          </w:rPr>
-          <w:fldChar w:fldCharType="begin"/>
-        </w:r>
-        <w:r>
-          <w:rPr>
-            <w:noProof/>
-            <w:webHidden/>
-          </w:rPr>
-          <w:instrText xml:space="preserve"> PAGEREF _Toc308526346 \h </w:instrText>
+          <w:instrText xml:space="preserve"> PAGEREF _Toc184992434 \h </w:instrText>
         </w:r>
         <w:r>
           <w:rPr>
@@ -3023,34 +587,42 @@
     </w:p>
     <w:p>
       <w:pPr>
-        <w:pStyle w:val="TM2"/>
+        <w:pStyle w:val="TM10"/>
         <w:tabs>
-          <w:tab w:val="left" w:pos="800"/>
+          <w:tab w:val="left" w:pos="400"/>
           <w:tab w:val="right" w:leader="dot" w:pos="9060"/>
         </w:tabs>
         <w:rPr>
           <w:rFonts w:eastAsiaTheme="minorEastAsia" w:cstheme="minorBidi"/>
-          <w:smallCaps w:val="0"/>
+          <w:b w:val="0"/>
+          <w:bCs w:val="0"/>
+          <w:caps w:val="0"/>
           <w:noProof/>
+          <w:kern w:val="2"/>
           <w:sz w:val="22"/>
           <w:szCs w:val="22"/>
+          <w14:ligatures w14:val="standardContextual"/>
         </w:rPr>
       </w:pPr>
-      <w:hyperlink w:anchor="_Toc308526347" w:history="1">
+      <w:hyperlink w:anchor="_Toc184992435" w:history="1">
         <w:r>
           <w:rPr>
             <w:rStyle w:val="Lienhypertexte"/>
             <w:noProof/>
           </w:rPr>
-          <w:t>7.1</w:t>
+          <w:t>5</w:t>
         </w:r>
         <w:r>
           <w:rPr>
             <w:rFonts w:eastAsiaTheme="minorEastAsia" w:cstheme="minorBidi"/>
-            <w:smallCaps w:val="0"/>
+            <w:b w:val="0"/>
+            <w:bCs w:val="0"/>
+            <w:caps w:val="0"/>
             <w:noProof/>
+            <w:kern w:val="2"/>
             <w:sz w:val="22"/>
             <w:szCs w:val="22"/>
+            <w14:ligatures w14:val="standardContextual"/>
           </w:rPr>
           <w:tab/>
         </w:r>
@@ -3059,7 +631,7 @@
             <w:rStyle w:val="Lienhypertexte"/>
             <w:noProof/>
           </w:rPr>
-          <w:t>Journal de travail</w:t>
+          <w:t>État des lieux et conclusion</w:t>
         </w:r>
         <w:r>
           <w:rPr>
@@ -3080,7 +652,7 @@
             <w:noProof/>
             <w:webHidden/>
           </w:rPr>
-          <w:instrText xml:space="preserve"> PAGEREF _Toc308526347 \h </w:instrText>
+          <w:instrText xml:space="preserve"> PAGEREF _Toc184992435 \h </w:instrText>
         </w:r>
         <w:r>
           <w:rPr>
@@ -3100,7 +672,7 @@
             <w:noProof/>
             <w:webHidden/>
           </w:rPr>
-          <w:t>6</w:t>
+          <w:t>7</w:t>
         </w:r>
         <w:r>
           <w:rPr>
@@ -3113,34 +685,42 @@
     </w:p>
     <w:p>
       <w:pPr>
-        <w:pStyle w:val="TM2"/>
+        <w:pStyle w:val="TM10"/>
         <w:tabs>
-          <w:tab w:val="left" w:pos="800"/>
+          <w:tab w:val="left" w:pos="400"/>
           <w:tab w:val="right" w:leader="dot" w:pos="9060"/>
         </w:tabs>
         <w:rPr>
           <w:rFonts w:eastAsiaTheme="minorEastAsia" w:cstheme="minorBidi"/>
-          <w:smallCaps w:val="0"/>
+          <w:b w:val="0"/>
+          <w:bCs w:val="0"/>
+          <w:caps w:val="0"/>
           <w:noProof/>
+          <w:kern w:val="2"/>
           <w:sz w:val="22"/>
           <w:szCs w:val="22"/>
+          <w14:ligatures w14:val="standardContextual"/>
         </w:rPr>
       </w:pPr>
-      <w:hyperlink w:anchor="_Toc308526348" w:history="1">
+      <w:hyperlink w:anchor="_Toc184992436" w:history="1">
         <w:r>
           <w:rPr>
             <w:rStyle w:val="Lienhypertexte"/>
             <w:noProof/>
           </w:rPr>
-          <w:t>7.2</w:t>
+          <w:t>6</w:t>
         </w:r>
         <w:r>
           <w:rPr>
             <w:rFonts w:eastAsiaTheme="minorEastAsia" w:cstheme="minorBidi"/>
-            <w:smallCaps w:val="0"/>
+            <w:b w:val="0"/>
+            <w:bCs w:val="0"/>
+            <w:caps w:val="0"/>
             <w:noProof/>
+            <w:kern w:val="2"/>
             <w:sz w:val="22"/>
             <w:szCs w:val="22"/>
+            <w14:ligatures w14:val="standardContextual"/>
           </w:rPr>
           <w:tab/>
         </w:r>
@@ -3149,7 +729,7 @@
             <w:rStyle w:val="Lienhypertexte"/>
             <w:noProof/>
           </w:rPr>
-          <w:t>Bibliographie</w:t>
+          <w:t>Utilisation de l’IA</w:t>
         </w:r>
         <w:r>
           <w:rPr>
@@ -3170,7 +750,7 @@
             <w:noProof/>
             <w:webHidden/>
           </w:rPr>
-          <w:instrText xml:space="preserve"> PAGEREF _Toc308526348 \h </w:instrText>
+          <w:instrText xml:space="preserve"> PAGEREF _Toc184992436 \h </w:instrText>
         </w:r>
         <w:r>
           <w:rPr>
@@ -3190,191 +770,7 @@
             <w:noProof/>
             <w:webHidden/>
           </w:rPr>
-          <w:t>6</w:t>
-        </w:r>
-        <w:r>
-          <w:rPr>
-            <w:noProof/>
-            <w:webHidden/>
-          </w:rPr>
-          <w:fldChar w:fldCharType="end"/>
-        </w:r>
-      </w:hyperlink>
-    </w:p>
-    <w:p>
-      <w:pPr>
-        <w:pStyle w:val="TM2"/>
-        <w:tabs>
-          <w:tab w:val="left" w:pos="800"/>
-          <w:tab w:val="right" w:leader="dot" w:pos="9060"/>
-        </w:tabs>
-        <w:rPr>
-          <w:rFonts w:eastAsiaTheme="minorEastAsia" w:cstheme="minorBidi"/>
-          <w:smallCaps w:val="0"/>
-          <w:noProof/>
-          <w:sz w:val="22"/>
-          <w:szCs w:val="22"/>
-        </w:rPr>
-      </w:pPr>
-      <w:hyperlink w:anchor="_Toc308526349" w:history="1">
-        <w:r>
-          <w:rPr>
-            <w:rStyle w:val="Lienhypertexte"/>
-            <w:noProof/>
-          </w:rPr>
-          <w:t>7.3</w:t>
-        </w:r>
-        <w:r>
-          <w:rPr>
-            <w:rFonts w:eastAsiaTheme="minorEastAsia" w:cstheme="minorBidi"/>
-            <w:smallCaps w:val="0"/>
-            <w:noProof/>
-            <w:sz w:val="22"/>
-            <w:szCs w:val="22"/>
-          </w:rPr>
-          <w:tab/>
-        </w:r>
-        <w:r>
-          <w:rPr>
-            <w:rStyle w:val="Lienhypertexte"/>
-            <w:noProof/>
-          </w:rPr>
-          <w:t>Webographie</w:t>
-        </w:r>
-        <w:r>
-          <w:rPr>
-            <w:noProof/>
-            <w:webHidden/>
-          </w:rPr>
-          <w:tab/>
-        </w:r>
-        <w:r>
-          <w:rPr>
-            <w:noProof/>
-            <w:webHidden/>
-          </w:rPr>
-          <w:fldChar w:fldCharType="begin"/>
-        </w:r>
-        <w:r>
-          <w:rPr>
-            <w:noProof/>
-            <w:webHidden/>
-          </w:rPr>
-          <w:instrText xml:space="preserve"> PAGEREF _Toc308526349 \h </w:instrText>
-        </w:r>
-        <w:r>
-          <w:rPr>
-            <w:noProof/>
-            <w:webHidden/>
-          </w:rPr>
-        </w:r>
-        <w:r>
-          <w:rPr>
-            <w:noProof/>
-            <w:webHidden/>
-          </w:rPr>
-          <w:fldChar w:fldCharType="separate"/>
-        </w:r>
-        <w:r>
-          <w:rPr>
-            <w:noProof/>
-            <w:webHidden/>
-          </w:rPr>
-          <w:t>6</w:t>
-        </w:r>
-        <w:r>
-          <w:rPr>
-            <w:noProof/>
-            <w:webHidden/>
-          </w:rPr>
-          <w:fldChar w:fldCharType="end"/>
-        </w:r>
-      </w:hyperlink>
-    </w:p>
-    <w:p>
-      <w:pPr>
-        <w:pStyle w:val="TM10"/>
-        <w:tabs>
-          <w:tab w:val="left" w:pos="400"/>
-          <w:tab w:val="right" w:leader="dot" w:pos="9060"/>
-        </w:tabs>
-        <w:rPr>
-          <w:rFonts w:eastAsiaTheme="minorEastAsia" w:cstheme="minorBidi"/>
-          <w:b w:val="0"/>
-          <w:bCs w:val="0"/>
-          <w:caps w:val="0"/>
-          <w:noProof/>
-          <w:sz w:val="22"/>
-          <w:szCs w:val="22"/>
-        </w:rPr>
-      </w:pPr>
-      <w:hyperlink w:anchor="_Toc308526350" w:history="1">
-        <w:r>
-          <w:rPr>
-            <w:rStyle w:val="Lienhypertexte"/>
-            <w:noProof/>
-          </w:rPr>
           <w:t>8</w:t>
-        </w:r>
-        <w:r>
-          <w:rPr>
-            <w:rFonts w:eastAsiaTheme="minorEastAsia" w:cstheme="minorBidi"/>
-            <w:b w:val="0"/>
-            <w:bCs w:val="0"/>
-            <w:caps w:val="0"/>
-            <w:noProof/>
-            <w:sz w:val="22"/>
-            <w:szCs w:val="22"/>
-          </w:rPr>
-          <w:tab/>
-        </w:r>
-        <w:r>
-          <w:rPr>
-            <w:rStyle w:val="Lienhypertexte"/>
-            <w:noProof/>
-          </w:rPr>
-          <w:t>Annexes</w:t>
-        </w:r>
-        <w:r>
-          <w:rPr>
-            <w:noProof/>
-            <w:webHidden/>
-          </w:rPr>
-          <w:tab/>
-        </w:r>
-        <w:r>
-          <w:rPr>
-            <w:noProof/>
-            <w:webHidden/>
-          </w:rPr>
-          <w:fldChar w:fldCharType="begin"/>
-        </w:r>
-        <w:r>
-          <w:rPr>
-            <w:noProof/>
-            <w:webHidden/>
-          </w:rPr>
-          <w:instrText xml:space="preserve"> PAGEREF _Toc308526350 \h </w:instrText>
-        </w:r>
-        <w:r>
-          <w:rPr>
-            <w:noProof/>
-            <w:webHidden/>
-          </w:rPr>
-        </w:r>
-        <w:r>
-          <w:rPr>
-            <w:noProof/>
-            <w:webHidden/>
-          </w:rPr>
-          <w:fldChar w:fldCharType="separate"/>
-        </w:r>
-        <w:r>
-          <w:rPr>
-            <w:noProof/>
-            <w:webHidden/>
-          </w:rPr>
-          <w:t>6</w:t>
         </w:r>
         <w:r>
           <w:rPr>
@@ -3405,14 +801,16 @@
       <w:pPr>
         <w:pStyle w:val="Titre1"/>
       </w:pPr>
+      <w:bookmarkStart w:id="0" w:name="_Toc184992431"/>
       <w:r>
         <w:lastRenderedPageBreak/>
         <w:t>introduction</w:t>
       </w:r>
+      <w:bookmarkEnd w:id="0"/>
     </w:p>
     <w:p>
-      <w:bookmarkStart w:id="0" w:name="_Toc532179969"/>
-      <w:bookmarkStart w:id="1" w:name="_Toc165969639"/>
+      <w:bookmarkStart w:id="1" w:name="_Toc532179969"/>
+      <w:bookmarkStart w:id="2" w:name="_Toc165969639"/>
     </w:p>
     <w:p>
       <w:r>
@@ -3423,69 +821,56 @@
       <w:pPr>
         <w:pStyle w:val="Titre1"/>
       </w:pPr>
-      <w:bookmarkStart w:id="2" w:name="_Toc308526331"/>
+      <w:bookmarkStart w:id="3" w:name="_Toc184992432"/>
       <w:r>
         <w:lastRenderedPageBreak/>
         <w:t>Planification</w:t>
       </w:r>
-      <w:bookmarkEnd w:id="0"/>
       <w:bookmarkEnd w:id="1"/>
+      <w:bookmarkEnd w:id="2"/>
       <w:r>
         <w:t xml:space="preserve"> Initiale</w:t>
       </w:r>
-      <w:bookmarkEnd w:id="2"/>
+      <w:bookmarkEnd w:id="3"/>
     </w:p>
     <w:p>
-      <w:pPr>
-        <w:pStyle w:val="Informations"/>
-        <w:numPr>
-          <w:ilvl w:val="5"/>
-          <w:numId w:val="26"/>
-        </w:numPr>
-      </w:pPr>
       <w:r>
-        <w:t>Ce paragraphe présente le p</w:t>
+        <w:t xml:space="preserve">La planification a été faite sur GitHub </w:t>
       </w:r>
+      <w:proofErr w:type="spellStart"/>
       <w:r>
-        <w:t>lanning d'origine (</w:t>
+        <w:t>Projects</w:t>
       </w:r>
+      <w:proofErr w:type="spellEnd"/>
       <w:r>
-        <w:t xml:space="preserve">date de début, date de fin, vacances et congés, </w:t>
-      </w:r>
-      <w:r>
-        <w:t xml:space="preserve">liste hiérarchique des tâches ou </w:t>
-      </w:r>
-      <w:r>
-        <w:t>GANTT</w:t>
-      </w:r>
-      <w:r>
-        <w:t>, jalons, durée totale</w:t>
-      </w:r>
-      <w:r>
-        <w:t>)</w:t>
+        <w:t> :</w:t>
       </w:r>
     </w:p>
     <w:p>
       <w:pPr>
-        <w:pStyle w:val="Informations"/>
-        <w:numPr>
-          <w:ilvl w:val="5"/>
-          <w:numId w:val="26"/>
-        </w:numPr>
+        <w:jc w:val="center"/>
       </w:pPr>
       <w:r>
-        <w:t xml:space="preserve">Toutes les mises à jour subies par le planning </w:t>
+        <w:t>« </w:t>
       </w:r>
+      <w:hyperlink r:id="rId12" w:history="1">
+        <w:r>
+          <w:rPr>
+            <w:rStyle w:val="Lienhypertexte"/>
+          </w:rPr>
+          <w:t>https://github.com/users/joaberch/projects/3/views/1</w:t>
+        </w:r>
+      </w:hyperlink>
       <w:r>
-        <w:t xml:space="preserve">sont à reporter </w:t>
-      </w:r>
-      <w:r>
-        <w:t>(avec date de mise à jour)</w:t>
-      </w:r>
-      <w:r>
-        <w:t xml:space="preserve"> et peuvent déboucher sur plusieurs versions de plannings.</w:t>
+        <w:t> »</w:t>
       </w:r>
     </w:p>
+    <w:p>
+      <w:r>
+        <w:t>Les maquettes montrent une approximation de l’application et montrent la logique technique de MQTT dans l’application.</w:t>
+      </w:r>
+    </w:p>
+    <w:p/>
     <w:p>
       <w:pPr>
         <w:rPr>
@@ -3501,35 +886,14 @@
       <w:pPr>
         <w:pStyle w:val="Titre1"/>
       </w:pPr>
+      <w:bookmarkStart w:id="4" w:name="_Toc184992433"/>
       <w:r>
         <w:lastRenderedPageBreak/>
         <w:t>Journal de travail</w:t>
       </w:r>
-      <w:bookmarkStart w:id="3" w:name="_Toc532179964"/>
-      <w:bookmarkStart w:id="4" w:name="_Toc165969648"/>
-      <w:bookmarkStart w:id="5" w:name="_Toc308526337"/>
-    </w:p>
-    <w:p>
-      <w:pPr>
-        <w:pStyle w:val="Corpsdetexte"/>
-      </w:pPr>
-    </w:p>
-    <w:p>
-      <w:r>
-        <w:br w:type="page"/>
-      </w:r>
-    </w:p>
-    <w:bookmarkEnd w:id="3"/>
-    <w:bookmarkEnd w:id="4"/>
-    <w:bookmarkEnd w:id="5"/>
-    <w:p>
-      <w:pPr>
-        <w:pStyle w:val="Titre1"/>
-      </w:pPr>
-      <w:r>
-        <w:lastRenderedPageBreak/>
-        <w:t>Rapport de tests (unitaires et manuels)</w:t>
-      </w:r>
+      <w:bookmarkStart w:id="5" w:name="_Toc532179964"/>
+      <w:bookmarkStart w:id="6" w:name="_Toc165969648"/>
+      <w:bookmarkEnd w:id="4"/>
     </w:p>
     <w:p>
       <w:pPr>
@@ -3545,10 +909,14 @@
       <w:pPr>
         <w:pStyle w:val="Titre1"/>
       </w:pPr>
+      <w:bookmarkStart w:id="7" w:name="_Toc184992434"/>
+      <w:bookmarkEnd w:id="5"/>
+      <w:bookmarkEnd w:id="6"/>
       <w:r>
         <w:lastRenderedPageBreak/>
-        <w:t>État des lieux et conclusion</w:t>
+        <w:t>Rapport de tests (unitaires et manuels)</w:t>
       </w:r>
+      <w:bookmarkEnd w:id="7"/>
     </w:p>
     <w:p>
       <w:pPr>
@@ -3564,10 +932,33 @@
       <w:pPr>
         <w:pStyle w:val="Titre1"/>
       </w:pPr>
+      <w:bookmarkStart w:id="8" w:name="_Toc184992435"/>
+      <w:r>
+        <w:lastRenderedPageBreak/>
+        <w:t>État des lieux et conclusion</w:t>
+      </w:r>
+      <w:bookmarkEnd w:id="8"/>
+    </w:p>
+    <w:p>
+      <w:pPr>
+        <w:pStyle w:val="Corpsdetexte"/>
+      </w:pPr>
+    </w:p>
+    <w:p>
+      <w:r>
+        <w:br w:type="page"/>
+      </w:r>
+    </w:p>
+    <w:p>
+      <w:pPr>
+        <w:pStyle w:val="Titre1"/>
+      </w:pPr>
+      <w:bookmarkStart w:id="9" w:name="_Toc184992436"/>
       <w:r>
         <w:lastRenderedPageBreak/>
         <w:t>Utilisation de l’IA</w:t>
       </w:r>
+      <w:bookmarkEnd w:id="9"/>
     </w:p>
     <w:p>
       <w:pPr>
@@ -3578,8 +969,8 @@
       </w:r>
     </w:p>
     <w:sectPr>
-      <w:headerReference w:type="default" r:id="rId12"/>
-      <w:footerReference w:type="default" r:id="rId13"/>
+      <w:headerReference w:type="default" r:id="rId13"/>
+      <w:footerReference w:type="default" r:id="rId14"/>
       <w:pgSz w:w="11906" w:h="16838" w:code="9"/>
       <w:pgMar w:top="1418" w:right="1418" w:bottom="1418" w:left="1418" w:header="709" w:footer="709" w:gutter="0"/>
       <w:cols w:space="708"/>
@@ -4052,7 +1443,7 @@
               <w:noProof/>
               <w:szCs w:val="16"/>
             </w:rPr>
-            <w:t>08.11.2024 13:28</w:t>
+            <w:t>13.12.2024 14:26</w:t>
           </w:r>
           <w:r>
             <w:rPr>
@@ -4264,7 +1655,7 @@
         <v:path o:extrusionok="f" gradientshapeok="t" o:connecttype="rect"/>
         <o:lock v:ext="edit" aspectratio="t"/>
       </v:shapetype>
-      <v:shape id="_x0000_i1031" type="#_x0000_t75" style="width:12pt;height:12pt" o:bullet="t">
+      <v:shape id="_x0000_i1038" type="#_x0000_t75" style="width:12pt;height:12pt" o:bullet="t">
         <v:imagedata r:id="rId1" o:title="BD10263_"/>
       </v:shape>
     </w:pict>
@@ -8577,7 +5968,6 @@
     <w:next w:val="Normal"/>
     <w:autoRedefine/>
     <w:uiPriority w:val="39"/>
-    <w:semiHidden/>
     <w:rsid w:val="00656974"/>
     <w:pPr>
       <w:spacing w:before="120" w:after="120"/>
@@ -8908,6 +6298,18 @@
     <w:rsid w:val="00AA4393"/>
     <w:rPr>
       <w:rFonts w:asciiTheme="majorHAnsi" w:hAnsiTheme="majorHAnsi"/>
+    </w:rPr>
+  </w:style>
+  <w:style w:type="character" w:styleId="Mentionnonrsolue">
+    <w:name w:val="Unresolved Mention"/>
+    <w:basedOn w:val="Policepardfaut"/>
+    <w:uiPriority w:val="99"/>
+    <w:semiHidden/>
+    <w:unhideWhenUsed/>
+    <w:rsid w:val="0029785F"/>
+    <w:rPr>
+      <w:color w:val="605E5C"/>
+      <w:shd w:val="clear" w:color="auto" w:fill="E1DFDD"/>
     </w:rPr>
   </w:style>
 </w:styles>

</xml_diff>

<commit_message>
docs(documentation): add introduction and analyse
50m-WIP-#12
</commit_message>
<xml_diff>
--- a/docs/Rapport_de_projet.docx
+++ b/docs/Rapport_de_projet.docx
@@ -6,11 +6,9 @@
       <w:pPr>
         <w:pStyle w:val="Titre"/>
       </w:pPr>
-      <w:proofErr w:type="spellStart"/>
       <w:r>
         <w:t>P_BitRuisseau</w:t>
       </w:r>
-      <w:proofErr w:type="spellEnd"/>
     </w:p>
     <w:p>
       <w:pPr>
@@ -108,14 +106,12 @@
           <w:lang w:val="en-US"/>
         </w:rPr>
       </w:pPr>
-      <w:proofErr w:type="spellStart"/>
       <w:r>
         <w:rPr>
           <w:lang w:val="en-US"/>
         </w:rPr>
         <w:t>Vennes</w:t>
       </w:r>
-      <w:proofErr w:type="spellEnd"/>
     </w:p>
     <w:p>
       <w:pPr>
@@ -212,7 +208,7 @@
         </w:rPr>
         <w:fldChar w:fldCharType="separate"/>
       </w:r>
-      <w:hyperlink w:anchor="_Toc184992431" w:history="1">
+      <w:hyperlink w:anchor="_Toc185583304" w:history="1">
         <w:r>
           <w:rPr>
             <w:rStyle w:val="Lienhypertexte"/>
@@ -239,7 +235,7 @@
             <w:rStyle w:val="Lienhypertexte"/>
             <w:noProof/>
           </w:rPr>
-          <w:t>introduction</w:t>
+          <w:t>Introduction</w:t>
         </w:r>
         <w:r>
           <w:rPr>
@@ -260,7 +256,7 @@
             <w:noProof/>
             <w:webHidden/>
           </w:rPr>
-          <w:instrText xml:space="preserve"> PAGEREF _Toc184992431 \h </w:instrText>
+          <w:instrText xml:space="preserve"> PAGEREF _Toc185583304 \h </w:instrText>
         </w:r>
         <w:r>
           <w:rPr>
@@ -310,7 +306,7 @@
           <w14:ligatures w14:val="standardContextual"/>
         </w:rPr>
       </w:pPr>
-      <w:hyperlink w:anchor="_Toc184992432" w:history="1">
+      <w:hyperlink w:anchor="_Toc185583305" w:history="1">
         <w:r>
           <w:rPr>
             <w:rStyle w:val="Lienhypertexte"/>
@@ -358,7 +354,7 @@
             <w:noProof/>
             <w:webHidden/>
           </w:rPr>
-          <w:instrText xml:space="preserve"> PAGEREF _Toc184992432 \h </w:instrText>
+          <w:instrText xml:space="preserve"> PAGEREF _Toc185583305 \h </w:instrText>
         </w:r>
         <w:r>
           <w:rPr>
@@ -408,7 +404,7 @@
           <w14:ligatures w14:val="standardContextual"/>
         </w:rPr>
       </w:pPr>
-      <w:hyperlink w:anchor="_Toc184992433" w:history="1">
+      <w:hyperlink w:anchor="_Toc185583306" w:history="1">
         <w:r>
           <w:rPr>
             <w:rStyle w:val="Lienhypertexte"/>
@@ -456,7 +452,7 @@
             <w:noProof/>
             <w:webHidden/>
           </w:rPr>
-          <w:instrText xml:space="preserve"> PAGEREF _Toc184992433 \h </w:instrText>
+          <w:instrText xml:space="preserve"> PAGEREF _Toc185583306 \h </w:instrText>
         </w:r>
         <w:r>
           <w:rPr>
@@ -476,7 +472,7 @@
             <w:noProof/>
             <w:webHidden/>
           </w:rPr>
-          <w:t>5</w:t>
+          <w:t>6</w:t>
         </w:r>
         <w:r>
           <w:rPr>
@@ -506,7 +502,7 @@
           <w14:ligatures w14:val="standardContextual"/>
         </w:rPr>
       </w:pPr>
-      <w:hyperlink w:anchor="_Toc184992434" w:history="1">
+      <w:hyperlink w:anchor="_Toc185583307" w:history="1">
         <w:r>
           <w:rPr>
             <w:rStyle w:val="Lienhypertexte"/>
@@ -554,7 +550,7 @@
             <w:noProof/>
             <w:webHidden/>
           </w:rPr>
-          <w:instrText xml:space="preserve"> PAGEREF _Toc184992434 \h </w:instrText>
+          <w:instrText xml:space="preserve"> PAGEREF _Toc185583307 \h </w:instrText>
         </w:r>
         <w:r>
           <w:rPr>
@@ -574,7 +570,7 @@
             <w:noProof/>
             <w:webHidden/>
           </w:rPr>
-          <w:t>6</w:t>
+          <w:t>7</w:t>
         </w:r>
         <w:r>
           <w:rPr>
@@ -604,7 +600,7 @@
           <w14:ligatures w14:val="standardContextual"/>
         </w:rPr>
       </w:pPr>
-      <w:hyperlink w:anchor="_Toc184992435" w:history="1">
+      <w:hyperlink w:anchor="_Toc185583308" w:history="1">
         <w:r>
           <w:rPr>
             <w:rStyle w:val="Lienhypertexte"/>
@@ -652,7 +648,7 @@
             <w:noProof/>
             <w:webHidden/>
           </w:rPr>
-          <w:instrText xml:space="preserve"> PAGEREF _Toc184992435 \h </w:instrText>
+          <w:instrText xml:space="preserve"> PAGEREF _Toc185583308 \h </w:instrText>
         </w:r>
         <w:r>
           <w:rPr>
@@ -672,7 +668,383 @@
             <w:noProof/>
             <w:webHidden/>
           </w:rPr>
-          <w:t>7</w:t>
+          <w:t>8</w:t>
+        </w:r>
+        <w:r>
+          <w:rPr>
+            <w:noProof/>
+            <w:webHidden/>
+          </w:rPr>
+          <w:fldChar w:fldCharType="end"/>
+        </w:r>
+      </w:hyperlink>
+    </w:p>
+    <w:p>
+      <w:pPr>
+        <w:pStyle w:val="TM2"/>
+        <w:tabs>
+          <w:tab w:val="left" w:pos="800"/>
+          <w:tab w:val="right" w:leader="dot" w:pos="9060"/>
+        </w:tabs>
+        <w:rPr>
+          <w:rFonts w:eastAsiaTheme="minorEastAsia" w:cstheme="minorBidi"/>
+          <w:smallCaps w:val="0"/>
+          <w:noProof/>
+          <w:kern w:val="2"/>
+          <w:sz w:val="22"/>
+          <w:szCs w:val="22"/>
+          <w14:ligatures w14:val="standardContextual"/>
+        </w:rPr>
+      </w:pPr>
+      <w:hyperlink w:anchor="_Toc185583309" w:history="1">
+        <w:r>
+          <w:rPr>
+            <w:rStyle w:val="Lienhypertexte"/>
+            <w:noProof/>
+          </w:rPr>
+          <w:t>5.1</w:t>
+        </w:r>
+        <w:r>
+          <w:rPr>
+            <w:rFonts w:eastAsiaTheme="minorEastAsia" w:cstheme="minorBidi"/>
+            <w:smallCaps w:val="0"/>
+            <w:noProof/>
+            <w:kern w:val="2"/>
+            <w:sz w:val="22"/>
+            <w:szCs w:val="22"/>
+            <w14:ligatures w14:val="standardContextual"/>
+          </w:rPr>
+          <w:tab/>
+        </w:r>
+        <w:r>
+          <w:rPr>
+            <w:rStyle w:val="Lienhypertexte"/>
+            <w:noProof/>
+          </w:rPr>
+          <w:t>État du projet</w:t>
+        </w:r>
+        <w:r>
+          <w:rPr>
+            <w:noProof/>
+            <w:webHidden/>
+          </w:rPr>
+          <w:tab/>
+        </w:r>
+        <w:r>
+          <w:rPr>
+            <w:noProof/>
+            <w:webHidden/>
+          </w:rPr>
+          <w:fldChar w:fldCharType="begin"/>
+        </w:r>
+        <w:r>
+          <w:rPr>
+            <w:noProof/>
+            <w:webHidden/>
+          </w:rPr>
+          <w:instrText xml:space="preserve"> PAGEREF _Toc185583309 \h </w:instrText>
+        </w:r>
+        <w:r>
+          <w:rPr>
+            <w:noProof/>
+            <w:webHidden/>
+          </w:rPr>
+        </w:r>
+        <w:r>
+          <w:rPr>
+            <w:noProof/>
+            <w:webHidden/>
+          </w:rPr>
+          <w:fldChar w:fldCharType="separate"/>
+        </w:r>
+        <w:r>
+          <w:rPr>
+            <w:noProof/>
+            <w:webHidden/>
+          </w:rPr>
+          <w:t>8</w:t>
+        </w:r>
+        <w:r>
+          <w:rPr>
+            <w:noProof/>
+            <w:webHidden/>
+          </w:rPr>
+          <w:fldChar w:fldCharType="end"/>
+        </w:r>
+      </w:hyperlink>
+    </w:p>
+    <w:p>
+      <w:pPr>
+        <w:pStyle w:val="TM2"/>
+        <w:tabs>
+          <w:tab w:val="left" w:pos="800"/>
+          <w:tab w:val="right" w:leader="dot" w:pos="9060"/>
+        </w:tabs>
+        <w:rPr>
+          <w:rFonts w:eastAsiaTheme="minorEastAsia" w:cstheme="minorBidi"/>
+          <w:smallCaps w:val="0"/>
+          <w:noProof/>
+          <w:kern w:val="2"/>
+          <w:sz w:val="22"/>
+          <w:szCs w:val="22"/>
+          <w14:ligatures w14:val="standardContextual"/>
+        </w:rPr>
+      </w:pPr>
+      <w:hyperlink w:anchor="_Toc185583310" w:history="1">
+        <w:r>
+          <w:rPr>
+            <w:rStyle w:val="Lienhypertexte"/>
+            <w:noProof/>
+          </w:rPr>
+          <w:t>5.2</w:t>
+        </w:r>
+        <w:r>
+          <w:rPr>
+            <w:rFonts w:eastAsiaTheme="minorEastAsia" w:cstheme="minorBidi"/>
+            <w:smallCaps w:val="0"/>
+            <w:noProof/>
+            <w:kern w:val="2"/>
+            <w:sz w:val="22"/>
+            <w:szCs w:val="22"/>
+            <w14:ligatures w14:val="standardContextual"/>
+          </w:rPr>
+          <w:tab/>
+        </w:r>
+        <w:r>
+          <w:rPr>
+            <w:rStyle w:val="Lienhypertexte"/>
+            <w:noProof/>
+          </w:rPr>
+          <w:t>Piste d’amélioration</w:t>
+        </w:r>
+        <w:r>
+          <w:rPr>
+            <w:noProof/>
+            <w:webHidden/>
+          </w:rPr>
+          <w:tab/>
+        </w:r>
+        <w:r>
+          <w:rPr>
+            <w:noProof/>
+            <w:webHidden/>
+          </w:rPr>
+          <w:fldChar w:fldCharType="begin"/>
+        </w:r>
+        <w:r>
+          <w:rPr>
+            <w:noProof/>
+            <w:webHidden/>
+          </w:rPr>
+          <w:instrText xml:space="preserve"> PAGEREF _Toc185583310 \h </w:instrText>
+        </w:r>
+        <w:r>
+          <w:rPr>
+            <w:noProof/>
+            <w:webHidden/>
+          </w:rPr>
+        </w:r>
+        <w:r>
+          <w:rPr>
+            <w:noProof/>
+            <w:webHidden/>
+          </w:rPr>
+          <w:fldChar w:fldCharType="separate"/>
+        </w:r>
+        <w:r>
+          <w:rPr>
+            <w:noProof/>
+            <w:webHidden/>
+          </w:rPr>
+          <w:t>8</w:t>
+        </w:r>
+        <w:r>
+          <w:rPr>
+            <w:noProof/>
+            <w:webHidden/>
+          </w:rPr>
+          <w:fldChar w:fldCharType="end"/>
+        </w:r>
+      </w:hyperlink>
+    </w:p>
+    <w:p>
+      <w:pPr>
+        <w:pStyle w:val="TM2"/>
+        <w:tabs>
+          <w:tab w:val="left" w:pos="800"/>
+          <w:tab w:val="right" w:leader="dot" w:pos="9060"/>
+        </w:tabs>
+        <w:rPr>
+          <w:rFonts w:eastAsiaTheme="minorEastAsia" w:cstheme="minorBidi"/>
+          <w:smallCaps w:val="0"/>
+          <w:noProof/>
+          <w:kern w:val="2"/>
+          <w:sz w:val="22"/>
+          <w:szCs w:val="22"/>
+          <w14:ligatures w14:val="standardContextual"/>
+        </w:rPr>
+      </w:pPr>
+      <w:hyperlink w:anchor="_Toc185583311" w:history="1">
+        <w:r>
+          <w:rPr>
+            <w:rStyle w:val="Lienhypertexte"/>
+            <w:noProof/>
+          </w:rPr>
+          <w:t>5.3</w:t>
+        </w:r>
+        <w:r>
+          <w:rPr>
+            <w:rFonts w:eastAsiaTheme="minorEastAsia" w:cstheme="minorBidi"/>
+            <w:smallCaps w:val="0"/>
+            <w:noProof/>
+            <w:kern w:val="2"/>
+            <w:sz w:val="22"/>
+            <w:szCs w:val="22"/>
+            <w14:ligatures w14:val="standardContextual"/>
+          </w:rPr>
+          <w:tab/>
+        </w:r>
+        <w:r>
+          <w:rPr>
+            <w:rStyle w:val="Lienhypertexte"/>
+            <w:noProof/>
+          </w:rPr>
+          <w:t>Conclusion technique</w:t>
+        </w:r>
+        <w:r>
+          <w:rPr>
+            <w:noProof/>
+            <w:webHidden/>
+          </w:rPr>
+          <w:tab/>
+        </w:r>
+        <w:r>
+          <w:rPr>
+            <w:noProof/>
+            <w:webHidden/>
+          </w:rPr>
+          <w:fldChar w:fldCharType="begin"/>
+        </w:r>
+        <w:r>
+          <w:rPr>
+            <w:noProof/>
+            <w:webHidden/>
+          </w:rPr>
+          <w:instrText xml:space="preserve"> PAGEREF _Toc185583311 \h </w:instrText>
+        </w:r>
+        <w:r>
+          <w:rPr>
+            <w:noProof/>
+            <w:webHidden/>
+          </w:rPr>
+        </w:r>
+        <w:r>
+          <w:rPr>
+            <w:noProof/>
+            <w:webHidden/>
+          </w:rPr>
+          <w:fldChar w:fldCharType="separate"/>
+        </w:r>
+        <w:r>
+          <w:rPr>
+            <w:noProof/>
+            <w:webHidden/>
+          </w:rPr>
+          <w:t>8</w:t>
+        </w:r>
+        <w:r>
+          <w:rPr>
+            <w:noProof/>
+            <w:webHidden/>
+          </w:rPr>
+          <w:fldChar w:fldCharType="end"/>
+        </w:r>
+      </w:hyperlink>
+    </w:p>
+    <w:p>
+      <w:pPr>
+        <w:pStyle w:val="TM2"/>
+        <w:tabs>
+          <w:tab w:val="left" w:pos="800"/>
+          <w:tab w:val="right" w:leader="dot" w:pos="9060"/>
+        </w:tabs>
+        <w:rPr>
+          <w:rFonts w:eastAsiaTheme="minorEastAsia" w:cstheme="minorBidi"/>
+          <w:smallCaps w:val="0"/>
+          <w:noProof/>
+          <w:kern w:val="2"/>
+          <w:sz w:val="22"/>
+          <w:szCs w:val="22"/>
+          <w14:ligatures w14:val="standardContextual"/>
+        </w:rPr>
+      </w:pPr>
+      <w:hyperlink w:anchor="_Toc185583312" w:history="1">
+        <w:r>
+          <w:rPr>
+            <w:rStyle w:val="Lienhypertexte"/>
+            <w:noProof/>
+          </w:rPr>
+          <w:t>5.4</w:t>
+        </w:r>
+        <w:r>
+          <w:rPr>
+            <w:rFonts w:eastAsiaTheme="minorEastAsia" w:cstheme="minorBidi"/>
+            <w:smallCaps w:val="0"/>
+            <w:noProof/>
+            <w:kern w:val="2"/>
+            <w:sz w:val="22"/>
+            <w:szCs w:val="22"/>
+            <w14:ligatures w14:val="standardContextual"/>
+          </w:rPr>
+          <w:tab/>
+        </w:r>
+        <w:r>
+          <w:rPr>
+            <w:rStyle w:val="Lienhypertexte"/>
+            <w:noProof/>
+          </w:rPr>
+          <w:t>Conclusion personnelle</w:t>
+        </w:r>
+        <w:r>
+          <w:rPr>
+            <w:noProof/>
+            <w:webHidden/>
+          </w:rPr>
+          <w:tab/>
+        </w:r>
+        <w:r>
+          <w:rPr>
+            <w:noProof/>
+            <w:webHidden/>
+          </w:rPr>
+          <w:fldChar w:fldCharType="begin"/>
+        </w:r>
+        <w:r>
+          <w:rPr>
+            <w:noProof/>
+            <w:webHidden/>
+          </w:rPr>
+          <w:instrText xml:space="preserve"> PAGEREF _Toc185583312 \h </w:instrText>
+        </w:r>
+        <w:r>
+          <w:rPr>
+            <w:noProof/>
+            <w:webHidden/>
+          </w:rPr>
+        </w:r>
+        <w:r>
+          <w:rPr>
+            <w:noProof/>
+            <w:webHidden/>
+          </w:rPr>
+          <w:fldChar w:fldCharType="separate"/>
+        </w:r>
+        <w:r>
+          <w:rPr>
+            <w:noProof/>
+            <w:webHidden/>
+          </w:rPr>
+          <w:t>8</w:t>
         </w:r>
         <w:r>
           <w:rPr>
@@ -702,7 +1074,7 @@
           <w14:ligatures w14:val="standardContextual"/>
         </w:rPr>
       </w:pPr>
-      <w:hyperlink w:anchor="_Toc184992436" w:history="1">
+      <w:hyperlink w:anchor="_Toc185583313" w:history="1">
         <w:r>
           <w:rPr>
             <w:rStyle w:val="Lienhypertexte"/>
@@ -750,7 +1122,7 @@
             <w:noProof/>
             <w:webHidden/>
           </w:rPr>
-          <w:instrText xml:space="preserve"> PAGEREF _Toc184992436 \h </w:instrText>
+          <w:instrText xml:space="preserve"> PAGEREF _Toc185583313 \h </w:instrText>
         </w:r>
         <w:r>
           <w:rPr>
@@ -770,7 +1142,7 @@
             <w:noProof/>
             <w:webHidden/>
           </w:rPr>
-          <w:t>8</w:t>
+          <w:t>9</w:t>
         </w:r>
         <w:r>
           <w:rPr>
@@ -801,16 +1173,71 @@
       <w:pPr>
         <w:pStyle w:val="Titre1"/>
       </w:pPr>
-      <w:bookmarkStart w:id="0" w:name="_Toc184992431"/>
+      <w:bookmarkStart w:id="0" w:name="_Toc185583304"/>
       <w:r>
         <w:lastRenderedPageBreak/>
-        <w:t>introduction</w:t>
+        <w:t>I</w:t>
+      </w:r>
+      <w:r>
+        <w:t>ntroduction</w:t>
       </w:r>
       <w:bookmarkEnd w:id="0"/>
     </w:p>
     <w:p>
+      <w:pPr>
+        <w:jc w:val="both"/>
+      </w:pPr>
       <w:bookmarkStart w:id="1" w:name="_Toc532179969"/>
       <w:bookmarkStart w:id="2" w:name="_Toc165969639"/>
+      <w:r>
+        <w:t>Ce projet est effectué dans le cadre du module « 321 Programmation distribué ». L’objectif de ce projet est de vérifier les acquis théoriques du module par un projet pratique.</w:t>
+      </w:r>
+    </w:p>
+    <w:p>
+      <w:pPr>
+        <w:jc w:val="both"/>
+      </w:pPr>
+      <w:r>
+        <w:t>L’objectif de ce projet est de réaliser une médiathèque de musique pouvant être recherché et téléchargé depuis une autre médiathèque en utilisant le protocole MQTT.</w:t>
+      </w:r>
+    </w:p>
+    <w:p>
+      <w:pPr>
+        <w:jc w:val="both"/>
+      </w:pPr>
+      <w:r>
+        <w:t>Ce projet est accessible depuis GitHub</w:t>
+      </w:r>
+      <w:r>
+        <w:t xml:space="preserve"> au lien</w:t>
+      </w:r>
+      <w:r>
+        <w:t> :</w:t>
+      </w:r>
+    </w:p>
+    <w:p>
+      <w:pPr>
+        <w:jc w:val="center"/>
+      </w:pPr>
+      <w:r>
+        <w:t>« </w:t>
+      </w:r>
+      <w:hyperlink r:id="rId12" w:history="1">
+        <w:r>
+          <w:rPr>
+            <w:rStyle w:val="Lienhypertexte"/>
+          </w:rPr>
+          <w:t>https://github.com/joaberch/joachim-MonProjetGenial</w:t>
+        </w:r>
+      </w:hyperlink>
+      <w:r>
+        <w:t> »</w:t>
+      </w:r>
+    </w:p>
+    <w:p>
+      <w:pPr>
+        <w:jc w:val="both"/>
+      </w:pPr>
     </w:p>
     <w:p>
       <w:r>
@@ -821,7 +1248,7 @@
       <w:pPr>
         <w:pStyle w:val="Titre1"/>
       </w:pPr>
-      <w:bookmarkStart w:id="3" w:name="_Toc184992432"/>
+      <w:bookmarkStart w:id="3" w:name="_Toc185583305"/>
       <w:r>
         <w:lastRenderedPageBreak/>
         <w:t>Planification</w:t>
@@ -835,13 +1262,11 @@
     </w:p>
     <w:p>
       <w:r>
-        <w:t xml:space="preserve">La planification a été faite sur GitHub </w:t>
+        <w:t>La planification a été faite sur GitHub Projects</w:t>
       </w:r>
-      <w:proofErr w:type="spellStart"/>
       <w:r>
-        <w:t>Projects</w:t>
+        <w:t>, elle est accessible à ce lien</w:t>
       </w:r>
-      <w:proofErr w:type="spellEnd"/>
       <w:r>
         <w:t> :</w:t>
       </w:r>
@@ -853,7 +1278,7 @@
       <w:r>
         <w:t>« </w:t>
       </w:r>
-      <w:hyperlink r:id="rId12" w:history="1">
+      <w:hyperlink r:id="rId13" w:history="1">
         <w:r>
           <w:rPr>
             <w:rStyle w:val="Lienhypertexte"/>
@@ -870,7 +1295,328 @@
         <w:t>Les maquettes montrent une approximation de l’application et montrent la logique technique de MQTT dans l’application.</w:t>
       </w:r>
     </w:p>
-    <w:p/>
+    <w:p>
+      <w:pPr>
+        <w:keepNext/>
+        <w:jc w:val="center"/>
+      </w:pPr>
+      <w:r>
+        <w:rPr>
+          <w:noProof/>
+        </w:rPr>
+        <w:drawing>
+          <wp:inline distT="0" distB="0" distL="0" distR="0" wp14:anchorId="21E69D06" wp14:editId="73847440">
+            <wp:extent cx="5753100" cy="3238500"/>
+            <wp:effectExtent l="19050" t="19050" r="19050" b="19050"/>
+            <wp:docPr id="1" name="Image 1"/>
+            <wp:cNvGraphicFramePr>
+              <a:graphicFrameLocks xmlns:a="http://schemas.openxmlformats.org/drawingml/2006/main" noChangeAspect="1"/>
+            </wp:cNvGraphicFramePr>
+            <a:graphic xmlns:a="http://schemas.openxmlformats.org/drawingml/2006/main">
+              <a:graphicData uri="http://schemas.openxmlformats.org/drawingml/2006/picture">
+                <pic:pic xmlns:pic="http://schemas.openxmlformats.org/drawingml/2006/picture">
+                  <pic:nvPicPr>
+                    <pic:cNvPr id="0" name="Picture 2"/>
+                    <pic:cNvPicPr>
+                      <a:picLocks noChangeAspect="1" noChangeArrowheads="1"/>
+                    </pic:cNvPicPr>
+                  </pic:nvPicPr>
+                  <pic:blipFill>
+                    <a:blip r:embed="rId14" cstate="print">
+                      <a:extLst>
+                        <a:ext uri="{28A0092B-C50C-407E-A947-70E740481C1C}">
+                          <a14:useLocalDpi xmlns:a14="http://schemas.microsoft.com/office/drawing/2010/main" val="0"/>
+                        </a:ext>
+                      </a:extLst>
+                    </a:blip>
+                    <a:srcRect/>
+                    <a:stretch>
+                      <a:fillRect/>
+                    </a:stretch>
+                  </pic:blipFill>
+                  <pic:spPr bwMode="auto">
+                    <a:xfrm>
+                      <a:off x="0" y="0"/>
+                      <a:ext cx="5753100" cy="3238500"/>
+                    </a:xfrm>
+                    <a:prstGeom prst="rect">
+                      <a:avLst/>
+                    </a:prstGeom>
+                    <a:noFill/>
+                    <a:ln>
+                      <a:solidFill>
+                        <a:schemeClr val="bg1">
+                          <a:lumMod val="50000"/>
+                        </a:schemeClr>
+                      </a:solidFill>
+                    </a:ln>
+                  </pic:spPr>
+                </pic:pic>
+              </a:graphicData>
+            </a:graphic>
+          </wp:inline>
+        </w:drawing>
+      </w:r>
+    </w:p>
+    <w:p>
+      <w:pPr>
+        <w:pStyle w:val="Lgende"/>
+        <w:jc w:val="center"/>
+      </w:pPr>
+      <w:fldSimple w:instr=" SEQ Figure \* ARABIC ">
+        <w:r>
+          <w:rPr>
+            <w:noProof/>
+          </w:rPr>
+          <w:t>1</w:t>
+        </w:r>
+      </w:fldSimple>
+      <w:r>
+        <w:t xml:space="preserve"> - Menu d'accueil - Affichage du catalogue local</w:t>
+      </w:r>
+    </w:p>
+    <w:p>
+      <w:pPr>
+        <w:pStyle w:val="Lgende"/>
+        <w:keepNext/>
+        <w:jc w:val="center"/>
+      </w:pPr>
+      <w:r>
+        <w:rPr>
+          <w:noProof/>
+        </w:rPr>
+        <w:drawing>
+          <wp:inline distT="0" distB="0" distL="0" distR="0" wp14:anchorId="2FF62B32" wp14:editId="0005A480">
+            <wp:extent cx="5753100" cy="3238500"/>
+            <wp:effectExtent l="19050" t="19050" r="19050" b="19050"/>
+            <wp:docPr id="3" name="Image 3"/>
+            <wp:cNvGraphicFramePr>
+              <a:graphicFrameLocks xmlns:a="http://schemas.openxmlformats.org/drawingml/2006/main" noChangeAspect="1"/>
+            </wp:cNvGraphicFramePr>
+            <a:graphic xmlns:a="http://schemas.openxmlformats.org/drawingml/2006/main">
+              <a:graphicData uri="http://schemas.openxmlformats.org/drawingml/2006/picture">
+                <pic:pic xmlns:pic="http://schemas.openxmlformats.org/drawingml/2006/picture">
+                  <pic:nvPicPr>
+                    <pic:cNvPr id="0" name="Picture 3"/>
+                    <pic:cNvPicPr>
+                      <a:picLocks noChangeAspect="1" noChangeArrowheads="1"/>
+                    </pic:cNvPicPr>
+                  </pic:nvPicPr>
+                  <pic:blipFill>
+                    <a:blip r:embed="rId15" cstate="print">
+                      <a:extLst>
+                        <a:ext uri="{28A0092B-C50C-407E-A947-70E740481C1C}">
+                          <a14:useLocalDpi xmlns:a14="http://schemas.microsoft.com/office/drawing/2010/main" val="0"/>
+                        </a:ext>
+                      </a:extLst>
+                    </a:blip>
+                    <a:srcRect/>
+                    <a:stretch>
+                      <a:fillRect/>
+                    </a:stretch>
+                  </pic:blipFill>
+                  <pic:spPr bwMode="auto">
+                    <a:xfrm>
+                      <a:off x="0" y="0"/>
+                      <a:ext cx="5753100" cy="3238500"/>
+                    </a:xfrm>
+                    <a:prstGeom prst="rect">
+                      <a:avLst/>
+                    </a:prstGeom>
+                    <a:noFill/>
+                    <a:ln>
+                      <a:solidFill>
+                        <a:schemeClr val="bg1">
+                          <a:lumMod val="50000"/>
+                        </a:schemeClr>
+                      </a:solidFill>
+                    </a:ln>
+                  </pic:spPr>
+                </pic:pic>
+              </a:graphicData>
+            </a:graphic>
+          </wp:inline>
+        </w:drawing>
+      </w:r>
+    </w:p>
+    <w:p>
+      <w:pPr>
+        <w:pStyle w:val="Lgende"/>
+        <w:jc w:val="center"/>
+      </w:pPr>
+      <w:fldSimple w:instr=" SEQ Figure \* ARABIC ">
+        <w:r>
+          <w:rPr>
+            <w:noProof/>
+          </w:rPr>
+          <w:t>2</w:t>
+        </w:r>
+      </w:fldSimple>
+      <w:r>
+        <w:t xml:space="preserve"> - Recherche de musique, affichage des catalogues sur le réseau</w:t>
+      </w:r>
+    </w:p>
+    <w:p>
+      <w:pPr>
+        <w:keepNext/>
+        <w:jc w:val="center"/>
+      </w:pPr>
+      <w:r>
+        <w:rPr>
+          <w:noProof/>
+        </w:rPr>
+        <w:lastRenderedPageBreak/>
+        <w:drawing>
+          <wp:inline distT="0" distB="0" distL="0" distR="0" wp14:anchorId="298E2995" wp14:editId="4ECBEB10">
+            <wp:extent cx="5753100" cy="3238500"/>
+            <wp:effectExtent l="19050" t="19050" r="19050" b="19050"/>
+            <wp:docPr id="5" name="Image 5"/>
+            <wp:cNvGraphicFramePr>
+              <a:graphicFrameLocks xmlns:a="http://schemas.openxmlformats.org/drawingml/2006/main" noChangeAspect="1"/>
+            </wp:cNvGraphicFramePr>
+            <a:graphic xmlns:a="http://schemas.openxmlformats.org/drawingml/2006/main">
+              <a:graphicData uri="http://schemas.openxmlformats.org/drawingml/2006/picture">
+                <pic:pic xmlns:pic="http://schemas.openxmlformats.org/drawingml/2006/picture">
+                  <pic:nvPicPr>
+                    <pic:cNvPr id="0" name="Picture 4"/>
+                    <pic:cNvPicPr>
+                      <a:picLocks noChangeAspect="1" noChangeArrowheads="1"/>
+                    </pic:cNvPicPr>
+                  </pic:nvPicPr>
+                  <pic:blipFill>
+                    <a:blip r:embed="rId16" cstate="print">
+                      <a:extLst>
+                        <a:ext uri="{28A0092B-C50C-407E-A947-70E740481C1C}">
+                          <a14:useLocalDpi xmlns:a14="http://schemas.microsoft.com/office/drawing/2010/main" val="0"/>
+                        </a:ext>
+                      </a:extLst>
+                    </a:blip>
+                    <a:srcRect/>
+                    <a:stretch>
+                      <a:fillRect/>
+                    </a:stretch>
+                  </pic:blipFill>
+                  <pic:spPr bwMode="auto">
+                    <a:xfrm>
+                      <a:off x="0" y="0"/>
+                      <a:ext cx="5753100" cy="3238500"/>
+                    </a:xfrm>
+                    <a:prstGeom prst="rect">
+                      <a:avLst/>
+                    </a:prstGeom>
+                    <a:noFill/>
+                    <a:ln>
+                      <a:solidFill>
+                        <a:schemeClr val="bg1">
+                          <a:lumMod val="50000"/>
+                        </a:schemeClr>
+                      </a:solidFill>
+                    </a:ln>
+                  </pic:spPr>
+                </pic:pic>
+              </a:graphicData>
+            </a:graphic>
+          </wp:inline>
+        </w:drawing>
+      </w:r>
+    </w:p>
+    <w:p>
+      <w:pPr>
+        <w:pStyle w:val="Lgende"/>
+        <w:jc w:val="center"/>
+      </w:pPr>
+      <w:fldSimple w:instr=" SEQ Figure \* ARABIC ">
+        <w:r>
+          <w:rPr>
+            <w:noProof/>
+          </w:rPr>
+          <w:t>3</w:t>
+        </w:r>
+      </w:fldSimple>
+      <w:r>
+        <w:t xml:space="preserve"> - Sélection du réseau</w:t>
+      </w:r>
+    </w:p>
+    <w:p>
+      <w:pPr>
+        <w:keepNext/>
+        <w:jc w:val="center"/>
+      </w:pPr>
+      <w:r>
+        <w:rPr>
+          <w:noProof/>
+        </w:rPr>
+        <w:drawing>
+          <wp:inline distT="0" distB="0" distL="0" distR="0" wp14:anchorId="7507167B" wp14:editId="4575AF1E">
+            <wp:extent cx="5753100" cy="3238500"/>
+            <wp:effectExtent l="19050" t="19050" r="19050" b="19050"/>
+            <wp:docPr id="6" name="Image 6"/>
+            <wp:cNvGraphicFramePr>
+              <a:graphicFrameLocks xmlns:a="http://schemas.openxmlformats.org/drawingml/2006/main" noChangeAspect="1"/>
+            </wp:cNvGraphicFramePr>
+            <a:graphic xmlns:a="http://schemas.openxmlformats.org/drawingml/2006/main">
+              <a:graphicData uri="http://schemas.openxmlformats.org/drawingml/2006/picture">
+                <pic:pic xmlns:pic="http://schemas.openxmlformats.org/drawingml/2006/picture">
+                  <pic:nvPicPr>
+                    <pic:cNvPr id="0" name="Picture 5"/>
+                    <pic:cNvPicPr>
+                      <a:picLocks noChangeAspect="1" noChangeArrowheads="1"/>
+                    </pic:cNvPicPr>
+                  </pic:nvPicPr>
+                  <pic:blipFill>
+                    <a:blip r:embed="rId17" cstate="print">
+                      <a:extLst>
+                        <a:ext uri="{28A0092B-C50C-407E-A947-70E740481C1C}">
+                          <a14:useLocalDpi xmlns:a14="http://schemas.microsoft.com/office/drawing/2010/main" val="0"/>
+                        </a:ext>
+                      </a:extLst>
+                    </a:blip>
+                    <a:srcRect/>
+                    <a:stretch>
+                      <a:fillRect/>
+                    </a:stretch>
+                  </pic:blipFill>
+                  <pic:spPr bwMode="auto">
+                    <a:xfrm>
+                      <a:off x="0" y="0"/>
+                      <a:ext cx="5753100" cy="3238500"/>
+                    </a:xfrm>
+                    <a:prstGeom prst="rect">
+                      <a:avLst/>
+                    </a:prstGeom>
+                    <a:noFill/>
+                    <a:ln>
+                      <a:solidFill>
+                        <a:schemeClr val="bg1">
+                          <a:lumMod val="50000"/>
+                        </a:schemeClr>
+                      </a:solidFill>
+                    </a:ln>
+                  </pic:spPr>
+                </pic:pic>
+              </a:graphicData>
+            </a:graphic>
+          </wp:inline>
+        </w:drawing>
+      </w:r>
+    </w:p>
+    <w:p>
+      <w:pPr>
+        <w:pStyle w:val="Lgende"/>
+        <w:jc w:val="center"/>
+      </w:pPr>
+      <w:fldSimple w:instr=" SEQ Figure \* ARABIC ">
+        <w:r>
+          <w:rPr>
+            <w:noProof/>
+          </w:rPr>
+          <w:t>4</w:t>
+        </w:r>
+      </w:fldSimple>
+      <w:r>
+        <w:t xml:space="preserve"> - Ajout de musique dans la bibliothèque locale</w:t>
+      </w:r>
+    </w:p>
     <w:p>
       <w:pPr>
         <w:rPr>
@@ -886,7 +1632,7 @@
       <w:pPr>
         <w:pStyle w:val="Titre1"/>
       </w:pPr>
-      <w:bookmarkStart w:id="4" w:name="_Toc184992433"/>
+      <w:bookmarkStart w:id="4" w:name="_Toc185583306"/>
       <w:r>
         <w:lastRenderedPageBreak/>
         <w:t>Journal de travail</w:t>
@@ -909,7 +1655,7 @@
       <w:pPr>
         <w:pStyle w:val="Titre1"/>
       </w:pPr>
-      <w:bookmarkStart w:id="7" w:name="_Toc184992434"/>
+      <w:bookmarkStart w:id="7" w:name="_Toc185583307"/>
       <w:bookmarkEnd w:id="5"/>
       <w:bookmarkEnd w:id="6"/>
       <w:r>
@@ -932,7 +1678,7 @@
       <w:pPr>
         <w:pStyle w:val="Titre1"/>
       </w:pPr>
-      <w:bookmarkStart w:id="8" w:name="_Toc184992435"/>
+      <w:bookmarkStart w:id="8" w:name="_Toc185583308"/>
       <w:r>
         <w:lastRenderedPageBreak/>
         <w:t>État des lieux et conclusion</w:t>
@@ -941,8 +1687,58 @@
     </w:p>
     <w:p>
       <w:pPr>
-        <w:pStyle w:val="Corpsdetexte"/>
-      </w:pPr>
+        <w:pStyle w:val="Titre2"/>
+      </w:pPr>
+      <w:bookmarkStart w:id="9" w:name="_Toc185583309"/>
+      <w:r>
+        <w:t>État du projet</w:t>
+      </w:r>
+      <w:bookmarkEnd w:id="9"/>
+    </w:p>
+    <w:p>
+      <w:pPr>
+        <w:pStyle w:val="Retraitcorpsdetexte"/>
+      </w:pPr>
+    </w:p>
+    <w:p>
+      <w:pPr>
+        <w:pStyle w:val="Titre2"/>
+      </w:pPr>
+      <w:bookmarkStart w:id="10" w:name="_Toc185583310"/>
+      <w:r>
+        <w:t>Piste d’amélioration</w:t>
+      </w:r>
+      <w:bookmarkEnd w:id="10"/>
+    </w:p>
+    <w:p>
+      <w:pPr>
+        <w:pStyle w:val="Retraitcorpsdetexte"/>
+      </w:pPr>
+    </w:p>
+    <w:p>
+      <w:pPr>
+        <w:pStyle w:val="Titre2"/>
+      </w:pPr>
+      <w:bookmarkStart w:id="11" w:name="_Toc185583311"/>
+      <w:r>
+        <w:t>Conclusion technique</w:t>
+      </w:r>
+      <w:bookmarkEnd w:id="11"/>
+    </w:p>
+    <w:p>
+      <w:pPr>
+        <w:pStyle w:val="Retraitcorpsdetexte"/>
+      </w:pPr>
+    </w:p>
+    <w:p>
+      <w:pPr>
+        <w:pStyle w:val="Titre2"/>
+      </w:pPr>
+      <w:bookmarkStart w:id="12" w:name="_Toc185583312"/>
+      <w:r>
+        <w:t>Conclusion personnelle</w:t>
+      </w:r>
+      <w:bookmarkEnd w:id="12"/>
     </w:p>
     <w:p>
       <w:r>
@@ -953,12 +1749,12 @@
       <w:pPr>
         <w:pStyle w:val="Titre1"/>
       </w:pPr>
-      <w:bookmarkStart w:id="9" w:name="_Toc184992436"/>
+      <w:bookmarkStart w:id="13" w:name="_Toc185583313"/>
       <w:r>
         <w:lastRenderedPageBreak/>
         <w:t>Utilisation de l’IA</w:t>
       </w:r>
-      <w:bookmarkEnd w:id="9"/>
+      <w:bookmarkEnd w:id="13"/>
     </w:p>
     <w:p>
       <w:pPr>
@@ -969,8 +1765,12 @@
       </w:r>
     </w:p>
     <w:sectPr>
-      <w:headerReference w:type="default" r:id="rId13"/>
-      <w:footerReference w:type="default" r:id="rId14"/>
+      <w:headerReference w:type="even" r:id="rId18"/>
+      <w:headerReference w:type="default" r:id="rId19"/>
+      <w:footerReference w:type="even" r:id="rId20"/>
+      <w:footerReference w:type="default" r:id="rId21"/>
+      <w:headerReference w:type="first" r:id="rId22"/>
+      <w:footerReference w:type="first" r:id="rId23"/>
       <w:pgSz w:w="11906" w:h="16838" w:code="9"/>
       <w:pgMar w:top="1418" w:right="1418" w:bottom="1418" w:left="1418" w:header="709" w:footer="709" w:gutter="0"/>
       <w:cols w:space="708"/>
@@ -1002,6 +1802,16 @@
 
 <file path=word/footer1.xml><?xml version="1.0" encoding="utf-8"?>
 <w:ftr xmlns:wpc="http://schemas.microsoft.com/office/word/2010/wordprocessingCanvas" xmlns:cx="http://schemas.microsoft.com/office/drawing/2014/chartex" xmlns:cx1="http://schemas.microsoft.com/office/drawing/2015/9/8/chartex" xmlns:cx2="http://schemas.microsoft.com/office/drawing/2015/10/21/chartex" xmlns:cx3="http://schemas.microsoft.com/office/drawing/2016/5/9/chartex" xmlns:cx4="http://schemas.microsoft.com/office/drawing/2016/5/10/chartex" xmlns:cx5="http://schemas.microsoft.com/office/drawing/2016/5/11/chartex" xmlns:cx6="http://schemas.microsoft.com/office/drawing/2016/5/12/chartex" xmlns:cx7="http://schemas.microsoft.com/office/drawing/2016/5/13/chartex" xmlns:cx8="http://schemas.microsoft.com/office/drawing/2016/5/14/chartex" xmlns:mc="http://schemas.openxmlformats.org/markup-compatibility/2006" xmlns:aink="http://schemas.microsoft.com/office/drawing/2016/ink" xmlns:am3d="http://schemas.microsoft.com/office/drawing/2017/model3d" xmlns:o="urn:schemas-microsoft-com:office:office" xmlns:oel="http://schemas.microsoft.com/office/2019/extlst" xmlns:r="http://schemas.openxmlformats.org/officeDocument/2006/relationships" xmlns:m="http://schemas.openxmlformats.org/officeDocument/2006/math" xmlns:v="urn:schemas-microsoft-com:vml" xmlns:wp14="http://schemas.microsoft.com/office/word/2010/wordprocessingDrawing" xmlns:wp="http://schemas.openxmlformats.org/drawingml/2006/wordprocessingDrawing" xmlns:w10="urn:schemas-microsoft-com:office:word" xmlns:w="http://schemas.openxmlformats.org/wordprocessingml/2006/main" xmlns:w14="http://schemas.microsoft.com/office/word/2010/wordml" xmlns:w15="http://schemas.microsoft.com/office/word/2012/wordml" xmlns:w16cex="http://schemas.microsoft.com/office/word/2018/wordml/cex" xmlns:w16cid="http://schemas.microsoft.com/office/word/2016/wordml/cid" xmlns:w16="http://schemas.microsoft.com/office/word/2018/wordml" xmlns:w16sdtdh="http://schemas.microsoft.com/office/word/2020/wordml/sdtdatahash" xmlns:w16se="http://schemas.microsoft.com/office/word/2015/wordml/symex" xmlns:wpg="http://schemas.microsoft.com/office/word/2010/wordprocessingGroup" xmlns:wpi="http://schemas.microsoft.com/office/word/2010/wordprocessingInk" xmlns:wne="http://schemas.microsoft.com/office/word/2006/wordml" xmlns:wps="http://schemas.microsoft.com/office/word/2010/wordprocessingShape" mc:Ignorable="w14 w15 w16se w16cid w16 w16cex w16sdtdh wp14">
+  <w:p>
+    <w:pPr>
+      <w:pStyle w:val="Pieddepage"/>
+    </w:pPr>
+  </w:p>
+</w:ftr>
+</file>
+
+<file path=word/footer2.xml><?xml version="1.0" encoding="utf-8"?>
+<w:ftr xmlns:wpc="http://schemas.microsoft.com/office/word/2010/wordprocessingCanvas" xmlns:cx="http://schemas.microsoft.com/office/drawing/2014/chartex" xmlns:cx1="http://schemas.microsoft.com/office/drawing/2015/9/8/chartex" xmlns:cx2="http://schemas.microsoft.com/office/drawing/2015/10/21/chartex" xmlns:cx3="http://schemas.microsoft.com/office/drawing/2016/5/9/chartex" xmlns:cx4="http://schemas.microsoft.com/office/drawing/2016/5/10/chartex" xmlns:cx5="http://schemas.microsoft.com/office/drawing/2016/5/11/chartex" xmlns:cx6="http://schemas.microsoft.com/office/drawing/2016/5/12/chartex" xmlns:cx7="http://schemas.microsoft.com/office/drawing/2016/5/13/chartex" xmlns:cx8="http://schemas.microsoft.com/office/drawing/2016/5/14/chartex" xmlns:mc="http://schemas.openxmlformats.org/markup-compatibility/2006" xmlns:aink="http://schemas.microsoft.com/office/drawing/2016/ink" xmlns:am3d="http://schemas.microsoft.com/office/drawing/2017/model3d" xmlns:o="urn:schemas-microsoft-com:office:office" xmlns:oel="http://schemas.microsoft.com/office/2019/extlst" xmlns:r="http://schemas.openxmlformats.org/officeDocument/2006/relationships" xmlns:m="http://schemas.openxmlformats.org/officeDocument/2006/math" xmlns:v="urn:schemas-microsoft-com:vml" xmlns:wp14="http://schemas.microsoft.com/office/word/2010/wordprocessingDrawing" xmlns:wp="http://schemas.openxmlformats.org/drawingml/2006/wordprocessingDrawing" xmlns:w10="urn:schemas-microsoft-com:office:word" xmlns:w="http://schemas.openxmlformats.org/wordprocessingml/2006/main" xmlns:w14="http://schemas.microsoft.com/office/word/2010/wordml" xmlns:w15="http://schemas.microsoft.com/office/word/2012/wordml" xmlns:w16cex="http://schemas.microsoft.com/office/word/2018/wordml/cex" xmlns:w16cid="http://schemas.microsoft.com/office/word/2016/wordml/cid" xmlns:w16="http://schemas.microsoft.com/office/word/2018/wordml" xmlns:w16sdtdh="http://schemas.microsoft.com/office/word/2020/wordml/sdtdatahash" xmlns:w16se="http://schemas.microsoft.com/office/word/2015/wordml/symex" xmlns:wpg="http://schemas.microsoft.com/office/word/2010/wordprocessingGroup" xmlns:wpi="http://schemas.microsoft.com/office/word/2010/wordprocessingInk" xmlns:wne="http://schemas.microsoft.com/office/word/2006/wordml" xmlns:wps="http://schemas.microsoft.com/office/word/2010/wordprocessingShape" mc:Ignorable="w14 w15 w16se w16cid w16 w16cex w16sdtdh wp14">
   <w:tbl>
     <w:tblPr>
       <w:tblStyle w:val="Grilledutableau"/>
@@ -1017,9 +1827,9 @@
       <w:tblLook w:val="01E0" w:firstRow="1" w:lastRow="1" w:firstColumn="1" w:lastColumn="1" w:noHBand="0" w:noVBand="0"/>
     </w:tblPr>
     <w:tblGrid>
-      <w:gridCol w:w="3438"/>
-      <w:gridCol w:w="2607"/>
-      <w:gridCol w:w="3025"/>
+      <w:gridCol w:w="3433"/>
+      <w:gridCol w:w="2610"/>
+      <w:gridCol w:w="3027"/>
     </w:tblGrid>
     <w:tr>
       <w:trPr>
@@ -1336,42 +2146,6 @@
             </w:rPr>
             <w:t xml:space="preserve"> : </w:t>
           </w:r>
-          <w:r>
-            <w:rPr>
-              <w:rFonts w:cs="Arial"/>
-              <w:szCs w:val="16"/>
-            </w:rPr>
-            <w:fldChar w:fldCharType="begin"/>
-          </w:r>
-          <w:r>
-            <w:rPr>
-              <w:rFonts w:cs="Arial"/>
-              <w:szCs w:val="16"/>
-            </w:rPr>
-            <w:instrText xml:space="preserve"> PRINTDATE  \@ "dd.MM.yyyy HH:mm"  \* MERGEFORMAT </w:instrText>
-          </w:r>
-          <w:r>
-            <w:rPr>
-              <w:rFonts w:cs="Arial"/>
-              <w:szCs w:val="16"/>
-            </w:rPr>
-            <w:fldChar w:fldCharType="separate"/>
-          </w:r>
-          <w:r>
-            <w:rPr>
-              <w:rFonts w:cs="Arial"/>
-              <w:noProof/>
-              <w:szCs w:val="16"/>
-            </w:rPr>
-            <w:t>04.09.2009 15:21</w:t>
-          </w:r>
-          <w:r>
-            <w:rPr>
-              <w:rFonts w:cs="Arial"/>
-              <w:szCs w:val="16"/>
-            </w:rPr>
-            <w:fldChar w:fldCharType="end"/>
-          </w:r>
         </w:p>
       </w:tc>
     </w:tr>
@@ -1443,7 +2217,7 @@
               <w:noProof/>
               <w:szCs w:val="16"/>
             </w:rPr>
-            <w:t>13.12.2024 14:26</w:t>
+            <w:t>13.12.2024 15:46</w:t>
           </w:r>
           <w:r>
             <w:rPr>
@@ -1476,7 +2250,13 @@
                 <w:noProof/>
                 <w:szCs w:val="16"/>
               </w:rPr>
-              <w:t>Document1</w:t>
+              <w:t>Rapport</w:t>
+            </w:r>
+            <w:r>
+              <w:rPr>
+                <w:noProof/>
+              </w:rPr>
+              <w:t>_de_projet.docx</w:t>
             </w:r>
           </w:fldSimple>
         </w:p>
@@ -1490,6 +2270,16 @@
         <w:sz w:val="2"/>
         <w:szCs w:val="2"/>
       </w:rPr>
+    </w:pPr>
+  </w:p>
+</w:ftr>
+</file>
+
+<file path=word/footer3.xml><?xml version="1.0" encoding="utf-8"?>
+<w:ftr xmlns:wpc="http://schemas.microsoft.com/office/word/2010/wordprocessingCanvas" xmlns:cx="http://schemas.microsoft.com/office/drawing/2014/chartex" xmlns:cx1="http://schemas.microsoft.com/office/drawing/2015/9/8/chartex" xmlns:cx2="http://schemas.microsoft.com/office/drawing/2015/10/21/chartex" xmlns:cx3="http://schemas.microsoft.com/office/drawing/2016/5/9/chartex" xmlns:cx4="http://schemas.microsoft.com/office/drawing/2016/5/10/chartex" xmlns:cx5="http://schemas.microsoft.com/office/drawing/2016/5/11/chartex" xmlns:cx6="http://schemas.microsoft.com/office/drawing/2016/5/12/chartex" xmlns:cx7="http://schemas.microsoft.com/office/drawing/2016/5/13/chartex" xmlns:cx8="http://schemas.microsoft.com/office/drawing/2016/5/14/chartex" xmlns:mc="http://schemas.openxmlformats.org/markup-compatibility/2006" xmlns:aink="http://schemas.microsoft.com/office/drawing/2016/ink" xmlns:am3d="http://schemas.microsoft.com/office/drawing/2017/model3d" xmlns:o="urn:schemas-microsoft-com:office:office" xmlns:oel="http://schemas.microsoft.com/office/2019/extlst" xmlns:r="http://schemas.openxmlformats.org/officeDocument/2006/relationships" xmlns:m="http://schemas.openxmlformats.org/officeDocument/2006/math" xmlns:v="urn:schemas-microsoft-com:vml" xmlns:wp14="http://schemas.microsoft.com/office/word/2010/wordprocessingDrawing" xmlns:wp="http://schemas.openxmlformats.org/drawingml/2006/wordprocessingDrawing" xmlns:w10="urn:schemas-microsoft-com:office:word" xmlns:w="http://schemas.openxmlformats.org/wordprocessingml/2006/main" xmlns:w14="http://schemas.microsoft.com/office/word/2010/wordml" xmlns:w15="http://schemas.microsoft.com/office/word/2012/wordml" xmlns:w16cex="http://schemas.microsoft.com/office/word/2018/wordml/cex" xmlns:w16cid="http://schemas.microsoft.com/office/word/2016/wordml/cid" xmlns:w16="http://schemas.microsoft.com/office/word/2018/wordml" xmlns:w16sdtdh="http://schemas.microsoft.com/office/word/2020/wordml/sdtdatahash" xmlns:w16se="http://schemas.microsoft.com/office/word/2015/wordml/symex" xmlns:wpg="http://schemas.microsoft.com/office/word/2010/wordprocessingGroup" xmlns:wpi="http://schemas.microsoft.com/office/word/2010/wordprocessingInk" xmlns:wne="http://schemas.microsoft.com/office/word/2006/wordml" xmlns:wps="http://schemas.microsoft.com/office/word/2010/wordprocessingShape" mc:Ignorable="w14 w15 w16se w16cid w16 w16cex w16sdtdh wp14">
+  <w:p>
+    <w:pPr>
+      <w:pStyle w:val="Pieddepage"/>
     </w:pPr>
   </w:p>
 </w:ftr>
@@ -1515,6 +2305,16 @@
 </file>
 
 <file path=word/header1.xml><?xml version="1.0" encoding="utf-8"?>
+<w:hdr xmlns:wpc="http://schemas.microsoft.com/office/word/2010/wordprocessingCanvas" xmlns:cx="http://schemas.microsoft.com/office/drawing/2014/chartex" xmlns:cx1="http://schemas.microsoft.com/office/drawing/2015/9/8/chartex" xmlns:cx2="http://schemas.microsoft.com/office/drawing/2015/10/21/chartex" xmlns:cx3="http://schemas.microsoft.com/office/drawing/2016/5/9/chartex" xmlns:cx4="http://schemas.microsoft.com/office/drawing/2016/5/10/chartex" xmlns:cx5="http://schemas.microsoft.com/office/drawing/2016/5/11/chartex" xmlns:cx6="http://schemas.microsoft.com/office/drawing/2016/5/12/chartex" xmlns:cx7="http://schemas.microsoft.com/office/drawing/2016/5/13/chartex" xmlns:cx8="http://schemas.microsoft.com/office/drawing/2016/5/14/chartex" xmlns:mc="http://schemas.openxmlformats.org/markup-compatibility/2006" xmlns:aink="http://schemas.microsoft.com/office/drawing/2016/ink" xmlns:am3d="http://schemas.microsoft.com/office/drawing/2017/model3d" xmlns:o="urn:schemas-microsoft-com:office:office" xmlns:oel="http://schemas.microsoft.com/office/2019/extlst" xmlns:r="http://schemas.openxmlformats.org/officeDocument/2006/relationships" xmlns:m="http://schemas.openxmlformats.org/officeDocument/2006/math" xmlns:v="urn:schemas-microsoft-com:vml" xmlns:wp14="http://schemas.microsoft.com/office/word/2010/wordprocessingDrawing" xmlns:wp="http://schemas.openxmlformats.org/drawingml/2006/wordprocessingDrawing" xmlns:w10="urn:schemas-microsoft-com:office:word" xmlns:w="http://schemas.openxmlformats.org/wordprocessingml/2006/main" xmlns:w14="http://schemas.microsoft.com/office/word/2010/wordml" xmlns:w15="http://schemas.microsoft.com/office/word/2012/wordml" xmlns:w16cex="http://schemas.microsoft.com/office/word/2018/wordml/cex" xmlns:w16cid="http://schemas.microsoft.com/office/word/2016/wordml/cid" xmlns:w16="http://schemas.microsoft.com/office/word/2018/wordml" xmlns:w16sdtdh="http://schemas.microsoft.com/office/word/2020/wordml/sdtdatahash" xmlns:w16se="http://schemas.microsoft.com/office/word/2015/wordml/symex" xmlns:wpg="http://schemas.microsoft.com/office/word/2010/wordprocessingGroup" xmlns:wpi="http://schemas.microsoft.com/office/word/2010/wordprocessingInk" xmlns:wne="http://schemas.microsoft.com/office/word/2006/wordml" xmlns:wps="http://schemas.microsoft.com/office/word/2010/wordprocessingShape" mc:Ignorable="w14 w15 w16se w16cid w16 w16cex w16sdtdh wp14">
+  <w:p>
+    <w:pPr>
+      <w:pStyle w:val="En-tte"/>
+    </w:pPr>
+  </w:p>
+</w:hdr>
+</file>
+
+<file path=word/header2.xml><?xml version="1.0" encoding="utf-8"?>
 <w:hdr xmlns:wpc="http://schemas.microsoft.com/office/word/2010/wordprocessingCanvas" xmlns:cx="http://schemas.microsoft.com/office/drawing/2014/chartex" xmlns:cx1="http://schemas.microsoft.com/office/drawing/2015/9/8/chartex" xmlns:cx2="http://schemas.microsoft.com/office/drawing/2015/10/21/chartex" xmlns:cx3="http://schemas.microsoft.com/office/drawing/2016/5/9/chartex" xmlns:cx4="http://schemas.microsoft.com/office/drawing/2016/5/10/chartex" xmlns:cx5="http://schemas.microsoft.com/office/drawing/2016/5/11/chartex" xmlns:cx6="http://schemas.microsoft.com/office/drawing/2016/5/12/chartex" xmlns:cx7="http://schemas.microsoft.com/office/drawing/2016/5/13/chartex" xmlns:cx8="http://schemas.microsoft.com/office/drawing/2016/5/14/chartex" xmlns:mc="http://schemas.openxmlformats.org/markup-compatibility/2006" xmlns:aink="http://schemas.microsoft.com/office/drawing/2016/ink" xmlns:am3d="http://schemas.microsoft.com/office/drawing/2017/model3d" xmlns:o="urn:schemas-microsoft-com:office:office" xmlns:oel="http://schemas.microsoft.com/office/2019/extlst" xmlns:r="http://schemas.openxmlformats.org/officeDocument/2006/relationships" xmlns:m="http://schemas.openxmlformats.org/officeDocument/2006/math" xmlns:v="urn:schemas-microsoft-com:vml" xmlns:wp14="http://schemas.microsoft.com/office/word/2010/wordprocessingDrawing" xmlns:wp="http://schemas.openxmlformats.org/drawingml/2006/wordprocessingDrawing" xmlns:w10="urn:schemas-microsoft-com:office:word" xmlns:w="http://schemas.openxmlformats.org/wordprocessingml/2006/main" xmlns:w14="http://schemas.microsoft.com/office/word/2010/wordml" xmlns:w15="http://schemas.microsoft.com/office/word/2012/wordml" xmlns:w16cex="http://schemas.microsoft.com/office/word/2018/wordml/cex" xmlns:w16cid="http://schemas.microsoft.com/office/word/2016/wordml/cid" xmlns:w16="http://schemas.microsoft.com/office/word/2018/wordml" xmlns:w16sdtdh="http://schemas.microsoft.com/office/word/2020/wordml/sdtdatahash" xmlns:w16se="http://schemas.microsoft.com/office/word/2015/wordml/symex" xmlns:wpg="http://schemas.microsoft.com/office/word/2010/wordprocessingGroup" xmlns:wpi="http://schemas.microsoft.com/office/word/2010/wordprocessingInk" xmlns:wne="http://schemas.microsoft.com/office/word/2006/wordml" xmlns:wps="http://schemas.microsoft.com/office/word/2010/wordprocessingShape" mc:Ignorable="w14 w15 w16se w16cid w16 w16cex w16sdtdh wp14">
   <w:tbl>
     <w:tblPr>
@@ -1632,6 +2432,16 @@
 </w:hdr>
 </file>
 
+<file path=word/header3.xml><?xml version="1.0" encoding="utf-8"?>
+<w:hdr xmlns:wpc="http://schemas.microsoft.com/office/word/2010/wordprocessingCanvas" xmlns:cx="http://schemas.microsoft.com/office/drawing/2014/chartex" xmlns:cx1="http://schemas.microsoft.com/office/drawing/2015/9/8/chartex" xmlns:cx2="http://schemas.microsoft.com/office/drawing/2015/10/21/chartex" xmlns:cx3="http://schemas.microsoft.com/office/drawing/2016/5/9/chartex" xmlns:cx4="http://schemas.microsoft.com/office/drawing/2016/5/10/chartex" xmlns:cx5="http://schemas.microsoft.com/office/drawing/2016/5/11/chartex" xmlns:cx6="http://schemas.microsoft.com/office/drawing/2016/5/12/chartex" xmlns:cx7="http://schemas.microsoft.com/office/drawing/2016/5/13/chartex" xmlns:cx8="http://schemas.microsoft.com/office/drawing/2016/5/14/chartex" xmlns:mc="http://schemas.openxmlformats.org/markup-compatibility/2006" xmlns:aink="http://schemas.microsoft.com/office/drawing/2016/ink" xmlns:am3d="http://schemas.microsoft.com/office/drawing/2017/model3d" xmlns:o="urn:schemas-microsoft-com:office:office" xmlns:oel="http://schemas.microsoft.com/office/2019/extlst" xmlns:r="http://schemas.openxmlformats.org/officeDocument/2006/relationships" xmlns:m="http://schemas.openxmlformats.org/officeDocument/2006/math" xmlns:v="urn:schemas-microsoft-com:vml" xmlns:wp14="http://schemas.microsoft.com/office/word/2010/wordprocessingDrawing" xmlns:wp="http://schemas.openxmlformats.org/drawingml/2006/wordprocessingDrawing" xmlns:w10="urn:schemas-microsoft-com:office:word" xmlns:w="http://schemas.openxmlformats.org/wordprocessingml/2006/main" xmlns:w14="http://schemas.microsoft.com/office/word/2010/wordml" xmlns:w15="http://schemas.microsoft.com/office/word/2012/wordml" xmlns:w16cex="http://schemas.microsoft.com/office/word/2018/wordml/cex" xmlns:w16cid="http://schemas.microsoft.com/office/word/2016/wordml/cid" xmlns:w16="http://schemas.microsoft.com/office/word/2018/wordml" xmlns:w16sdtdh="http://schemas.microsoft.com/office/word/2020/wordml/sdtdatahash" xmlns:w16se="http://schemas.microsoft.com/office/word/2015/wordml/symex" xmlns:wpg="http://schemas.microsoft.com/office/word/2010/wordprocessingGroup" xmlns:wpi="http://schemas.microsoft.com/office/word/2010/wordprocessingInk" xmlns:wne="http://schemas.microsoft.com/office/word/2006/wordml" xmlns:wps="http://schemas.microsoft.com/office/word/2010/wordprocessingShape" mc:Ignorable="w14 w15 w16se w16cid w16 w16cex w16sdtdh wp14">
+  <w:p>
+    <w:pPr>
+      <w:pStyle w:val="En-tte"/>
+    </w:pPr>
+  </w:p>
+</w:hdr>
+</file>
+
 <file path=word/numbering.xml><?xml version="1.0" encoding="utf-8"?>
 <w:numbering xmlns:wpc="http://schemas.microsoft.com/office/word/2010/wordprocessingCanvas" xmlns:cx="http://schemas.microsoft.com/office/drawing/2014/chartex" xmlns:cx1="http://schemas.microsoft.com/office/drawing/2015/9/8/chartex" xmlns:cx2="http://schemas.microsoft.com/office/drawing/2015/10/21/chartex" xmlns:cx3="http://schemas.microsoft.com/office/drawing/2016/5/9/chartex" xmlns:cx4="http://schemas.microsoft.com/office/drawing/2016/5/10/chartex" xmlns:cx5="http://schemas.microsoft.com/office/drawing/2016/5/11/chartex" xmlns:cx6="http://schemas.microsoft.com/office/drawing/2016/5/12/chartex" xmlns:cx7="http://schemas.microsoft.com/office/drawing/2016/5/13/chartex" xmlns:cx8="http://schemas.microsoft.com/office/drawing/2016/5/14/chartex" xmlns:mc="http://schemas.openxmlformats.org/markup-compatibility/2006" xmlns:aink="http://schemas.microsoft.com/office/drawing/2016/ink" xmlns:am3d="http://schemas.microsoft.com/office/drawing/2017/model3d" xmlns:o="urn:schemas-microsoft-com:office:office" xmlns:oel="http://schemas.microsoft.com/office/2019/extlst" xmlns:r="http://schemas.openxmlformats.org/officeDocument/2006/relationships" xmlns:m="http://schemas.openxmlformats.org/officeDocument/2006/math" xmlns:v="urn:schemas-microsoft-com:vml" xmlns:wp14="http://schemas.microsoft.com/office/word/2010/wordprocessingDrawing" xmlns:wp="http://schemas.openxmlformats.org/drawingml/2006/wordprocessingDrawing" xmlns:w10="urn:schemas-microsoft-com:office:word" xmlns:w="http://schemas.openxmlformats.org/wordprocessingml/2006/main" xmlns:w14="http://schemas.microsoft.com/office/word/2010/wordml" xmlns:w15="http://schemas.microsoft.com/office/word/2012/wordml" xmlns:w16cex="http://schemas.microsoft.com/office/word/2018/wordml/cex" xmlns:w16cid="http://schemas.microsoft.com/office/word/2016/wordml/cid" xmlns:w16="http://schemas.microsoft.com/office/word/2018/wordml" xmlns:w16sdtdh="http://schemas.microsoft.com/office/word/2020/wordml/sdtdatahash" xmlns:w16se="http://schemas.microsoft.com/office/word/2015/wordml/symex" xmlns:wpg="http://schemas.microsoft.com/office/word/2010/wordprocessingGroup" xmlns:wpi="http://schemas.microsoft.com/office/word/2010/wordprocessingInk" xmlns:wne="http://schemas.microsoft.com/office/word/2006/wordml" xmlns:wps="http://schemas.microsoft.com/office/word/2010/wordprocessingShape" mc:Ignorable="w14 w15 w16se w16cid w16 w16cex w16sdtdh wp14">
   <w:numPicBullet w:numPicBulletId="0">
@@ -1655,7 +2465,7 @@
         <v:path o:extrusionok="f" gradientshapeok="t" o:connecttype="rect"/>
         <o:lock v:ext="edit" aspectratio="t"/>
       </v:shapetype>
-      <v:shape id="_x0000_i1038" type="#_x0000_t75" style="width:12pt;height:12pt" o:bullet="t">
+      <v:shape id="_x0000_i1051" type="#_x0000_t75" style="width:12pt;height:12pt" o:bullet="t">
         <v:imagedata r:id="rId1" o:title="BD10263_"/>
       </v:shape>
     </w:pict>
@@ -5984,7 +6794,6 @@
     <w:next w:val="Normal"/>
     <w:autoRedefine/>
     <w:uiPriority w:val="39"/>
-    <w:semiHidden/>
     <w:rsid w:val="007F30AE"/>
     <w:pPr>
       <w:ind w:left="200"/>
@@ -6312,6 +7121,24 @@
       <w:shd w:val="clear" w:color="auto" w:fill="E1DFDD"/>
     </w:rPr>
   </w:style>
+  <w:style w:type="paragraph" w:styleId="Lgende">
+    <w:name w:val="caption"/>
+    <w:basedOn w:val="Normal"/>
+    <w:next w:val="Normal"/>
+    <w:unhideWhenUsed/>
+    <w:qFormat/>
+    <w:rsid w:val="00741239"/>
+    <w:pPr>
+      <w:spacing w:after="200"/>
+    </w:pPr>
+    <w:rPr>
+      <w:i/>
+      <w:iCs/>
+      <w:color w:val="1F497D" w:themeColor="text2"/>
+      <w:sz w:val="18"/>
+      <w:szCs w:val="18"/>
+    </w:rPr>
+  </w:style>
 </w:styles>
 </file>
 
@@ -6602,6 +7429,17 @@
 </file>
 
 <file path=customXml/item1.xml><?xml version="1.0" encoding="utf-8"?>
+<p:properties xmlns:p="http://schemas.microsoft.com/office/2006/metadata/properties" xmlns:xsi="http://www.w3.org/2001/XMLSchema-instance" xmlns:pc="http://schemas.microsoft.com/office/infopath/2007/PartnerControls">
+  <documentManagement>
+    <lcf76f155ced4ddcb4097134ff3c332f xmlns="b5cf4370-ac38-4b9e-9836-ef6f5df64f24">
+      <Terms xmlns="http://schemas.microsoft.com/office/infopath/2007/PartnerControls"/>
+    </lcf76f155ced4ddcb4097134ff3c332f>
+    <TaxCatchAll xmlns="eefa3612-053e-497a-ae76-8a76877f5e22" xsi:nil="true"/>
+  </documentManagement>
+</p:properties>
+</file>
+
+<file path=customXml/item2.xml><?xml version="1.0" encoding="utf-8"?>
 <ct:contentTypeSchema xmlns:ct="http://schemas.microsoft.com/office/2006/metadata/contentType" xmlns:ma="http://schemas.microsoft.com/office/2006/metadata/properties/metaAttributes" ct:_="" ma:_="" ma:contentTypeName="Document" ma:contentTypeID="0x01010080C9F2488912074FB587B9AD9ADAE5BB" ma:contentTypeVersion="11" ma:contentTypeDescription="Crée un document." ma:contentTypeScope="" ma:versionID="1bebaa2d391e7c30de2dcb588a772684">
   <xsd:schema xmlns:xsd="http://www.w3.org/2001/XMLSchema" xmlns:xs="http://www.w3.org/2001/XMLSchema" xmlns:p="http://schemas.microsoft.com/office/2006/metadata/properties" xmlns:ns2="b5cf4370-ac38-4b9e-9836-ef6f5df64f24" xmlns:ns3="eefa3612-053e-497a-ae76-8a76877f5e22" targetNamespace="http://schemas.microsoft.com/office/2006/metadata/properties" ma:root="true" ma:fieldsID="071e4af5f84e298b60331b8e79120627" ns2:_="" ns3:_="">
     <xsd:import namespace="b5cf4370-ac38-4b9e-9836-ef6f5df64f24"/>
@@ -6796,22 +7634,7 @@
 </ct:contentTypeSchema>
 </file>
 
-<file path=customXml/item2.xml><?xml version="1.0" encoding="utf-8"?>
-<p:properties xmlns:p="http://schemas.microsoft.com/office/2006/metadata/properties" xmlns:xsi="http://www.w3.org/2001/XMLSchema-instance" xmlns:pc="http://schemas.microsoft.com/office/infopath/2007/PartnerControls">
-  <documentManagement>
-    <lcf76f155ced4ddcb4097134ff3c332f xmlns="b5cf4370-ac38-4b9e-9836-ef6f5df64f24">
-      <Terms xmlns="http://schemas.microsoft.com/office/infopath/2007/PartnerControls"/>
-    </lcf76f155ced4ddcb4097134ff3c332f>
-    <TaxCatchAll xmlns="eefa3612-053e-497a-ae76-8a76877f5e22" xsi:nil="true"/>
-  </documentManagement>
-</p:properties>
-</file>
-
 <file path=customXml/item3.xml><?xml version="1.0" encoding="utf-8"?>
-<b:Sources xmlns:b="http://schemas.openxmlformats.org/officeDocument/2006/bibliography" xmlns="http://schemas.openxmlformats.org/officeDocument/2006/bibliography" SelectedStyle="\APA.XSL" StyleName="APA"/>
-</file>
-
-<file path=customXml/item4.xml><?xml version="1.0" encoding="utf-8"?>
 <?mso-contentType ?>
 <FormTemplates xmlns="http://schemas.microsoft.com/sharepoint/v3/contenttype/forms">
   <Display>DocumentLibraryForm</Display>
@@ -6820,7 +7643,22 @@
 </FormTemplates>
 </file>
 
+<file path=customXml/item4.xml><?xml version="1.0" encoding="utf-8"?>
+<b:Sources xmlns:b="http://schemas.openxmlformats.org/officeDocument/2006/bibliography" xmlns="http://schemas.openxmlformats.org/officeDocument/2006/bibliography" SelectedStyle="\APA.XSL" StyleName="APA"/>
+</file>
+
 <file path=customXml/itemProps1.xml><?xml version="1.0" encoding="utf-8"?>
+<ds:datastoreItem xmlns:ds="http://schemas.openxmlformats.org/officeDocument/2006/customXml" ds:itemID="{2319CDB8-A2CD-412D-8359-13E6B4DF1FF4}">
+  <ds:schemaRefs>
+    <ds:schemaRef ds:uri="http://schemas.microsoft.com/office/2006/metadata/properties"/>
+    <ds:schemaRef ds:uri="http://schemas.microsoft.com/office/infopath/2007/PartnerControls"/>
+    <ds:schemaRef ds:uri="b5cf4370-ac38-4b9e-9836-ef6f5df64f24"/>
+    <ds:schemaRef ds:uri="eefa3612-053e-497a-ae76-8a76877f5e22"/>
+  </ds:schemaRefs>
+</ds:datastoreItem>
+</file>
+
+<file path=customXml/itemProps2.xml><?xml version="1.0" encoding="utf-8"?>
 <ds:datastoreItem xmlns:ds="http://schemas.openxmlformats.org/officeDocument/2006/customXml" ds:itemID="{D3207301-F010-4C55-8CE3-D951653FF5FF}">
   <ds:schemaRefs>
     <ds:schemaRef ds:uri="http://schemas.microsoft.com/office/2006/metadata/contentType"/>
@@ -6839,29 +7677,18 @@
 </ds:datastoreItem>
 </file>
 
-<file path=customXml/itemProps2.xml><?xml version="1.0" encoding="utf-8"?>
-<ds:datastoreItem xmlns:ds="http://schemas.openxmlformats.org/officeDocument/2006/customXml" ds:itemID="{2319CDB8-A2CD-412D-8359-13E6B4DF1FF4}">
+<file path=customXml/itemProps3.xml><?xml version="1.0" encoding="utf-8"?>
+<ds:datastoreItem xmlns:ds="http://schemas.openxmlformats.org/officeDocument/2006/customXml" ds:itemID="{6C3F7A66-EDE3-46FD-83EB-3C265E5D2669}">
   <ds:schemaRefs>
-    <ds:schemaRef ds:uri="http://schemas.microsoft.com/office/2006/metadata/properties"/>
-    <ds:schemaRef ds:uri="http://schemas.microsoft.com/office/infopath/2007/PartnerControls"/>
-    <ds:schemaRef ds:uri="b5cf4370-ac38-4b9e-9836-ef6f5df64f24"/>
-    <ds:schemaRef ds:uri="eefa3612-053e-497a-ae76-8a76877f5e22"/>
+    <ds:schemaRef ds:uri="http://schemas.microsoft.com/sharepoint/v3/contenttype/forms"/>
   </ds:schemaRefs>
 </ds:datastoreItem>
 </file>
 
-<file path=customXml/itemProps3.xml><?xml version="1.0" encoding="utf-8"?>
+<file path=customXml/itemProps4.xml><?xml version="1.0" encoding="utf-8"?>
 <ds:datastoreItem xmlns:ds="http://schemas.openxmlformats.org/officeDocument/2006/customXml" ds:itemID="{C8C35155-3E6A-4058-B6E4-303717845E3B}">
   <ds:schemaRefs>
     <ds:schemaRef ds:uri="http://schemas.openxmlformats.org/officeDocument/2006/bibliography"/>
   </ds:schemaRefs>
 </ds:datastoreItem>
-</file>
-
-<file path=customXml/itemProps4.xml><?xml version="1.0" encoding="utf-8"?>
-<ds:datastoreItem xmlns:ds="http://schemas.openxmlformats.org/officeDocument/2006/customXml" ds:itemID="{6C3F7A66-EDE3-46FD-83EB-3C265E5D2669}">
-  <ds:schemaRefs>
-    <ds:schemaRef ds:uri="http://schemas.microsoft.com/sharepoint/v3/contenttype/forms"/>
-  </ds:schemaRefs>
-</ds:datastoreItem>
 </file>
</xml_diff>

<commit_message>
docs: update work diary and documentation
</commit_message>
<xml_diff>
--- a/docs/Rapport_de_projet.docx
+++ b/docs/Rapport_de_projet.docx
@@ -1,14 +1,16 @@
 
 <file path=word/document.xml><?xml version="1.0" encoding="utf-8"?>
-<w:document xmlns:wpc="http://schemas.microsoft.com/office/word/2010/wordprocessingCanvas" xmlns:cx="http://schemas.microsoft.com/office/drawing/2014/chartex" xmlns:cx1="http://schemas.microsoft.com/office/drawing/2015/9/8/chartex" xmlns:cx2="http://schemas.microsoft.com/office/drawing/2015/10/21/chartex" xmlns:cx3="http://schemas.microsoft.com/office/drawing/2016/5/9/chartex" xmlns:cx4="http://schemas.microsoft.com/office/drawing/2016/5/10/chartex" xmlns:cx5="http://schemas.microsoft.com/office/drawing/2016/5/11/chartex" xmlns:cx6="http://schemas.microsoft.com/office/drawing/2016/5/12/chartex" xmlns:cx7="http://schemas.microsoft.com/office/drawing/2016/5/13/chartex" xmlns:cx8="http://schemas.microsoft.com/office/drawing/2016/5/14/chartex" xmlns:mc="http://schemas.openxmlformats.org/markup-compatibility/2006" xmlns:aink="http://schemas.microsoft.com/office/drawing/2016/ink" xmlns:am3d="http://schemas.microsoft.com/office/drawing/2017/model3d" xmlns:o="urn:schemas-microsoft-com:office:office" xmlns:oel="http://schemas.microsoft.com/office/2019/extlst" xmlns:r="http://schemas.openxmlformats.org/officeDocument/2006/relationships" xmlns:m="http://schemas.openxmlformats.org/officeDocument/2006/math" xmlns:v="urn:schemas-microsoft-com:vml" xmlns:wp14="http://schemas.microsoft.com/office/word/2010/wordprocessingDrawing" xmlns:wp="http://schemas.openxmlformats.org/drawingml/2006/wordprocessingDrawing" xmlns:w10="urn:schemas-microsoft-com:office:word" xmlns:w="http://schemas.openxmlformats.org/wordprocessingml/2006/main" xmlns:w14="http://schemas.microsoft.com/office/word/2010/wordml" xmlns:w15="http://schemas.microsoft.com/office/word/2012/wordml" xmlns:w16cex="http://schemas.microsoft.com/office/word/2018/wordml/cex" xmlns:w16cid="http://schemas.microsoft.com/office/word/2016/wordml/cid" xmlns:w16="http://schemas.microsoft.com/office/word/2018/wordml" xmlns:w16sdtdh="http://schemas.microsoft.com/office/word/2020/wordml/sdtdatahash" xmlns:w16se="http://schemas.microsoft.com/office/word/2015/wordml/symex" xmlns:wpg="http://schemas.microsoft.com/office/word/2010/wordprocessingGroup" xmlns:wpi="http://schemas.microsoft.com/office/word/2010/wordprocessingInk" xmlns:wne="http://schemas.microsoft.com/office/word/2006/wordml" xmlns:wps="http://schemas.microsoft.com/office/word/2010/wordprocessingShape" mc:Ignorable="w14 w15 w16se w16cid w16 w16cex w16sdtdh wp14">
+<w:document xmlns:wpc="http://schemas.microsoft.com/office/word/2010/wordprocessingCanvas" xmlns:cx="http://schemas.microsoft.com/office/drawing/2014/chartex" xmlns:cx1="http://schemas.microsoft.com/office/drawing/2015/9/8/chartex" xmlns:cx2="http://schemas.microsoft.com/office/drawing/2015/10/21/chartex" xmlns:cx3="http://schemas.microsoft.com/office/drawing/2016/5/9/chartex" xmlns:cx4="http://schemas.microsoft.com/office/drawing/2016/5/10/chartex" xmlns:cx5="http://schemas.microsoft.com/office/drawing/2016/5/11/chartex" xmlns:cx6="http://schemas.microsoft.com/office/drawing/2016/5/12/chartex" xmlns:cx7="http://schemas.microsoft.com/office/drawing/2016/5/13/chartex" xmlns:cx8="http://schemas.microsoft.com/office/drawing/2016/5/14/chartex" xmlns:mc="http://schemas.openxmlformats.org/markup-compatibility/2006" xmlns:aink="http://schemas.microsoft.com/office/drawing/2016/ink" xmlns:am3d="http://schemas.microsoft.com/office/drawing/2017/model3d" xmlns:o="urn:schemas-microsoft-com:office:office" xmlns:oel="http://schemas.microsoft.com/office/2019/extlst" xmlns:r="http://schemas.openxmlformats.org/officeDocument/2006/relationships" xmlns:m="http://schemas.openxmlformats.org/officeDocument/2006/math" xmlns:v="urn:schemas-microsoft-com:vml" xmlns:wp14="http://schemas.microsoft.com/office/word/2010/wordprocessingDrawing" xmlns:wp="http://schemas.openxmlformats.org/drawingml/2006/wordprocessingDrawing" xmlns:w10="urn:schemas-microsoft-com:office:word" xmlns:w="http://schemas.openxmlformats.org/wordprocessingml/2006/main" xmlns:w14="http://schemas.microsoft.com/office/word/2010/wordml" xmlns:w15="http://schemas.microsoft.com/office/word/2012/wordml" xmlns:w16cex="http://schemas.microsoft.com/office/word/2018/wordml/cex" xmlns:w16cid="http://schemas.microsoft.com/office/word/2016/wordml/cid" xmlns:w16="http://schemas.microsoft.com/office/word/2018/wordml" xmlns:w16du="http://schemas.microsoft.com/office/word/2023/wordml/word16du" xmlns:w16sdtdh="http://schemas.microsoft.com/office/word/2020/wordml/sdtdatahash" xmlns:w16sdtfl="http://schemas.microsoft.com/office/word/2024/wordml/sdtformatlock" xmlns:w16se="http://schemas.microsoft.com/office/word/2015/wordml/symex" xmlns:wpg="http://schemas.microsoft.com/office/word/2010/wordprocessingGroup" xmlns:wpi="http://schemas.microsoft.com/office/word/2010/wordprocessingInk" xmlns:wne="http://schemas.microsoft.com/office/word/2006/wordml" xmlns:wps="http://schemas.microsoft.com/office/word/2010/wordprocessingShape" mc:Ignorable="w14 w15 w16se w16cid w16 w16cex w16sdtdh w16sdtfl w16du wp14">
   <w:body>
     <w:p>
       <w:pPr>
         <w:pStyle w:val="Titre"/>
       </w:pPr>
+      <w:proofErr w:type="spellStart"/>
       <w:r>
         <w:t>P_BitRuisseau</w:t>
       </w:r>
+      <w:proofErr w:type="spellEnd"/>
     </w:p>
     <w:p>
       <w:pPr>
@@ -459,20 +461,17 @@
             <w:noProof/>
             <w:webHidden/>
           </w:rPr>
-        </w:r>
-        <w:r>
-          <w:rPr>
+          <w:fldChar w:fldCharType="separate"/>
+        </w:r>
+        <w:r>
+          <w:rPr>
+            <w:b w:val="0"/>
+            <w:bCs w:val="0"/>
             <w:noProof/>
             <w:webHidden/>
-          </w:rPr>
-          <w:fldChar w:fldCharType="separate"/>
-        </w:r>
-        <w:r>
-          <w:rPr>
-            <w:noProof/>
-            <w:webHidden/>
-          </w:rPr>
-          <w:t>6</w:t>
+            <w:lang w:val="fr-FR"/>
+          </w:rPr>
+          <w:t>Erreur ! Signet non défini.</w:t>
         </w:r>
         <w:r>
           <w:rPr>
@@ -557,20 +556,17 @@
             <w:noProof/>
             <w:webHidden/>
           </w:rPr>
-        </w:r>
-        <w:r>
-          <w:rPr>
+          <w:fldChar w:fldCharType="separate"/>
+        </w:r>
+        <w:r>
+          <w:rPr>
+            <w:b w:val="0"/>
+            <w:bCs w:val="0"/>
             <w:noProof/>
             <w:webHidden/>
-          </w:rPr>
-          <w:fldChar w:fldCharType="separate"/>
-        </w:r>
-        <w:r>
-          <w:rPr>
-            <w:noProof/>
-            <w:webHidden/>
-          </w:rPr>
-          <w:t>7</w:t>
+            <w:lang w:val="fr-FR"/>
+          </w:rPr>
+          <w:t>Erreur ! Signet non défini.</w:t>
         </w:r>
         <w:r>
           <w:rPr>
@@ -937,20 +933,17 @@
             <w:noProof/>
             <w:webHidden/>
           </w:rPr>
-        </w:r>
-        <w:r>
-          <w:rPr>
+          <w:fldChar w:fldCharType="separate"/>
+        </w:r>
+        <w:r>
+          <w:rPr>
+            <w:b/>
+            <w:bCs/>
             <w:noProof/>
             <w:webHidden/>
-          </w:rPr>
-          <w:fldChar w:fldCharType="separate"/>
-        </w:r>
-        <w:r>
-          <w:rPr>
-            <w:noProof/>
-            <w:webHidden/>
-          </w:rPr>
-          <w:t>8</w:t>
+            <w:lang w:val="fr-FR"/>
+          </w:rPr>
+          <w:t>Erreur ! Signet non défini.</w:t>
         </w:r>
         <w:r>
           <w:rPr>
@@ -1262,8 +1255,13 @@
     </w:p>
     <w:p>
       <w:r>
-        <w:t>La planification a été faite sur GitHub Projects</w:t>
-      </w:r>
+        <w:t xml:space="preserve">La planification a été faite sur GitHub </w:t>
+      </w:r>
+      <w:proofErr w:type="spellStart"/>
+      <w:r>
+        <w:t>Projects</w:t>
+      </w:r>
+      <w:proofErr w:type="spellEnd"/>
       <w:r>
         <w:t>, elle est accessible à ce lien</w:t>
       </w:r>
@@ -1305,7 +1303,7 @@
           <w:noProof/>
         </w:rPr>
         <w:drawing>
-          <wp:inline distT="0" distB="0" distL="0" distR="0" wp14:anchorId="21E69D06" wp14:editId="73847440">
+          <wp:inline distT="0" distB="0" distL="0" distR="0" wp14:anchorId="21E69D06" wp14:editId="0CD2B5AB">
             <wp:extent cx="5753100" cy="3238500"/>
             <wp:effectExtent l="19050" t="19050" r="19050" b="19050"/>
             <wp:docPr id="1" name="Image 1"/>
@@ -1363,14 +1361,27 @@
         <w:pStyle w:val="Lgende"/>
         <w:jc w:val="center"/>
       </w:pPr>
-      <w:fldSimple w:instr=" SEQ Figure \* ARABIC ">
-        <w:r>
-          <w:rPr>
-            <w:noProof/>
-          </w:rPr>
-          <w:t>1</w:t>
-        </w:r>
-      </w:fldSimple>
+      <w:r>
+        <w:fldChar w:fldCharType="begin"/>
+      </w:r>
+      <w:r>
+        <w:instrText xml:space="preserve"> SEQ Figure \* ARABIC </w:instrText>
+      </w:r>
+      <w:r>
+        <w:fldChar w:fldCharType="separate"/>
+      </w:r>
+      <w:r>
+        <w:rPr>
+          <w:noProof/>
+        </w:rPr>
+        <w:t>1</w:t>
+      </w:r>
+      <w:r>
+        <w:rPr>
+          <w:noProof/>
+        </w:rPr>
+        <w:fldChar w:fldCharType="end"/>
+      </w:r>
       <w:r>
         <w:t xml:space="preserve"> - Menu d'accueil - Affichage du catalogue local</w:t>
       </w:r>
@@ -1386,7 +1397,7 @@
           <w:noProof/>
         </w:rPr>
         <w:drawing>
-          <wp:inline distT="0" distB="0" distL="0" distR="0" wp14:anchorId="2FF62B32" wp14:editId="0005A480">
+          <wp:inline distT="0" distB="0" distL="0" distR="0" wp14:anchorId="2FF62B32" wp14:editId="201CD2E1">
             <wp:extent cx="5753100" cy="3238500"/>
             <wp:effectExtent l="19050" t="19050" r="19050" b="19050"/>
             <wp:docPr id="3" name="Image 3"/>
@@ -1444,14 +1455,27 @@
         <w:pStyle w:val="Lgende"/>
         <w:jc w:val="center"/>
       </w:pPr>
-      <w:fldSimple w:instr=" SEQ Figure \* ARABIC ">
-        <w:r>
-          <w:rPr>
-            <w:noProof/>
-          </w:rPr>
-          <w:t>2</w:t>
-        </w:r>
-      </w:fldSimple>
+      <w:r>
+        <w:fldChar w:fldCharType="begin"/>
+      </w:r>
+      <w:r>
+        <w:instrText xml:space="preserve"> SEQ Figure \* ARABIC </w:instrText>
+      </w:r>
+      <w:r>
+        <w:fldChar w:fldCharType="separate"/>
+      </w:r>
+      <w:r>
+        <w:rPr>
+          <w:noProof/>
+        </w:rPr>
+        <w:t>2</w:t>
+      </w:r>
+      <w:r>
+        <w:rPr>
+          <w:noProof/>
+        </w:rPr>
+        <w:fldChar w:fldCharType="end"/>
+      </w:r>
       <w:r>
         <w:t xml:space="preserve"> - Recherche de musique, affichage des catalogues sur le réseau</w:t>
       </w:r>
@@ -1467,7 +1491,7 @@
         </w:rPr>
         <w:lastRenderedPageBreak/>
         <w:drawing>
-          <wp:inline distT="0" distB="0" distL="0" distR="0" wp14:anchorId="298E2995" wp14:editId="4ECBEB10">
+          <wp:inline distT="0" distB="0" distL="0" distR="0" wp14:anchorId="298E2995" wp14:editId="3A0655F8">
             <wp:extent cx="5753100" cy="3238500"/>
             <wp:effectExtent l="19050" t="19050" r="19050" b="19050"/>
             <wp:docPr id="5" name="Image 5"/>
@@ -1525,14 +1549,27 @@
         <w:pStyle w:val="Lgende"/>
         <w:jc w:val="center"/>
       </w:pPr>
-      <w:fldSimple w:instr=" SEQ Figure \* ARABIC ">
-        <w:r>
-          <w:rPr>
-            <w:noProof/>
-          </w:rPr>
-          <w:t>3</w:t>
-        </w:r>
-      </w:fldSimple>
+      <w:r>
+        <w:fldChar w:fldCharType="begin"/>
+      </w:r>
+      <w:r>
+        <w:instrText xml:space="preserve"> SEQ Figure \* ARABIC </w:instrText>
+      </w:r>
+      <w:r>
+        <w:fldChar w:fldCharType="separate"/>
+      </w:r>
+      <w:r>
+        <w:rPr>
+          <w:noProof/>
+        </w:rPr>
+        <w:t>3</w:t>
+      </w:r>
+      <w:r>
+        <w:rPr>
+          <w:noProof/>
+        </w:rPr>
+        <w:fldChar w:fldCharType="end"/>
+      </w:r>
       <w:r>
         <w:t xml:space="preserve"> - Sélection du réseau</w:t>
       </w:r>
@@ -1547,7 +1584,7 @@
           <w:noProof/>
         </w:rPr>
         <w:drawing>
-          <wp:inline distT="0" distB="0" distL="0" distR="0" wp14:anchorId="7507167B" wp14:editId="4575AF1E">
+          <wp:inline distT="0" distB="0" distL="0" distR="0" wp14:anchorId="7507167B" wp14:editId="2F4D0D5C">
             <wp:extent cx="5753100" cy="3238500"/>
             <wp:effectExtent l="19050" t="19050" r="19050" b="19050"/>
             <wp:docPr id="6" name="Image 6"/>
@@ -1605,25 +1642,32 @@
         <w:pStyle w:val="Lgende"/>
         <w:jc w:val="center"/>
       </w:pPr>
-      <w:fldSimple w:instr=" SEQ Figure \* ARABIC ">
-        <w:r>
-          <w:rPr>
-            <w:noProof/>
-          </w:rPr>
-          <w:t>4</w:t>
-        </w:r>
-      </w:fldSimple>
+      <w:r>
+        <w:fldChar w:fldCharType="begin"/>
+      </w:r>
+      <w:r>
+        <w:instrText xml:space="preserve"> SEQ Figure \* ARABIC </w:instrText>
+      </w:r>
+      <w:r>
+        <w:fldChar w:fldCharType="separate"/>
+      </w:r>
+      <w:r>
+        <w:rPr>
+          <w:noProof/>
+        </w:rPr>
+        <w:t>4</w:t>
+      </w:r>
+      <w:r>
+        <w:rPr>
+          <w:noProof/>
+        </w:rPr>
+        <w:fldChar w:fldCharType="end"/>
+      </w:r>
       <w:r>
         <w:t xml:space="preserve"> - Ajout de musique dans la bibliothèque locale</w:t>
       </w:r>
     </w:p>
     <w:p>
-      <w:pPr>
-        <w:rPr>
-          <w:color w:val="548DD4" w:themeColor="text2" w:themeTint="99"/>
-          <w:sz w:val="16"/>
-        </w:rPr>
-      </w:pPr>
       <w:r>
         <w:br w:type="page"/>
       </w:r>
@@ -1632,132 +1676,240 @@
       <w:pPr>
         <w:pStyle w:val="Titre1"/>
       </w:pPr>
-      <w:bookmarkStart w:id="4" w:name="_Toc185583306"/>
       <w:r>
         <w:lastRenderedPageBreak/>
         <w:t>Journal de travail</w:t>
       </w:r>
-      <w:bookmarkStart w:id="5" w:name="_Toc532179964"/>
-      <w:bookmarkStart w:id="6" w:name="_Toc165969648"/>
+    </w:p>
+    <w:p>
+      <w:pPr>
+        <w:pStyle w:val="Corpsdetexte"/>
+      </w:pPr>
+      <w:r>
+        <w:t>Pour réaliser mon journal de travail j’ai utilisé un classeur Excel :</w:t>
+      </w:r>
+    </w:p>
+    <w:p>
+      <w:pPr>
+        <w:pStyle w:val="Corpsdetexte"/>
+        <w:jc w:val="center"/>
+      </w:pPr>
+      <w:hyperlink r:id="rId18" w:history="1">
+        <w:r>
+          <w:rPr>
+            <w:rStyle w:val="Lienhypertexte"/>
+          </w:rPr>
+          <w:t>Journal-de-Travail_Berchel-Joachi</w:t>
+        </w:r>
+        <w:r>
+          <w:rPr>
+            <w:rStyle w:val="Lienhypertexte"/>
+          </w:rPr>
+          <w:t>m</w:t>
+        </w:r>
+        <w:r>
+          <w:rPr>
+            <w:rStyle w:val="Lienhypertexte"/>
+          </w:rPr>
+          <w:t>.xlsx</w:t>
+        </w:r>
+      </w:hyperlink>
+    </w:p>
+    <w:p>
+      <w:pPr>
+        <w:pStyle w:val="Corpsdetexte"/>
+      </w:pPr>
+      <w:r>
+        <w:t>J’ai aussi formaté certains commits GitHub afin de pouvoir générer un journal de travail depuis ces logs. Tous mes commits ne sont pas formatés et si un journal de travail est généré ainsi il manquera certaines parties.</w:t>
+      </w:r>
+    </w:p>
+    <w:p>
+      <w:r>
+        <w:br w:type="page"/>
+      </w:r>
+    </w:p>
+    <w:p>
+      <w:pPr>
+        <w:pStyle w:val="Titre1"/>
+      </w:pPr>
+      <w:r>
+        <w:lastRenderedPageBreak/>
+        <w:t>Rapport de test</w:t>
+      </w:r>
+    </w:p>
+    <w:p>
+      <w:pPr>
+        <w:pStyle w:val="Corpsdetexte"/>
+      </w:pPr>
+      <w:r>
+        <w:t>Par manque de temps aucun test unitaire n’a été créé</w:t>
+      </w:r>
+      <w:r>
+        <w:t>.</w:t>
+      </w:r>
+    </w:p>
+    <w:p>
+      <w:r>
+        <w:br w:type="page"/>
+      </w:r>
+    </w:p>
+    <w:p>
+      <w:pPr>
+        <w:pStyle w:val="Titre1"/>
+      </w:pPr>
+      <w:bookmarkStart w:id="4" w:name="_Toc185583308"/>
+      <w:r>
+        <w:lastRenderedPageBreak/>
+        <w:t>État des lieux et conclusion</w:t>
+      </w:r>
       <w:bookmarkEnd w:id="4"/>
     </w:p>
     <w:p>
       <w:pPr>
-        <w:pStyle w:val="Corpsdetexte"/>
-      </w:pPr>
+        <w:pStyle w:val="Titre2"/>
+      </w:pPr>
+      <w:bookmarkStart w:id="5" w:name="_Toc185583309"/>
+      <w:r>
+        <w:t>État du projet</w:t>
+      </w:r>
+      <w:bookmarkEnd w:id="5"/>
     </w:p>
     <w:p>
-      <w:r>
-        <w:br w:type="page"/>
+      <w:pPr>
+        <w:pStyle w:val="Retraitcorpsdetexte"/>
+      </w:pPr>
+      <w:r>
+        <w:t>Toutes les requêtes MQTT sont fonctionnels avec les autres programmes utilisant les enveloppes comme défini sur cette page GitHub :</w:t>
       </w:r>
     </w:p>
     <w:p>
       <w:pPr>
-        <w:pStyle w:val="Titre1"/>
-      </w:pPr>
-      <w:bookmarkStart w:id="7" w:name="_Toc185583307"/>
-      <w:bookmarkEnd w:id="5"/>
+        <w:pStyle w:val="Retraitcorpsdetexte"/>
+        <w:ind w:left="0" w:right="-2"/>
+        <w:jc w:val="center"/>
+      </w:pPr>
+      <w:r>
+        <w:t>« </w:t>
+      </w:r>
+      <w:hyperlink r:id="rId19" w:history="1">
+        <w:r>
+          <w:rPr>
+            <w:rStyle w:val="Lienhypertexte"/>
+          </w:rPr>
+          <w:t>https://github.com/philippe-hjik/MID3-CID3_DistriAudio/blob/main/README.md</w:t>
+        </w:r>
+      </w:hyperlink>
+      <w:r>
+        <w:t> »</w:t>
+      </w:r>
+    </w:p>
+    <w:p>
+      <w:pPr>
+        <w:pStyle w:val="Retraitcorpsdetexte"/>
+      </w:pPr>
+      <w:r>
+        <w:t xml:space="preserve">L’application est donc </w:t>
+      </w:r>
+      <w:proofErr w:type="gramStart"/>
+      <w:r>
+        <w:t>fonctionnel</w:t>
+      </w:r>
+      <w:proofErr w:type="gramEnd"/>
+      <w:r>
+        <w:t xml:space="preserve"> pour afficher les médias locaux et télécharger les médias distants, elle ne permet pas d’écouter la musique mais les musiques téléchargé gardent toutes leurs intégrité.</w:t>
+      </w:r>
+    </w:p>
+    <w:p>
+      <w:pPr>
+        <w:pStyle w:val="Titre2"/>
+      </w:pPr>
+      <w:bookmarkStart w:id="6" w:name="_Toc185583310"/>
+      <w:r>
+        <w:t>Piste d’amélioration</w:t>
+      </w:r>
       <w:bookmarkEnd w:id="6"/>
-      <w:r>
-        <w:lastRenderedPageBreak/>
-        <w:t>Rapport de tests (unitaires et manuels)</w:t>
+    </w:p>
+    <w:p>
+      <w:pPr>
+        <w:pStyle w:val="Retraitcorpsdetexte"/>
+      </w:pPr>
+      <w:r>
+        <w:t>La première piste d’amélioration concerne l’optimisation du code, le code pourrait être plus optimisé afin de rendre le programme plus fluide pour l’utilisateur.</w:t>
+      </w:r>
+    </w:p>
+    <w:p>
+      <w:pPr>
+        <w:pStyle w:val="Retraitcorpsdetexte"/>
+      </w:pPr>
+    </w:p>
+    <w:p>
+      <w:pPr>
+        <w:pStyle w:val="Retraitcorpsdetexte"/>
+      </w:pPr>
+      <w:r>
+        <w:t>Une autre piste d’amélioration est l’écoute des musiques depuis l’application, actuellement l’application ne permet pas d’écouter des fichiers audios tel que mp3.</w:t>
+      </w:r>
+    </w:p>
+    <w:p>
+      <w:pPr>
+        <w:pStyle w:val="Retraitcorpsdetexte"/>
+      </w:pPr>
+    </w:p>
+    <w:p>
+      <w:pPr>
+        <w:pStyle w:val="Retraitcorpsdetexte"/>
+      </w:pPr>
+      <w:r>
+        <w:t xml:space="preserve">Une autre piste d’amélioration serait de permettre de séquencer les téléchargements, ainsi lors du téléchargement d’une musique plusieurs programmes </w:t>
+      </w:r>
+      <w:r>
+        <w:t>se chargent d’envoyer des bouts de la musique.</w:t>
+      </w:r>
+    </w:p>
+    <w:p>
+      <w:pPr>
+        <w:pStyle w:val="Titre2"/>
+      </w:pPr>
+      <w:bookmarkStart w:id="7" w:name="_Toc185583312"/>
+      <w:r>
+        <w:t>Conclusion personnelle</w:t>
       </w:r>
       <w:bookmarkEnd w:id="7"/>
     </w:p>
     <w:p>
       <w:pPr>
-        <w:pStyle w:val="Corpsdetexte"/>
-      </w:pPr>
+        <w:pStyle w:val="Retraitcorpsdetexte"/>
+      </w:pPr>
+      <w:r>
+        <w:t>J’ai trouvé ce projet très intéressant dans la technique, j’ai l’impression d’avoir amélioré mes compétences en développement C#.</w:t>
+      </w:r>
     </w:p>
     <w:p>
-      <w:r>
-        <w:br w:type="page"/>
+      <w:pPr>
+        <w:pStyle w:val="Retraitcorpsdetexte"/>
+      </w:pPr>
+      <w:r>
+        <w:t>Néanmoins j’ai eu beaucoup de frustration concernant l’aspect « travail en équipe ». La structure des enveloppes devant être la même pour nous tous il fallait donc se mettre d’accord sur la logique à employer.</w:t>
       </w:r>
     </w:p>
     <w:p>
+      <w:r>
+        <w:br w:type="page"/>
+      </w:r>
+    </w:p>
+    <w:p>
       <w:pPr>
         <w:pStyle w:val="Titre1"/>
       </w:pPr>
-      <w:bookmarkStart w:id="8" w:name="_Toc185583308"/>
+      <w:bookmarkStart w:id="8" w:name="_Toc185583313"/>
       <w:r>
         <w:lastRenderedPageBreak/>
-        <w:t>État des lieux et conclusion</w:t>
+        <w:t>Utilisation de l’IA</w:t>
       </w:r>
       <w:bookmarkEnd w:id="8"/>
     </w:p>
     <w:p>
       <w:pPr>
-        <w:pStyle w:val="Titre2"/>
-      </w:pPr>
-      <w:bookmarkStart w:id="9" w:name="_Toc185583309"/>
-      <w:r>
-        <w:t>État du projet</w:t>
-      </w:r>
-      <w:bookmarkEnd w:id="9"/>
-    </w:p>
-    <w:p>
-      <w:pPr>
-        <w:pStyle w:val="Retraitcorpsdetexte"/>
-      </w:pPr>
-    </w:p>
-    <w:p>
-      <w:pPr>
-        <w:pStyle w:val="Titre2"/>
-      </w:pPr>
-      <w:bookmarkStart w:id="10" w:name="_Toc185583310"/>
-      <w:r>
-        <w:t>Piste d’amélioration</w:t>
-      </w:r>
-      <w:bookmarkEnd w:id="10"/>
-    </w:p>
-    <w:p>
-      <w:pPr>
-        <w:pStyle w:val="Retraitcorpsdetexte"/>
-      </w:pPr>
-    </w:p>
-    <w:p>
-      <w:pPr>
-        <w:pStyle w:val="Titre2"/>
-      </w:pPr>
-      <w:bookmarkStart w:id="11" w:name="_Toc185583311"/>
-      <w:r>
-        <w:t>Conclusion technique</w:t>
-      </w:r>
-      <w:bookmarkEnd w:id="11"/>
-    </w:p>
-    <w:p>
-      <w:pPr>
-        <w:pStyle w:val="Retraitcorpsdetexte"/>
-      </w:pPr>
-    </w:p>
-    <w:p>
-      <w:pPr>
-        <w:pStyle w:val="Titre2"/>
-      </w:pPr>
-      <w:bookmarkStart w:id="12" w:name="_Toc185583312"/>
-      <w:r>
-        <w:t>Conclusion personnelle</w:t>
-      </w:r>
-      <w:bookmarkEnd w:id="12"/>
-    </w:p>
-    <w:p>
-      <w:r>
-        <w:br w:type="page"/>
-      </w:r>
-    </w:p>
-    <w:p>
-      <w:pPr>
-        <w:pStyle w:val="Titre1"/>
-      </w:pPr>
-      <w:bookmarkStart w:id="13" w:name="_Toc185583313"/>
-      <w:r>
-        <w:lastRenderedPageBreak/>
-        <w:t>Utilisation de l’IA</w:t>
-      </w:r>
-      <w:bookmarkEnd w:id="13"/>
-    </w:p>
-    <w:p>
-      <w:pPr>
         <w:pStyle w:val="Corpsdetexte"/>
       </w:pPr>
       <w:r>
@@ -1765,12 +1917,12 @@
       </w:r>
     </w:p>
     <w:sectPr>
-      <w:headerReference w:type="even" r:id="rId18"/>
-      <w:headerReference w:type="default" r:id="rId19"/>
-      <w:footerReference w:type="even" r:id="rId20"/>
-      <w:footerReference w:type="default" r:id="rId21"/>
-      <w:headerReference w:type="first" r:id="rId22"/>
-      <w:footerReference w:type="first" r:id="rId23"/>
+      <w:headerReference w:type="even" r:id="rId20"/>
+      <w:headerReference w:type="default" r:id="rId21"/>
+      <w:footerReference w:type="even" r:id="rId22"/>
+      <w:footerReference w:type="default" r:id="rId23"/>
+      <w:headerReference w:type="first" r:id="rId24"/>
+      <w:footerReference w:type="first" r:id="rId25"/>
       <w:pgSz w:w="11906" w:h="16838" w:code="9"/>
       <w:pgMar w:top="1418" w:right="1418" w:bottom="1418" w:left="1418" w:header="709" w:footer="709" w:gutter="0"/>
       <w:cols w:space="708"/>
@@ -1782,7 +1934,7 @@
 </file>
 
 <file path=word/endnotes.xml><?xml version="1.0" encoding="utf-8"?>
-<w:endnotes xmlns:wpc="http://schemas.microsoft.com/office/word/2010/wordprocessingCanvas" xmlns:cx="http://schemas.microsoft.com/office/drawing/2014/chartex" xmlns:cx1="http://schemas.microsoft.com/office/drawing/2015/9/8/chartex" xmlns:cx2="http://schemas.microsoft.com/office/drawing/2015/10/21/chartex" xmlns:cx3="http://schemas.microsoft.com/office/drawing/2016/5/9/chartex" xmlns:cx4="http://schemas.microsoft.com/office/drawing/2016/5/10/chartex" xmlns:cx5="http://schemas.microsoft.com/office/drawing/2016/5/11/chartex" xmlns:cx6="http://schemas.microsoft.com/office/drawing/2016/5/12/chartex" xmlns:cx7="http://schemas.microsoft.com/office/drawing/2016/5/13/chartex" xmlns:cx8="http://schemas.microsoft.com/office/drawing/2016/5/14/chartex" xmlns:mc="http://schemas.openxmlformats.org/markup-compatibility/2006" xmlns:aink="http://schemas.microsoft.com/office/drawing/2016/ink" xmlns:am3d="http://schemas.microsoft.com/office/drawing/2017/model3d" xmlns:o="urn:schemas-microsoft-com:office:office" xmlns:oel="http://schemas.microsoft.com/office/2019/extlst" xmlns:r="http://schemas.openxmlformats.org/officeDocument/2006/relationships" xmlns:m="http://schemas.openxmlformats.org/officeDocument/2006/math" xmlns:v="urn:schemas-microsoft-com:vml" xmlns:wp14="http://schemas.microsoft.com/office/word/2010/wordprocessingDrawing" xmlns:wp="http://schemas.openxmlformats.org/drawingml/2006/wordprocessingDrawing" xmlns:w10="urn:schemas-microsoft-com:office:word" xmlns:w="http://schemas.openxmlformats.org/wordprocessingml/2006/main" xmlns:w14="http://schemas.microsoft.com/office/word/2010/wordml" xmlns:w15="http://schemas.microsoft.com/office/word/2012/wordml" xmlns:w16cex="http://schemas.microsoft.com/office/word/2018/wordml/cex" xmlns:w16cid="http://schemas.microsoft.com/office/word/2016/wordml/cid" xmlns:w16="http://schemas.microsoft.com/office/word/2018/wordml" xmlns:w16sdtdh="http://schemas.microsoft.com/office/word/2020/wordml/sdtdatahash" xmlns:w16se="http://schemas.microsoft.com/office/word/2015/wordml/symex" xmlns:wpg="http://schemas.microsoft.com/office/word/2010/wordprocessingGroup" xmlns:wpi="http://schemas.microsoft.com/office/word/2010/wordprocessingInk" xmlns:wne="http://schemas.microsoft.com/office/word/2006/wordml" xmlns:wps="http://schemas.microsoft.com/office/word/2010/wordprocessingShape" mc:Ignorable="w14 w15 w16se w16cid w16 w16cex w16sdtdh wp14">
+<w:endnotes xmlns:wpc="http://schemas.microsoft.com/office/word/2010/wordprocessingCanvas" xmlns:cx="http://schemas.microsoft.com/office/drawing/2014/chartex" xmlns:cx1="http://schemas.microsoft.com/office/drawing/2015/9/8/chartex" xmlns:cx2="http://schemas.microsoft.com/office/drawing/2015/10/21/chartex" xmlns:cx3="http://schemas.microsoft.com/office/drawing/2016/5/9/chartex" xmlns:cx4="http://schemas.microsoft.com/office/drawing/2016/5/10/chartex" xmlns:cx5="http://schemas.microsoft.com/office/drawing/2016/5/11/chartex" xmlns:cx6="http://schemas.microsoft.com/office/drawing/2016/5/12/chartex" xmlns:cx7="http://schemas.microsoft.com/office/drawing/2016/5/13/chartex" xmlns:cx8="http://schemas.microsoft.com/office/drawing/2016/5/14/chartex" xmlns:mc="http://schemas.openxmlformats.org/markup-compatibility/2006" xmlns:aink="http://schemas.microsoft.com/office/drawing/2016/ink" xmlns:am3d="http://schemas.microsoft.com/office/drawing/2017/model3d" xmlns:o="urn:schemas-microsoft-com:office:office" xmlns:oel="http://schemas.microsoft.com/office/2019/extlst" xmlns:r="http://schemas.openxmlformats.org/officeDocument/2006/relationships" xmlns:m="http://schemas.openxmlformats.org/officeDocument/2006/math" xmlns:v="urn:schemas-microsoft-com:vml" xmlns:wp14="http://schemas.microsoft.com/office/word/2010/wordprocessingDrawing" xmlns:wp="http://schemas.openxmlformats.org/drawingml/2006/wordprocessingDrawing" xmlns:w10="urn:schemas-microsoft-com:office:word" xmlns:w="http://schemas.openxmlformats.org/wordprocessingml/2006/main" xmlns:w14="http://schemas.microsoft.com/office/word/2010/wordml" xmlns:w15="http://schemas.microsoft.com/office/word/2012/wordml" xmlns:w16cex="http://schemas.microsoft.com/office/word/2018/wordml/cex" xmlns:w16cid="http://schemas.microsoft.com/office/word/2016/wordml/cid" xmlns:w16="http://schemas.microsoft.com/office/word/2018/wordml" xmlns:w16du="http://schemas.microsoft.com/office/word/2023/wordml/word16du" xmlns:w16sdtdh="http://schemas.microsoft.com/office/word/2020/wordml/sdtdatahash" xmlns:w16sdtfl="http://schemas.microsoft.com/office/word/2024/wordml/sdtformatlock" xmlns:w16se="http://schemas.microsoft.com/office/word/2015/wordml/symex" xmlns:wpg="http://schemas.microsoft.com/office/word/2010/wordprocessingGroup" xmlns:wpi="http://schemas.microsoft.com/office/word/2010/wordprocessingInk" xmlns:wne="http://schemas.microsoft.com/office/word/2006/wordml" xmlns:wps="http://schemas.microsoft.com/office/word/2010/wordprocessingShape" mc:Ignorable="w14 w15 w16se w16cid w16 w16cex w16sdtdh w16sdtfl w16du wp14">
   <w:endnote w:type="separator" w:id="-1">
     <w:p>
       <w:r>
@@ -1801,7 +1953,7 @@
 </file>
 
 <file path=word/footer1.xml><?xml version="1.0" encoding="utf-8"?>
-<w:ftr xmlns:wpc="http://schemas.microsoft.com/office/word/2010/wordprocessingCanvas" xmlns:cx="http://schemas.microsoft.com/office/drawing/2014/chartex" xmlns:cx1="http://schemas.microsoft.com/office/drawing/2015/9/8/chartex" xmlns:cx2="http://schemas.microsoft.com/office/drawing/2015/10/21/chartex" xmlns:cx3="http://schemas.microsoft.com/office/drawing/2016/5/9/chartex" xmlns:cx4="http://schemas.microsoft.com/office/drawing/2016/5/10/chartex" xmlns:cx5="http://schemas.microsoft.com/office/drawing/2016/5/11/chartex" xmlns:cx6="http://schemas.microsoft.com/office/drawing/2016/5/12/chartex" xmlns:cx7="http://schemas.microsoft.com/office/drawing/2016/5/13/chartex" xmlns:cx8="http://schemas.microsoft.com/office/drawing/2016/5/14/chartex" xmlns:mc="http://schemas.openxmlformats.org/markup-compatibility/2006" xmlns:aink="http://schemas.microsoft.com/office/drawing/2016/ink" xmlns:am3d="http://schemas.microsoft.com/office/drawing/2017/model3d" xmlns:o="urn:schemas-microsoft-com:office:office" xmlns:oel="http://schemas.microsoft.com/office/2019/extlst" xmlns:r="http://schemas.openxmlformats.org/officeDocument/2006/relationships" xmlns:m="http://schemas.openxmlformats.org/officeDocument/2006/math" xmlns:v="urn:schemas-microsoft-com:vml" xmlns:wp14="http://schemas.microsoft.com/office/word/2010/wordprocessingDrawing" xmlns:wp="http://schemas.openxmlformats.org/drawingml/2006/wordprocessingDrawing" xmlns:w10="urn:schemas-microsoft-com:office:word" xmlns:w="http://schemas.openxmlformats.org/wordprocessingml/2006/main" xmlns:w14="http://schemas.microsoft.com/office/word/2010/wordml" xmlns:w15="http://schemas.microsoft.com/office/word/2012/wordml" xmlns:w16cex="http://schemas.microsoft.com/office/word/2018/wordml/cex" xmlns:w16cid="http://schemas.microsoft.com/office/word/2016/wordml/cid" xmlns:w16="http://schemas.microsoft.com/office/word/2018/wordml" xmlns:w16sdtdh="http://schemas.microsoft.com/office/word/2020/wordml/sdtdatahash" xmlns:w16se="http://schemas.microsoft.com/office/word/2015/wordml/symex" xmlns:wpg="http://schemas.microsoft.com/office/word/2010/wordprocessingGroup" xmlns:wpi="http://schemas.microsoft.com/office/word/2010/wordprocessingInk" xmlns:wne="http://schemas.microsoft.com/office/word/2006/wordml" xmlns:wps="http://schemas.microsoft.com/office/word/2010/wordprocessingShape" mc:Ignorable="w14 w15 w16se w16cid w16 w16cex w16sdtdh wp14">
+<w:ftr xmlns:wpc="http://schemas.microsoft.com/office/word/2010/wordprocessingCanvas" xmlns:cx="http://schemas.microsoft.com/office/drawing/2014/chartex" xmlns:cx1="http://schemas.microsoft.com/office/drawing/2015/9/8/chartex" xmlns:cx2="http://schemas.microsoft.com/office/drawing/2015/10/21/chartex" xmlns:cx3="http://schemas.microsoft.com/office/drawing/2016/5/9/chartex" xmlns:cx4="http://schemas.microsoft.com/office/drawing/2016/5/10/chartex" xmlns:cx5="http://schemas.microsoft.com/office/drawing/2016/5/11/chartex" xmlns:cx6="http://schemas.microsoft.com/office/drawing/2016/5/12/chartex" xmlns:cx7="http://schemas.microsoft.com/office/drawing/2016/5/13/chartex" xmlns:cx8="http://schemas.microsoft.com/office/drawing/2016/5/14/chartex" xmlns:mc="http://schemas.openxmlformats.org/markup-compatibility/2006" xmlns:aink="http://schemas.microsoft.com/office/drawing/2016/ink" xmlns:am3d="http://schemas.microsoft.com/office/drawing/2017/model3d" xmlns:o="urn:schemas-microsoft-com:office:office" xmlns:oel="http://schemas.microsoft.com/office/2019/extlst" xmlns:r="http://schemas.openxmlformats.org/officeDocument/2006/relationships" xmlns:m="http://schemas.openxmlformats.org/officeDocument/2006/math" xmlns:v="urn:schemas-microsoft-com:vml" xmlns:wp14="http://schemas.microsoft.com/office/word/2010/wordprocessingDrawing" xmlns:wp="http://schemas.openxmlformats.org/drawingml/2006/wordprocessingDrawing" xmlns:w10="urn:schemas-microsoft-com:office:word" xmlns:w="http://schemas.openxmlformats.org/wordprocessingml/2006/main" xmlns:w14="http://schemas.microsoft.com/office/word/2010/wordml" xmlns:w15="http://schemas.microsoft.com/office/word/2012/wordml" xmlns:w16cex="http://schemas.microsoft.com/office/word/2018/wordml/cex" xmlns:w16cid="http://schemas.microsoft.com/office/word/2016/wordml/cid" xmlns:w16="http://schemas.microsoft.com/office/word/2018/wordml" xmlns:w16du="http://schemas.microsoft.com/office/word/2023/wordml/word16du" xmlns:w16sdtdh="http://schemas.microsoft.com/office/word/2020/wordml/sdtdatahash" xmlns:w16sdtfl="http://schemas.microsoft.com/office/word/2024/wordml/sdtformatlock" xmlns:w16se="http://schemas.microsoft.com/office/word/2015/wordml/symex" xmlns:wpg="http://schemas.microsoft.com/office/word/2010/wordprocessingGroup" xmlns:wpi="http://schemas.microsoft.com/office/word/2010/wordprocessingInk" xmlns:wne="http://schemas.microsoft.com/office/word/2006/wordml" xmlns:wps="http://schemas.microsoft.com/office/word/2010/wordprocessingShape" mc:Ignorable="w14 w15 w16se w16cid w16 w16cex w16sdtdh w16sdtfl w16du wp14">
   <w:p>
     <w:pPr>
       <w:pStyle w:val="Pieddepage"/>
@@ -1811,7 +1963,7 @@
 </file>
 
 <file path=word/footer2.xml><?xml version="1.0" encoding="utf-8"?>
-<w:ftr xmlns:wpc="http://schemas.microsoft.com/office/word/2010/wordprocessingCanvas" xmlns:cx="http://schemas.microsoft.com/office/drawing/2014/chartex" xmlns:cx1="http://schemas.microsoft.com/office/drawing/2015/9/8/chartex" xmlns:cx2="http://schemas.microsoft.com/office/drawing/2015/10/21/chartex" xmlns:cx3="http://schemas.microsoft.com/office/drawing/2016/5/9/chartex" xmlns:cx4="http://schemas.microsoft.com/office/drawing/2016/5/10/chartex" xmlns:cx5="http://schemas.microsoft.com/office/drawing/2016/5/11/chartex" xmlns:cx6="http://schemas.microsoft.com/office/drawing/2016/5/12/chartex" xmlns:cx7="http://schemas.microsoft.com/office/drawing/2016/5/13/chartex" xmlns:cx8="http://schemas.microsoft.com/office/drawing/2016/5/14/chartex" xmlns:mc="http://schemas.openxmlformats.org/markup-compatibility/2006" xmlns:aink="http://schemas.microsoft.com/office/drawing/2016/ink" xmlns:am3d="http://schemas.microsoft.com/office/drawing/2017/model3d" xmlns:o="urn:schemas-microsoft-com:office:office" xmlns:oel="http://schemas.microsoft.com/office/2019/extlst" xmlns:r="http://schemas.openxmlformats.org/officeDocument/2006/relationships" xmlns:m="http://schemas.openxmlformats.org/officeDocument/2006/math" xmlns:v="urn:schemas-microsoft-com:vml" xmlns:wp14="http://schemas.microsoft.com/office/word/2010/wordprocessingDrawing" xmlns:wp="http://schemas.openxmlformats.org/drawingml/2006/wordprocessingDrawing" xmlns:w10="urn:schemas-microsoft-com:office:word" xmlns:w="http://schemas.openxmlformats.org/wordprocessingml/2006/main" xmlns:w14="http://schemas.microsoft.com/office/word/2010/wordml" xmlns:w15="http://schemas.microsoft.com/office/word/2012/wordml" xmlns:w16cex="http://schemas.microsoft.com/office/word/2018/wordml/cex" xmlns:w16cid="http://schemas.microsoft.com/office/word/2016/wordml/cid" xmlns:w16="http://schemas.microsoft.com/office/word/2018/wordml" xmlns:w16sdtdh="http://schemas.microsoft.com/office/word/2020/wordml/sdtdatahash" xmlns:w16se="http://schemas.microsoft.com/office/word/2015/wordml/symex" xmlns:wpg="http://schemas.microsoft.com/office/word/2010/wordprocessingGroup" xmlns:wpi="http://schemas.microsoft.com/office/word/2010/wordprocessingInk" xmlns:wne="http://schemas.microsoft.com/office/word/2006/wordml" xmlns:wps="http://schemas.microsoft.com/office/word/2010/wordprocessingShape" mc:Ignorable="w14 w15 w16se w16cid w16 w16cex w16sdtdh wp14">
+<w:ftr xmlns:wpc="http://schemas.microsoft.com/office/word/2010/wordprocessingCanvas" xmlns:cx="http://schemas.microsoft.com/office/drawing/2014/chartex" xmlns:cx1="http://schemas.microsoft.com/office/drawing/2015/9/8/chartex" xmlns:cx2="http://schemas.microsoft.com/office/drawing/2015/10/21/chartex" xmlns:cx3="http://schemas.microsoft.com/office/drawing/2016/5/9/chartex" xmlns:cx4="http://schemas.microsoft.com/office/drawing/2016/5/10/chartex" xmlns:cx5="http://schemas.microsoft.com/office/drawing/2016/5/11/chartex" xmlns:cx6="http://schemas.microsoft.com/office/drawing/2016/5/12/chartex" xmlns:cx7="http://schemas.microsoft.com/office/drawing/2016/5/13/chartex" xmlns:cx8="http://schemas.microsoft.com/office/drawing/2016/5/14/chartex" xmlns:mc="http://schemas.openxmlformats.org/markup-compatibility/2006" xmlns:aink="http://schemas.microsoft.com/office/drawing/2016/ink" xmlns:am3d="http://schemas.microsoft.com/office/drawing/2017/model3d" xmlns:o="urn:schemas-microsoft-com:office:office" xmlns:oel="http://schemas.microsoft.com/office/2019/extlst" xmlns:r="http://schemas.openxmlformats.org/officeDocument/2006/relationships" xmlns:m="http://schemas.openxmlformats.org/officeDocument/2006/math" xmlns:v="urn:schemas-microsoft-com:vml" xmlns:wp14="http://schemas.microsoft.com/office/word/2010/wordprocessingDrawing" xmlns:wp="http://schemas.openxmlformats.org/drawingml/2006/wordprocessingDrawing" xmlns:w10="urn:schemas-microsoft-com:office:word" xmlns:w="http://schemas.openxmlformats.org/wordprocessingml/2006/main" xmlns:w14="http://schemas.microsoft.com/office/word/2010/wordml" xmlns:w15="http://schemas.microsoft.com/office/word/2012/wordml" xmlns:w16cex="http://schemas.microsoft.com/office/word/2018/wordml/cex" xmlns:w16cid="http://schemas.microsoft.com/office/word/2016/wordml/cid" xmlns:w16="http://schemas.microsoft.com/office/word/2018/wordml" xmlns:w16du="http://schemas.microsoft.com/office/word/2023/wordml/word16du" xmlns:w16sdtdh="http://schemas.microsoft.com/office/word/2020/wordml/sdtdatahash" xmlns:w16sdtfl="http://schemas.microsoft.com/office/word/2024/wordml/sdtformatlock" xmlns:w16se="http://schemas.microsoft.com/office/word/2015/wordml/symex" xmlns:wpg="http://schemas.microsoft.com/office/word/2010/wordprocessingGroup" xmlns:wpi="http://schemas.microsoft.com/office/word/2010/wordprocessingInk" xmlns:wne="http://schemas.microsoft.com/office/word/2006/wordml" xmlns:wps="http://schemas.microsoft.com/office/word/2010/wordprocessingShape" mc:Ignorable="w14 w15 w16se w16cid w16 w16cex w16sdtdh w16sdtfl w16du wp14">
   <w:tbl>
     <w:tblPr>
       <w:tblStyle w:val="Grilledutableau"/>
@@ -1994,6 +2146,15 @@
           </w:r>
           <w:r>
             <w:instrText xml:space="preserve"> LASTSAVEDBY   \* MERGEFORMAT </w:instrText>
+          </w:r>
+          <w:r>
+            <w:fldChar w:fldCharType="separate"/>
+          </w:r>
+          <w:r>
+            <w:rPr>
+              <w:noProof/>
+            </w:rPr>
+            <w:t>Joachim Siméon Gabriel Berchel</w:t>
           </w:r>
           <w:r>
             <w:rPr>
@@ -2180,7 +2341,7 @@
                 <w:noProof/>
                 <w:szCs w:val="16"/>
               </w:rPr>
-              <w:t>1</w:t>
+              <w:t>13</w:t>
             </w:r>
           </w:fldSimple>
           <w:r>
@@ -2217,7 +2378,7 @@
               <w:noProof/>
               <w:szCs w:val="16"/>
             </w:rPr>
-            <w:t>13.12.2024 15:46</w:t>
+            <w:t>11.01.2025 16:31</w:t>
           </w:r>
           <w:r>
             <w:rPr>
@@ -2276,7 +2437,7 @@
 </file>
 
 <file path=word/footer3.xml><?xml version="1.0" encoding="utf-8"?>
-<w:ftr xmlns:wpc="http://schemas.microsoft.com/office/word/2010/wordprocessingCanvas" xmlns:cx="http://schemas.microsoft.com/office/drawing/2014/chartex" xmlns:cx1="http://schemas.microsoft.com/office/drawing/2015/9/8/chartex" xmlns:cx2="http://schemas.microsoft.com/office/drawing/2015/10/21/chartex" xmlns:cx3="http://schemas.microsoft.com/office/drawing/2016/5/9/chartex" xmlns:cx4="http://schemas.microsoft.com/office/drawing/2016/5/10/chartex" xmlns:cx5="http://schemas.microsoft.com/office/drawing/2016/5/11/chartex" xmlns:cx6="http://schemas.microsoft.com/office/drawing/2016/5/12/chartex" xmlns:cx7="http://schemas.microsoft.com/office/drawing/2016/5/13/chartex" xmlns:cx8="http://schemas.microsoft.com/office/drawing/2016/5/14/chartex" xmlns:mc="http://schemas.openxmlformats.org/markup-compatibility/2006" xmlns:aink="http://schemas.microsoft.com/office/drawing/2016/ink" xmlns:am3d="http://schemas.microsoft.com/office/drawing/2017/model3d" xmlns:o="urn:schemas-microsoft-com:office:office" xmlns:oel="http://schemas.microsoft.com/office/2019/extlst" xmlns:r="http://schemas.openxmlformats.org/officeDocument/2006/relationships" xmlns:m="http://schemas.openxmlformats.org/officeDocument/2006/math" xmlns:v="urn:schemas-microsoft-com:vml" xmlns:wp14="http://schemas.microsoft.com/office/word/2010/wordprocessingDrawing" xmlns:wp="http://schemas.openxmlformats.org/drawingml/2006/wordprocessingDrawing" xmlns:w10="urn:schemas-microsoft-com:office:word" xmlns:w="http://schemas.openxmlformats.org/wordprocessingml/2006/main" xmlns:w14="http://schemas.microsoft.com/office/word/2010/wordml" xmlns:w15="http://schemas.microsoft.com/office/word/2012/wordml" xmlns:w16cex="http://schemas.microsoft.com/office/word/2018/wordml/cex" xmlns:w16cid="http://schemas.microsoft.com/office/word/2016/wordml/cid" xmlns:w16="http://schemas.microsoft.com/office/word/2018/wordml" xmlns:w16sdtdh="http://schemas.microsoft.com/office/word/2020/wordml/sdtdatahash" xmlns:w16se="http://schemas.microsoft.com/office/word/2015/wordml/symex" xmlns:wpg="http://schemas.microsoft.com/office/word/2010/wordprocessingGroup" xmlns:wpi="http://schemas.microsoft.com/office/word/2010/wordprocessingInk" xmlns:wne="http://schemas.microsoft.com/office/word/2006/wordml" xmlns:wps="http://schemas.microsoft.com/office/word/2010/wordprocessingShape" mc:Ignorable="w14 w15 w16se w16cid w16 w16cex w16sdtdh wp14">
+<w:ftr xmlns:wpc="http://schemas.microsoft.com/office/word/2010/wordprocessingCanvas" xmlns:cx="http://schemas.microsoft.com/office/drawing/2014/chartex" xmlns:cx1="http://schemas.microsoft.com/office/drawing/2015/9/8/chartex" xmlns:cx2="http://schemas.microsoft.com/office/drawing/2015/10/21/chartex" xmlns:cx3="http://schemas.microsoft.com/office/drawing/2016/5/9/chartex" xmlns:cx4="http://schemas.microsoft.com/office/drawing/2016/5/10/chartex" xmlns:cx5="http://schemas.microsoft.com/office/drawing/2016/5/11/chartex" xmlns:cx6="http://schemas.microsoft.com/office/drawing/2016/5/12/chartex" xmlns:cx7="http://schemas.microsoft.com/office/drawing/2016/5/13/chartex" xmlns:cx8="http://schemas.microsoft.com/office/drawing/2016/5/14/chartex" xmlns:mc="http://schemas.openxmlformats.org/markup-compatibility/2006" xmlns:aink="http://schemas.microsoft.com/office/drawing/2016/ink" xmlns:am3d="http://schemas.microsoft.com/office/drawing/2017/model3d" xmlns:o="urn:schemas-microsoft-com:office:office" xmlns:oel="http://schemas.microsoft.com/office/2019/extlst" xmlns:r="http://schemas.openxmlformats.org/officeDocument/2006/relationships" xmlns:m="http://schemas.openxmlformats.org/officeDocument/2006/math" xmlns:v="urn:schemas-microsoft-com:vml" xmlns:wp14="http://schemas.microsoft.com/office/word/2010/wordprocessingDrawing" xmlns:wp="http://schemas.openxmlformats.org/drawingml/2006/wordprocessingDrawing" xmlns:w10="urn:schemas-microsoft-com:office:word" xmlns:w="http://schemas.openxmlformats.org/wordprocessingml/2006/main" xmlns:w14="http://schemas.microsoft.com/office/word/2010/wordml" xmlns:w15="http://schemas.microsoft.com/office/word/2012/wordml" xmlns:w16cex="http://schemas.microsoft.com/office/word/2018/wordml/cex" xmlns:w16cid="http://schemas.microsoft.com/office/word/2016/wordml/cid" xmlns:w16="http://schemas.microsoft.com/office/word/2018/wordml" xmlns:w16du="http://schemas.microsoft.com/office/word/2023/wordml/word16du" xmlns:w16sdtdh="http://schemas.microsoft.com/office/word/2020/wordml/sdtdatahash" xmlns:w16sdtfl="http://schemas.microsoft.com/office/word/2024/wordml/sdtformatlock" xmlns:w16se="http://schemas.microsoft.com/office/word/2015/wordml/symex" xmlns:wpg="http://schemas.microsoft.com/office/word/2010/wordprocessingGroup" xmlns:wpi="http://schemas.microsoft.com/office/word/2010/wordprocessingInk" xmlns:wne="http://schemas.microsoft.com/office/word/2006/wordml" xmlns:wps="http://schemas.microsoft.com/office/word/2010/wordprocessingShape" mc:Ignorable="w14 w15 w16se w16cid w16 w16cex w16sdtdh w16sdtfl w16du wp14">
   <w:p>
     <w:pPr>
       <w:pStyle w:val="Pieddepage"/>
@@ -2286,7 +2447,7 @@
 </file>
 
 <file path=word/footnotes.xml><?xml version="1.0" encoding="utf-8"?>
-<w:footnotes xmlns:wpc="http://schemas.microsoft.com/office/word/2010/wordprocessingCanvas" xmlns:cx="http://schemas.microsoft.com/office/drawing/2014/chartex" xmlns:cx1="http://schemas.microsoft.com/office/drawing/2015/9/8/chartex" xmlns:cx2="http://schemas.microsoft.com/office/drawing/2015/10/21/chartex" xmlns:cx3="http://schemas.microsoft.com/office/drawing/2016/5/9/chartex" xmlns:cx4="http://schemas.microsoft.com/office/drawing/2016/5/10/chartex" xmlns:cx5="http://schemas.microsoft.com/office/drawing/2016/5/11/chartex" xmlns:cx6="http://schemas.microsoft.com/office/drawing/2016/5/12/chartex" xmlns:cx7="http://schemas.microsoft.com/office/drawing/2016/5/13/chartex" xmlns:cx8="http://schemas.microsoft.com/office/drawing/2016/5/14/chartex" xmlns:mc="http://schemas.openxmlformats.org/markup-compatibility/2006" xmlns:aink="http://schemas.microsoft.com/office/drawing/2016/ink" xmlns:am3d="http://schemas.microsoft.com/office/drawing/2017/model3d" xmlns:o="urn:schemas-microsoft-com:office:office" xmlns:oel="http://schemas.microsoft.com/office/2019/extlst" xmlns:r="http://schemas.openxmlformats.org/officeDocument/2006/relationships" xmlns:m="http://schemas.openxmlformats.org/officeDocument/2006/math" xmlns:v="urn:schemas-microsoft-com:vml" xmlns:wp14="http://schemas.microsoft.com/office/word/2010/wordprocessingDrawing" xmlns:wp="http://schemas.openxmlformats.org/drawingml/2006/wordprocessingDrawing" xmlns:w10="urn:schemas-microsoft-com:office:word" xmlns:w="http://schemas.openxmlformats.org/wordprocessingml/2006/main" xmlns:w14="http://schemas.microsoft.com/office/word/2010/wordml" xmlns:w15="http://schemas.microsoft.com/office/word/2012/wordml" xmlns:w16cex="http://schemas.microsoft.com/office/word/2018/wordml/cex" xmlns:w16cid="http://schemas.microsoft.com/office/word/2016/wordml/cid" xmlns:w16="http://schemas.microsoft.com/office/word/2018/wordml" xmlns:w16sdtdh="http://schemas.microsoft.com/office/word/2020/wordml/sdtdatahash" xmlns:w16se="http://schemas.microsoft.com/office/word/2015/wordml/symex" xmlns:wpg="http://schemas.microsoft.com/office/word/2010/wordprocessingGroup" xmlns:wpi="http://schemas.microsoft.com/office/word/2010/wordprocessingInk" xmlns:wne="http://schemas.microsoft.com/office/word/2006/wordml" xmlns:wps="http://schemas.microsoft.com/office/word/2010/wordprocessingShape" mc:Ignorable="w14 w15 w16se w16cid w16 w16cex w16sdtdh wp14">
+<w:footnotes xmlns:wpc="http://schemas.microsoft.com/office/word/2010/wordprocessingCanvas" xmlns:cx="http://schemas.microsoft.com/office/drawing/2014/chartex" xmlns:cx1="http://schemas.microsoft.com/office/drawing/2015/9/8/chartex" xmlns:cx2="http://schemas.microsoft.com/office/drawing/2015/10/21/chartex" xmlns:cx3="http://schemas.microsoft.com/office/drawing/2016/5/9/chartex" xmlns:cx4="http://schemas.microsoft.com/office/drawing/2016/5/10/chartex" xmlns:cx5="http://schemas.microsoft.com/office/drawing/2016/5/11/chartex" xmlns:cx6="http://schemas.microsoft.com/office/drawing/2016/5/12/chartex" xmlns:cx7="http://schemas.microsoft.com/office/drawing/2016/5/13/chartex" xmlns:cx8="http://schemas.microsoft.com/office/drawing/2016/5/14/chartex" xmlns:mc="http://schemas.openxmlformats.org/markup-compatibility/2006" xmlns:aink="http://schemas.microsoft.com/office/drawing/2016/ink" xmlns:am3d="http://schemas.microsoft.com/office/drawing/2017/model3d" xmlns:o="urn:schemas-microsoft-com:office:office" xmlns:oel="http://schemas.microsoft.com/office/2019/extlst" xmlns:r="http://schemas.openxmlformats.org/officeDocument/2006/relationships" xmlns:m="http://schemas.openxmlformats.org/officeDocument/2006/math" xmlns:v="urn:schemas-microsoft-com:vml" xmlns:wp14="http://schemas.microsoft.com/office/word/2010/wordprocessingDrawing" xmlns:wp="http://schemas.openxmlformats.org/drawingml/2006/wordprocessingDrawing" xmlns:w10="urn:schemas-microsoft-com:office:word" xmlns:w="http://schemas.openxmlformats.org/wordprocessingml/2006/main" xmlns:w14="http://schemas.microsoft.com/office/word/2010/wordml" xmlns:w15="http://schemas.microsoft.com/office/word/2012/wordml" xmlns:w16cex="http://schemas.microsoft.com/office/word/2018/wordml/cex" xmlns:w16cid="http://schemas.microsoft.com/office/word/2016/wordml/cid" xmlns:w16="http://schemas.microsoft.com/office/word/2018/wordml" xmlns:w16du="http://schemas.microsoft.com/office/word/2023/wordml/word16du" xmlns:w16sdtdh="http://schemas.microsoft.com/office/word/2020/wordml/sdtdatahash" xmlns:w16sdtfl="http://schemas.microsoft.com/office/word/2024/wordml/sdtformatlock" xmlns:w16se="http://schemas.microsoft.com/office/word/2015/wordml/symex" xmlns:wpg="http://schemas.microsoft.com/office/word/2010/wordprocessingGroup" xmlns:wpi="http://schemas.microsoft.com/office/word/2010/wordprocessingInk" xmlns:wne="http://schemas.microsoft.com/office/word/2006/wordml" xmlns:wps="http://schemas.microsoft.com/office/word/2010/wordprocessingShape" mc:Ignorable="w14 w15 w16se w16cid w16 w16cex w16sdtdh w16sdtfl w16du wp14">
   <w:footnote w:type="separator" w:id="-1">
     <w:p>
       <w:r>
@@ -2305,7 +2466,7 @@
 </file>
 
 <file path=word/header1.xml><?xml version="1.0" encoding="utf-8"?>
-<w:hdr xmlns:wpc="http://schemas.microsoft.com/office/word/2010/wordprocessingCanvas" xmlns:cx="http://schemas.microsoft.com/office/drawing/2014/chartex" xmlns:cx1="http://schemas.microsoft.com/office/drawing/2015/9/8/chartex" xmlns:cx2="http://schemas.microsoft.com/office/drawing/2015/10/21/chartex" xmlns:cx3="http://schemas.microsoft.com/office/drawing/2016/5/9/chartex" xmlns:cx4="http://schemas.microsoft.com/office/drawing/2016/5/10/chartex" xmlns:cx5="http://schemas.microsoft.com/office/drawing/2016/5/11/chartex" xmlns:cx6="http://schemas.microsoft.com/office/drawing/2016/5/12/chartex" xmlns:cx7="http://schemas.microsoft.com/office/drawing/2016/5/13/chartex" xmlns:cx8="http://schemas.microsoft.com/office/drawing/2016/5/14/chartex" xmlns:mc="http://schemas.openxmlformats.org/markup-compatibility/2006" xmlns:aink="http://schemas.microsoft.com/office/drawing/2016/ink" xmlns:am3d="http://schemas.microsoft.com/office/drawing/2017/model3d" xmlns:o="urn:schemas-microsoft-com:office:office" xmlns:oel="http://schemas.microsoft.com/office/2019/extlst" xmlns:r="http://schemas.openxmlformats.org/officeDocument/2006/relationships" xmlns:m="http://schemas.openxmlformats.org/officeDocument/2006/math" xmlns:v="urn:schemas-microsoft-com:vml" xmlns:wp14="http://schemas.microsoft.com/office/word/2010/wordprocessingDrawing" xmlns:wp="http://schemas.openxmlformats.org/drawingml/2006/wordprocessingDrawing" xmlns:w10="urn:schemas-microsoft-com:office:word" xmlns:w="http://schemas.openxmlformats.org/wordprocessingml/2006/main" xmlns:w14="http://schemas.microsoft.com/office/word/2010/wordml" xmlns:w15="http://schemas.microsoft.com/office/word/2012/wordml" xmlns:w16cex="http://schemas.microsoft.com/office/word/2018/wordml/cex" xmlns:w16cid="http://schemas.microsoft.com/office/word/2016/wordml/cid" xmlns:w16="http://schemas.microsoft.com/office/word/2018/wordml" xmlns:w16sdtdh="http://schemas.microsoft.com/office/word/2020/wordml/sdtdatahash" xmlns:w16se="http://schemas.microsoft.com/office/word/2015/wordml/symex" xmlns:wpg="http://schemas.microsoft.com/office/word/2010/wordprocessingGroup" xmlns:wpi="http://schemas.microsoft.com/office/word/2010/wordprocessingInk" xmlns:wne="http://schemas.microsoft.com/office/word/2006/wordml" xmlns:wps="http://schemas.microsoft.com/office/word/2010/wordprocessingShape" mc:Ignorable="w14 w15 w16se w16cid w16 w16cex w16sdtdh wp14">
+<w:hdr xmlns:wpc="http://schemas.microsoft.com/office/word/2010/wordprocessingCanvas" xmlns:cx="http://schemas.microsoft.com/office/drawing/2014/chartex" xmlns:cx1="http://schemas.microsoft.com/office/drawing/2015/9/8/chartex" xmlns:cx2="http://schemas.microsoft.com/office/drawing/2015/10/21/chartex" xmlns:cx3="http://schemas.microsoft.com/office/drawing/2016/5/9/chartex" xmlns:cx4="http://schemas.microsoft.com/office/drawing/2016/5/10/chartex" xmlns:cx5="http://schemas.microsoft.com/office/drawing/2016/5/11/chartex" xmlns:cx6="http://schemas.microsoft.com/office/drawing/2016/5/12/chartex" xmlns:cx7="http://schemas.microsoft.com/office/drawing/2016/5/13/chartex" xmlns:cx8="http://schemas.microsoft.com/office/drawing/2016/5/14/chartex" xmlns:mc="http://schemas.openxmlformats.org/markup-compatibility/2006" xmlns:aink="http://schemas.microsoft.com/office/drawing/2016/ink" xmlns:am3d="http://schemas.microsoft.com/office/drawing/2017/model3d" xmlns:o="urn:schemas-microsoft-com:office:office" xmlns:oel="http://schemas.microsoft.com/office/2019/extlst" xmlns:r="http://schemas.openxmlformats.org/officeDocument/2006/relationships" xmlns:m="http://schemas.openxmlformats.org/officeDocument/2006/math" xmlns:v="urn:schemas-microsoft-com:vml" xmlns:wp14="http://schemas.microsoft.com/office/word/2010/wordprocessingDrawing" xmlns:wp="http://schemas.openxmlformats.org/drawingml/2006/wordprocessingDrawing" xmlns:w10="urn:schemas-microsoft-com:office:word" xmlns:w="http://schemas.openxmlformats.org/wordprocessingml/2006/main" xmlns:w14="http://schemas.microsoft.com/office/word/2010/wordml" xmlns:w15="http://schemas.microsoft.com/office/word/2012/wordml" xmlns:w16cex="http://schemas.microsoft.com/office/word/2018/wordml/cex" xmlns:w16cid="http://schemas.microsoft.com/office/word/2016/wordml/cid" xmlns:w16="http://schemas.microsoft.com/office/word/2018/wordml" xmlns:w16du="http://schemas.microsoft.com/office/word/2023/wordml/word16du" xmlns:w16sdtdh="http://schemas.microsoft.com/office/word/2020/wordml/sdtdatahash" xmlns:w16sdtfl="http://schemas.microsoft.com/office/word/2024/wordml/sdtformatlock" xmlns:w16se="http://schemas.microsoft.com/office/word/2015/wordml/symex" xmlns:wpg="http://schemas.microsoft.com/office/word/2010/wordprocessingGroup" xmlns:wpi="http://schemas.microsoft.com/office/word/2010/wordprocessingInk" xmlns:wne="http://schemas.microsoft.com/office/word/2006/wordml" xmlns:wps="http://schemas.microsoft.com/office/word/2010/wordprocessingShape" mc:Ignorable="w14 w15 w16se w16cid w16 w16cex w16sdtdh w16sdtfl w16du wp14">
   <w:p>
     <w:pPr>
       <w:pStyle w:val="En-tte"/>
@@ -2315,7 +2476,7 @@
 </file>
 
 <file path=word/header2.xml><?xml version="1.0" encoding="utf-8"?>
-<w:hdr xmlns:wpc="http://schemas.microsoft.com/office/word/2010/wordprocessingCanvas" xmlns:cx="http://schemas.microsoft.com/office/drawing/2014/chartex" xmlns:cx1="http://schemas.microsoft.com/office/drawing/2015/9/8/chartex" xmlns:cx2="http://schemas.microsoft.com/office/drawing/2015/10/21/chartex" xmlns:cx3="http://schemas.microsoft.com/office/drawing/2016/5/9/chartex" xmlns:cx4="http://schemas.microsoft.com/office/drawing/2016/5/10/chartex" xmlns:cx5="http://schemas.microsoft.com/office/drawing/2016/5/11/chartex" xmlns:cx6="http://schemas.microsoft.com/office/drawing/2016/5/12/chartex" xmlns:cx7="http://schemas.microsoft.com/office/drawing/2016/5/13/chartex" xmlns:cx8="http://schemas.microsoft.com/office/drawing/2016/5/14/chartex" xmlns:mc="http://schemas.openxmlformats.org/markup-compatibility/2006" xmlns:aink="http://schemas.microsoft.com/office/drawing/2016/ink" xmlns:am3d="http://schemas.microsoft.com/office/drawing/2017/model3d" xmlns:o="urn:schemas-microsoft-com:office:office" xmlns:oel="http://schemas.microsoft.com/office/2019/extlst" xmlns:r="http://schemas.openxmlformats.org/officeDocument/2006/relationships" xmlns:m="http://schemas.openxmlformats.org/officeDocument/2006/math" xmlns:v="urn:schemas-microsoft-com:vml" xmlns:wp14="http://schemas.microsoft.com/office/word/2010/wordprocessingDrawing" xmlns:wp="http://schemas.openxmlformats.org/drawingml/2006/wordprocessingDrawing" xmlns:w10="urn:schemas-microsoft-com:office:word" xmlns:w="http://schemas.openxmlformats.org/wordprocessingml/2006/main" xmlns:w14="http://schemas.microsoft.com/office/word/2010/wordml" xmlns:w15="http://schemas.microsoft.com/office/word/2012/wordml" xmlns:w16cex="http://schemas.microsoft.com/office/word/2018/wordml/cex" xmlns:w16cid="http://schemas.microsoft.com/office/word/2016/wordml/cid" xmlns:w16="http://schemas.microsoft.com/office/word/2018/wordml" xmlns:w16sdtdh="http://schemas.microsoft.com/office/word/2020/wordml/sdtdatahash" xmlns:w16se="http://schemas.microsoft.com/office/word/2015/wordml/symex" xmlns:wpg="http://schemas.microsoft.com/office/word/2010/wordprocessingGroup" xmlns:wpi="http://schemas.microsoft.com/office/word/2010/wordprocessingInk" xmlns:wne="http://schemas.microsoft.com/office/word/2006/wordml" xmlns:wps="http://schemas.microsoft.com/office/word/2010/wordprocessingShape" mc:Ignorable="w14 w15 w16se w16cid w16 w16cex w16sdtdh wp14">
+<w:hdr xmlns:wpc="http://schemas.microsoft.com/office/word/2010/wordprocessingCanvas" xmlns:cx="http://schemas.microsoft.com/office/drawing/2014/chartex" xmlns:cx1="http://schemas.microsoft.com/office/drawing/2015/9/8/chartex" xmlns:cx2="http://schemas.microsoft.com/office/drawing/2015/10/21/chartex" xmlns:cx3="http://schemas.microsoft.com/office/drawing/2016/5/9/chartex" xmlns:cx4="http://schemas.microsoft.com/office/drawing/2016/5/10/chartex" xmlns:cx5="http://schemas.microsoft.com/office/drawing/2016/5/11/chartex" xmlns:cx6="http://schemas.microsoft.com/office/drawing/2016/5/12/chartex" xmlns:cx7="http://schemas.microsoft.com/office/drawing/2016/5/13/chartex" xmlns:cx8="http://schemas.microsoft.com/office/drawing/2016/5/14/chartex" xmlns:mc="http://schemas.openxmlformats.org/markup-compatibility/2006" xmlns:aink="http://schemas.microsoft.com/office/drawing/2016/ink" xmlns:am3d="http://schemas.microsoft.com/office/drawing/2017/model3d" xmlns:o="urn:schemas-microsoft-com:office:office" xmlns:oel="http://schemas.microsoft.com/office/2019/extlst" xmlns:r="http://schemas.openxmlformats.org/officeDocument/2006/relationships" xmlns:m="http://schemas.openxmlformats.org/officeDocument/2006/math" xmlns:v="urn:schemas-microsoft-com:vml" xmlns:wp14="http://schemas.microsoft.com/office/word/2010/wordprocessingDrawing" xmlns:wp="http://schemas.openxmlformats.org/drawingml/2006/wordprocessingDrawing" xmlns:w10="urn:schemas-microsoft-com:office:word" xmlns:w="http://schemas.openxmlformats.org/wordprocessingml/2006/main" xmlns:w14="http://schemas.microsoft.com/office/word/2010/wordml" xmlns:w15="http://schemas.microsoft.com/office/word/2012/wordml" xmlns:w16cex="http://schemas.microsoft.com/office/word/2018/wordml/cex" xmlns:w16cid="http://schemas.microsoft.com/office/word/2016/wordml/cid" xmlns:w16="http://schemas.microsoft.com/office/word/2018/wordml" xmlns:w16du="http://schemas.microsoft.com/office/word/2023/wordml/word16du" xmlns:w16sdtdh="http://schemas.microsoft.com/office/word/2020/wordml/sdtdatahash" xmlns:w16sdtfl="http://schemas.microsoft.com/office/word/2024/wordml/sdtformatlock" xmlns:w16se="http://schemas.microsoft.com/office/word/2015/wordml/symex" xmlns:wpg="http://schemas.microsoft.com/office/word/2010/wordprocessingGroup" xmlns:wpi="http://schemas.microsoft.com/office/word/2010/wordprocessingInk" xmlns:wne="http://schemas.microsoft.com/office/word/2006/wordml" xmlns:wps="http://schemas.microsoft.com/office/word/2010/wordprocessingShape" mc:Ignorable="w14 w15 w16se w16cid w16 w16cex w16sdtdh w16sdtfl w16du wp14">
   <w:tbl>
     <w:tblPr>
       <w:tblStyle w:val="Grilledutableau"/>
@@ -2330,9 +2491,9 @@
       <w:tblLook w:val="01E0" w:firstRow="1" w:lastRow="1" w:firstColumn="1" w:lastColumn="1" w:noHBand="0" w:noVBand="0"/>
     </w:tblPr>
     <w:tblGrid>
-      <w:gridCol w:w="2402"/>
-      <w:gridCol w:w="4400"/>
-      <w:gridCol w:w="2268"/>
+      <w:gridCol w:w="2390"/>
+      <w:gridCol w:w="4411"/>
+      <w:gridCol w:w="2269"/>
     </w:tblGrid>
     <w:tr>
       <w:trPr>
@@ -2433,7 +2594,7 @@
 </file>
 
 <file path=word/header3.xml><?xml version="1.0" encoding="utf-8"?>
-<w:hdr xmlns:wpc="http://schemas.microsoft.com/office/word/2010/wordprocessingCanvas" xmlns:cx="http://schemas.microsoft.com/office/drawing/2014/chartex" xmlns:cx1="http://schemas.microsoft.com/office/drawing/2015/9/8/chartex" xmlns:cx2="http://schemas.microsoft.com/office/drawing/2015/10/21/chartex" xmlns:cx3="http://schemas.microsoft.com/office/drawing/2016/5/9/chartex" xmlns:cx4="http://schemas.microsoft.com/office/drawing/2016/5/10/chartex" xmlns:cx5="http://schemas.microsoft.com/office/drawing/2016/5/11/chartex" xmlns:cx6="http://schemas.microsoft.com/office/drawing/2016/5/12/chartex" xmlns:cx7="http://schemas.microsoft.com/office/drawing/2016/5/13/chartex" xmlns:cx8="http://schemas.microsoft.com/office/drawing/2016/5/14/chartex" xmlns:mc="http://schemas.openxmlformats.org/markup-compatibility/2006" xmlns:aink="http://schemas.microsoft.com/office/drawing/2016/ink" xmlns:am3d="http://schemas.microsoft.com/office/drawing/2017/model3d" xmlns:o="urn:schemas-microsoft-com:office:office" xmlns:oel="http://schemas.microsoft.com/office/2019/extlst" xmlns:r="http://schemas.openxmlformats.org/officeDocument/2006/relationships" xmlns:m="http://schemas.openxmlformats.org/officeDocument/2006/math" xmlns:v="urn:schemas-microsoft-com:vml" xmlns:wp14="http://schemas.microsoft.com/office/word/2010/wordprocessingDrawing" xmlns:wp="http://schemas.openxmlformats.org/drawingml/2006/wordprocessingDrawing" xmlns:w10="urn:schemas-microsoft-com:office:word" xmlns:w="http://schemas.openxmlformats.org/wordprocessingml/2006/main" xmlns:w14="http://schemas.microsoft.com/office/word/2010/wordml" xmlns:w15="http://schemas.microsoft.com/office/word/2012/wordml" xmlns:w16cex="http://schemas.microsoft.com/office/word/2018/wordml/cex" xmlns:w16cid="http://schemas.microsoft.com/office/word/2016/wordml/cid" xmlns:w16="http://schemas.microsoft.com/office/word/2018/wordml" xmlns:w16sdtdh="http://schemas.microsoft.com/office/word/2020/wordml/sdtdatahash" xmlns:w16se="http://schemas.microsoft.com/office/word/2015/wordml/symex" xmlns:wpg="http://schemas.microsoft.com/office/word/2010/wordprocessingGroup" xmlns:wpi="http://schemas.microsoft.com/office/word/2010/wordprocessingInk" xmlns:wne="http://schemas.microsoft.com/office/word/2006/wordml" xmlns:wps="http://schemas.microsoft.com/office/word/2010/wordprocessingShape" mc:Ignorable="w14 w15 w16se w16cid w16 w16cex w16sdtdh wp14">
+<w:hdr xmlns:wpc="http://schemas.microsoft.com/office/word/2010/wordprocessingCanvas" xmlns:cx="http://schemas.microsoft.com/office/drawing/2014/chartex" xmlns:cx1="http://schemas.microsoft.com/office/drawing/2015/9/8/chartex" xmlns:cx2="http://schemas.microsoft.com/office/drawing/2015/10/21/chartex" xmlns:cx3="http://schemas.microsoft.com/office/drawing/2016/5/9/chartex" xmlns:cx4="http://schemas.microsoft.com/office/drawing/2016/5/10/chartex" xmlns:cx5="http://schemas.microsoft.com/office/drawing/2016/5/11/chartex" xmlns:cx6="http://schemas.microsoft.com/office/drawing/2016/5/12/chartex" xmlns:cx7="http://schemas.microsoft.com/office/drawing/2016/5/13/chartex" xmlns:cx8="http://schemas.microsoft.com/office/drawing/2016/5/14/chartex" xmlns:mc="http://schemas.openxmlformats.org/markup-compatibility/2006" xmlns:aink="http://schemas.microsoft.com/office/drawing/2016/ink" xmlns:am3d="http://schemas.microsoft.com/office/drawing/2017/model3d" xmlns:o="urn:schemas-microsoft-com:office:office" xmlns:oel="http://schemas.microsoft.com/office/2019/extlst" xmlns:r="http://schemas.openxmlformats.org/officeDocument/2006/relationships" xmlns:m="http://schemas.openxmlformats.org/officeDocument/2006/math" xmlns:v="urn:schemas-microsoft-com:vml" xmlns:wp14="http://schemas.microsoft.com/office/word/2010/wordprocessingDrawing" xmlns:wp="http://schemas.openxmlformats.org/drawingml/2006/wordprocessingDrawing" xmlns:w10="urn:schemas-microsoft-com:office:word" xmlns:w="http://schemas.openxmlformats.org/wordprocessingml/2006/main" xmlns:w14="http://schemas.microsoft.com/office/word/2010/wordml" xmlns:w15="http://schemas.microsoft.com/office/word/2012/wordml" xmlns:w16cex="http://schemas.microsoft.com/office/word/2018/wordml/cex" xmlns:w16cid="http://schemas.microsoft.com/office/word/2016/wordml/cid" xmlns:w16="http://schemas.microsoft.com/office/word/2018/wordml" xmlns:w16du="http://schemas.microsoft.com/office/word/2023/wordml/word16du" xmlns:w16sdtdh="http://schemas.microsoft.com/office/word/2020/wordml/sdtdatahash" xmlns:w16sdtfl="http://schemas.microsoft.com/office/word/2024/wordml/sdtformatlock" xmlns:w16se="http://schemas.microsoft.com/office/word/2015/wordml/symex" xmlns:wpg="http://schemas.microsoft.com/office/word/2010/wordprocessingGroup" xmlns:wpi="http://schemas.microsoft.com/office/word/2010/wordprocessingInk" xmlns:wne="http://schemas.microsoft.com/office/word/2006/wordml" xmlns:wps="http://schemas.microsoft.com/office/word/2010/wordprocessingShape" mc:Ignorable="w14 w15 w16se w16cid w16 w16cex w16sdtdh w16sdtfl w16du wp14">
   <w:p>
     <w:pPr>
       <w:pStyle w:val="En-tte"/>
@@ -2443,7 +2604,7 @@
 </file>
 
 <file path=word/numbering.xml><?xml version="1.0" encoding="utf-8"?>
-<w:numbering xmlns:wpc="http://schemas.microsoft.com/office/word/2010/wordprocessingCanvas" xmlns:cx="http://schemas.microsoft.com/office/drawing/2014/chartex" xmlns:cx1="http://schemas.microsoft.com/office/drawing/2015/9/8/chartex" xmlns:cx2="http://schemas.microsoft.com/office/drawing/2015/10/21/chartex" xmlns:cx3="http://schemas.microsoft.com/office/drawing/2016/5/9/chartex" xmlns:cx4="http://schemas.microsoft.com/office/drawing/2016/5/10/chartex" xmlns:cx5="http://schemas.microsoft.com/office/drawing/2016/5/11/chartex" xmlns:cx6="http://schemas.microsoft.com/office/drawing/2016/5/12/chartex" xmlns:cx7="http://schemas.microsoft.com/office/drawing/2016/5/13/chartex" xmlns:cx8="http://schemas.microsoft.com/office/drawing/2016/5/14/chartex" xmlns:mc="http://schemas.openxmlformats.org/markup-compatibility/2006" xmlns:aink="http://schemas.microsoft.com/office/drawing/2016/ink" xmlns:am3d="http://schemas.microsoft.com/office/drawing/2017/model3d" xmlns:o="urn:schemas-microsoft-com:office:office" xmlns:oel="http://schemas.microsoft.com/office/2019/extlst" xmlns:r="http://schemas.openxmlformats.org/officeDocument/2006/relationships" xmlns:m="http://schemas.openxmlformats.org/officeDocument/2006/math" xmlns:v="urn:schemas-microsoft-com:vml" xmlns:wp14="http://schemas.microsoft.com/office/word/2010/wordprocessingDrawing" xmlns:wp="http://schemas.openxmlformats.org/drawingml/2006/wordprocessingDrawing" xmlns:w10="urn:schemas-microsoft-com:office:word" xmlns:w="http://schemas.openxmlformats.org/wordprocessingml/2006/main" xmlns:w14="http://schemas.microsoft.com/office/word/2010/wordml" xmlns:w15="http://schemas.microsoft.com/office/word/2012/wordml" xmlns:w16cex="http://schemas.microsoft.com/office/word/2018/wordml/cex" xmlns:w16cid="http://schemas.microsoft.com/office/word/2016/wordml/cid" xmlns:w16="http://schemas.microsoft.com/office/word/2018/wordml" xmlns:w16sdtdh="http://schemas.microsoft.com/office/word/2020/wordml/sdtdatahash" xmlns:w16se="http://schemas.microsoft.com/office/word/2015/wordml/symex" xmlns:wpg="http://schemas.microsoft.com/office/word/2010/wordprocessingGroup" xmlns:wpi="http://schemas.microsoft.com/office/word/2010/wordprocessingInk" xmlns:wne="http://schemas.microsoft.com/office/word/2006/wordml" xmlns:wps="http://schemas.microsoft.com/office/word/2010/wordprocessingShape" mc:Ignorable="w14 w15 w16se w16cid w16 w16cex w16sdtdh wp14">
+<w:numbering xmlns:wpc="http://schemas.microsoft.com/office/word/2010/wordprocessingCanvas" xmlns:cx="http://schemas.microsoft.com/office/drawing/2014/chartex" xmlns:cx1="http://schemas.microsoft.com/office/drawing/2015/9/8/chartex" xmlns:cx2="http://schemas.microsoft.com/office/drawing/2015/10/21/chartex" xmlns:cx3="http://schemas.microsoft.com/office/drawing/2016/5/9/chartex" xmlns:cx4="http://schemas.microsoft.com/office/drawing/2016/5/10/chartex" xmlns:cx5="http://schemas.microsoft.com/office/drawing/2016/5/11/chartex" xmlns:cx6="http://schemas.microsoft.com/office/drawing/2016/5/12/chartex" xmlns:cx7="http://schemas.microsoft.com/office/drawing/2016/5/13/chartex" xmlns:cx8="http://schemas.microsoft.com/office/drawing/2016/5/14/chartex" xmlns:mc="http://schemas.openxmlformats.org/markup-compatibility/2006" xmlns:aink="http://schemas.microsoft.com/office/drawing/2016/ink" xmlns:am3d="http://schemas.microsoft.com/office/drawing/2017/model3d" xmlns:o="urn:schemas-microsoft-com:office:office" xmlns:oel="http://schemas.microsoft.com/office/2019/extlst" xmlns:r="http://schemas.openxmlformats.org/officeDocument/2006/relationships" xmlns:m="http://schemas.openxmlformats.org/officeDocument/2006/math" xmlns:v="urn:schemas-microsoft-com:vml" xmlns:wp14="http://schemas.microsoft.com/office/word/2010/wordprocessingDrawing" xmlns:wp="http://schemas.openxmlformats.org/drawingml/2006/wordprocessingDrawing" xmlns:w10="urn:schemas-microsoft-com:office:word" xmlns:w="http://schemas.openxmlformats.org/wordprocessingml/2006/main" xmlns:w14="http://schemas.microsoft.com/office/word/2010/wordml" xmlns:w15="http://schemas.microsoft.com/office/word/2012/wordml" xmlns:w16cex="http://schemas.microsoft.com/office/word/2018/wordml/cex" xmlns:w16cid="http://schemas.microsoft.com/office/word/2016/wordml/cid" xmlns:w16="http://schemas.microsoft.com/office/word/2018/wordml" xmlns:w16du="http://schemas.microsoft.com/office/word/2023/wordml/word16du" xmlns:w16sdtdh="http://schemas.microsoft.com/office/word/2020/wordml/sdtdatahash" xmlns:w16sdtfl="http://schemas.microsoft.com/office/word/2024/wordml/sdtformatlock" xmlns:w16se="http://schemas.microsoft.com/office/word/2015/wordml/symex" xmlns:wpg="http://schemas.microsoft.com/office/word/2010/wordprocessingGroup" xmlns:wpi="http://schemas.microsoft.com/office/word/2010/wordprocessingInk" xmlns:wne="http://schemas.microsoft.com/office/word/2006/wordml" xmlns:wps="http://schemas.microsoft.com/office/word/2010/wordprocessingShape" mc:Ignorable="w14 w15 w16se w16cid w16 w16cex w16sdtdh w16sdtfl w16du wp14">
   <w:numPicBullet w:numPicBulletId="0">
     <w:pict>
       <v:shapetype id="_x0000_t75" coordsize="21600,21600" o:spt="75" o:preferrelative="t" path="m@4@5l@4@11@9@11@9@5xe" filled="f" stroked="f">
@@ -2465,7 +2626,7 @@
         <v:path o:extrusionok="f" gradientshapeok="t" o:connecttype="rect"/>
         <o:lock v:ext="edit" aspectratio="t"/>
       </v:shapetype>
-      <v:shape id="_x0000_i1051" type="#_x0000_t75" style="width:12pt;height:12pt" o:bullet="t">
+      <v:shape id="_x0000_i1058" type="#_x0000_t75" style="width:12pt;height:12pt" o:bullet="t">
         <v:imagedata r:id="rId1" o:title="BD10263_"/>
       </v:shape>
     </w:pict>
@@ -6085,7 +6246,7 @@
 </file>
 
 <file path=word/styles.xml><?xml version="1.0" encoding="utf-8"?>
-<w:styles xmlns:mc="http://schemas.openxmlformats.org/markup-compatibility/2006" xmlns:r="http://schemas.openxmlformats.org/officeDocument/2006/relationships" xmlns:w="http://schemas.openxmlformats.org/wordprocessingml/2006/main" xmlns:w14="http://schemas.microsoft.com/office/word/2010/wordml" xmlns:w15="http://schemas.microsoft.com/office/word/2012/wordml" xmlns:w16cex="http://schemas.microsoft.com/office/word/2018/wordml/cex" xmlns:w16cid="http://schemas.microsoft.com/office/word/2016/wordml/cid" xmlns:w16="http://schemas.microsoft.com/office/word/2018/wordml" xmlns:w16sdtdh="http://schemas.microsoft.com/office/word/2020/wordml/sdtdatahash" xmlns:w16se="http://schemas.microsoft.com/office/word/2015/wordml/symex" mc:Ignorable="w14 w15 w16se w16cid w16 w16cex w16sdtdh">
+<w:styles xmlns:mc="http://schemas.openxmlformats.org/markup-compatibility/2006" xmlns:r="http://schemas.openxmlformats.org/officeDocument/2006/relationships" xmlns:w="http://schemas.openxmlformats.org/wordprocessingml/2006/main" xmlns:w14="http://schemas.microsoft.com/office/word/2010/wordml" xmlns:w15="http://schemas.microsoft.com/office/word/2012/wordml" xmlns:w16cex="http://schemas.microsoft.com/office/word/2018/wordml/cex" xmlns:w16cid="http://schemas.microsoft.com/office/word/2016/wordml/cid" xmlns:w16="http://schemas.microsoft.com/office/word/2018/wordml" xmlns:w16du="http://schemas.microsoft.com/office/word/2023/wordml/word16du" xmlns:w16sdtdh="http://schemas.microsoft.com/office/word/2020/wordml/sdtdatahash" xmlns:w16sdtfl="http://schemas.microsoft.com/office/word/2024/wordml/sdtformatlock" xmlns:w16se="http://schemas.microsoft.com/office/word/2015/wordml/symex" mc:Ignorable="w14 w15 w16se w16cid w16 w16cex w16sdtdh w16sdtfl w16du">
   <w:docDefaults>
     <w:rPrDefault>
       <w:rPr>
@@ -6590,7 +6751,6 @@
   <w:style w:type="character" w:default="1" w:styleId="Policepardfaut">
     <w:name w:val="Default Paragraph Font"/>
     <w:uiPriority w:val="1"/>
-    <w:semiHidden/>
     <w:unhideWhenUsed/>
   </w:style>
   <w:style w:type="table" w:default="1" w:styleId="TableauNormal">
@@ -7139,6 +7299,15 @@
       <w:szCs w:val="18"/>
     </w:rPr>
   </w:style>
+  <w:style w:type="character" w:styleId="Lienhypertextesuivivisit">
+    <w:name w:val="FollowedHyperlink"/>
+    <w:basedOn w:val="Policepardfaut"/>
+    <w:rsid w:val="003D3921"/>
+    <w:rPr>
+      <w:color w:val="800080" w:themeColor="followedHyperlink"/>
+      <w:u w:val="single"/>
+    </w:rPr>
+  </w:style>
 </w:styles>
 </file>
 
@@ -7429,17 +7598,6 @@
 </file>
 
 <file path=customXml/item1.xml><?xml version="1.0" encoding="utf-8"?>
-<p:properties xmlns:p="http://schemas.microsoft.com/office/2006/metadata/properties" xmlns:xsi="http://www.w3.org/2001/XMLSchema-instance" xmlns:pc="http://schemas.microsoft.com/office/infopath/2007/PartnerControls">
-  <documentManagement>
-    <lcf76f155ced4ddcb4097134ff3c332f xmlns="b5cf4370-ac38-4b9e-9836-ef6f5df64f24">
-      <Terms xmlns="http://schemas.microsoft.com/office/infopath/2007/PartnerControls"/>
-    </lcf76f155ced4ddcb4097134ff3c332f>
-    <TaxCatchAll xmlns="eefa3612-053e-497a-ae76-8a76877f5e22" xsi:nil="true"/>
-  </documentManagement>
-</p:properties>
-</file>
-
-<file path=customXml/item2.xml><?xml version="1.0" encoding="utf-8"?>
 <ct:contentTypeSchema xmlns:ct="http://schemas.microsoft.com/office/2006/metadata/contentType" xmlns:ma="http://schemas.microsoft.com/office/2006/metadata/properties/metaAttributes" ct:_="" ma:_="" ma:contentTypeName="Document" ma:contentTypeID="0x01010080C9F2488912074FB587B9AD9ADAE5BB" ma:contentTypeVersion="11" ma:contentTypeDescription="Crée un document." ma:contentTypeScope="" ma:versionID="1bebaa2d391e7c30de2dcb588a772684">
   <xsd:schema xmlns:xsd="http://www.w3.org/2001/XMLSchema" xmlns:xs="http://www.w3.org/2001/XMLSchema" xmlns:p="http://schemas.microsoft.com/office/2006/metadata/properties" xmlns:ns2="b5cf4370-ac38-4b9e-9836-ef6f5df64f24" xmlns:ns3="eefa3612-053e-497a-ae76-8a76877f5e22" targetNamespace="http://schemas.microsoft.com/office/2006/metadata/properties" ma:root="true" ma:fieldsID="071e4af5f84e298b60331b8e79120627" ns2:_="" ns3:_="">
     <xsd:import namespace="b5cf4370-ac38-4b9e-9836-ef6f5df64f24"/>
@@ -7634,7 +7792,22 @@
 </ct:contentTypeSchema>
 </file>
 
+<file path=customXml/item2.xml><?xml version="1.0" encoding="utf-8"?>
+<p:properties xmlns:p="http://schemas.microsoft.com/office/2006/metadata/properties" xmlns:xsi="http://www.w3.org/2001/XMLSchema-instance" xmlns:pc="http://schemas.microsoft.com/office/infopath/2007/PartnerControls">
+  <documentManagement>
+    <lcf76f155ced4ddcb4097134ff3c332f xmlns="b5cf4370-ac38-4b9e-9836-ef6f5df64f24">
+      <Terms xmlns="http://schemas.microsoft.com/office/infopath/2007/PartnerControls"/>
+    </lcf76f155ced4ddcb4097134ff3c332f>
+    <TaxCatchAll xmlns="eefa3612-053e-497a-ae76-8a76877f5e22" xsi:nil="true"/>
+  </documentManagement>
+</p:properties>
+</file>
+
 <file path=customXml/item3.xml><?xml version="1.0" encoding="utf-8"?>
+<b:Sources xmlns:b="http://schemas.openxmlformats.org/officeDocument/2006/bibliography" xmlns="http://schemas.openxmlformats.org/officeDocument/2006/bibliography" SelectedStyle="\APA.XSL" StyleName="APA"/>
+</file>
+
+<file path=customXml/item4.xml><?xml version="1.0" encoding="utf-8"?>
 <?mso-contentType ?>
 <FormTemplates xmlns="http://schemas.microsoft.com/sharepoint/v3/contenttype/forms">
   <Display>DocumentLibraryForm</Display>
@@ -7643,22 +7816,7 @@
 </FormTemplates>
 </file>
 
-<file path=customXml/item4.xml><?xml version="1.0" encoding="utf-8"?>
-<b:Sources xmlns:b="http://schemas.openxmlformats.org/officeDocument/2006/bibliography" xmlns="http://schemas.openxmlformats.org/officeDocument/2006/bibliography" SelectedStyle="\APA.XSL" StyleName="APA"/>
-</file>
-
 <file path=customXml/itemProps1.xml><?xml version="1.0" encoding="utf-8"?>
-<ds:datastoreItem xmlns:ds="http://schemas.openxmlformats.org/officeDocument/2006/customXml" ds:itemID="{2319CDB8-A2CD-412D-8359-13E6B4DF1FF4}">
-  <ds:schemaRefs>
-    <ds:schemaRef ds:uri="http://schemas.microsoft.com/office/2006/metadata/properties"/>
-    <ds:schemaRef ds:uri="http://schemas.microsoft.com/office/infopath/2007/PartnerControls"/>
-    <ds:schemaRef ds:uri="b5cf4370-ac38-4b9e-9836-ef6f5df64f24"/>
-    <ds:schemaRef ds:uri="eefa3612-053e-497a-ae76-8a76877f5e22"/>
-  </ds:schemaRefs>
-</ds:datastoreItem>
-</file>
-
-<file path=customXml/itemProps2.xml><?xml version="1.0" encoding="utf-8"?>
 <ds:datastoreItem xmlns:ds="http://schemas.openxmlformats.org/officeDocument/2006/customXml" ds:itemID="{D3207301-F010-4C55-8CE3-D951653FF5FF}">
   <ds:schemaRefs>
     <ds:schemaRef ds:uri="http://schemas.microsoft.com/office/2006/metadata/contentType"/>
@@ -7677,18 +7835,29 @@
 </ds:datastoreItem>
 </file>
 
+<file path=customXml/itemProps2.xml><?xml version="1.0" encoding="utf-8"?>
+<ds:datastoreItem xmlns:ds="http://schemas.openxmlformats.org/officeDocument/2006/customXml" ds:itemID="{2319CDB8-A2CD-412D-8359-13E6B4DF1FF4}">
+  <ds:schemaRefs>
+    <ds:schemaRef ds:uri="http://schemas.microsoft.com/office/2006/metadata/properties"/>
+    <ds:schemaRef ds:uri="http://schemas.microsoft.com/office/infopath/2007/PartnerControls"/>
+    <ds:schemaRef ds:uri="b5cf4370-ac38-4b9e-9836-ef6f5df64f24"/>
+    <ds:schemaRef ds:uri="eefa3612-053e-497a-ae76-8a76877f5e22"/>
+  </ds:schemaRefs>
+</ds:datastoreItem>
+</file>
+
 <file path=customXml/itemProps3.xml><?xml version="1.0" encoding="utf-8"?>
+<ds:datastoreItem xmlns:ds="http://schemas.openxmlformats.org/officeDocument/2006/customXml" ds:itemID="{C8C35155-3E6A-4058-B6E4-303717845E3B}">
+  <ds:schemaRefs>
+    <ds:schemaRef ds:uri="http://schemas.openxmlformats.org/officeDocument/2006/bibliography"/>
+  </ds:schemaRefs>
+</ds:datastoreItem>
+</file>
+
+<file path=customXml/itemProps4.xml><?xml version="1.0" encoding="utf-8"?>
 <ds:datastoreItem xmlns:ds="http://schemas.openxmlformats.org/officeDocument/2006/customXml" ds:itemID="{6C3F7A66-EDE3-46FD-83EB-3C265E5D2669}">
   <ds:schemaRefs>
     <ds:schemaRef ds:uri="http://schemas.microsoft.com/sharepoint/v3/contenttype/forms"/>
   </ds:schemaRefs>
 </ds:datastoreItem>
-</file>
-
-<file path=customXml/itemProps4.xml><?xml version="1.0" encoding="utf-8"?>
-<ds:datastoreItem xmlns:ds="http://schemas.openxmlformats.org/officeDocument/2006/customXml" ds:itemID="{C8C35155-3E6A-4058-B6E4-303717845E3B}">
-  <ds:schemaRefs>
-    <ds:schemaRef ds:uri="http://schemas.openxmlformats.org/officeDocument/2006/bibliography"/>
-  </ds:schemaRefs>
-</ds:datastoreItem>
 </file>
</xml_diff>

<commit_message>
docs(documentation): update manual test
</commit_message>
<xml_diff>
--- a/docs/Rapport_de_projet.docx
+++ b/docs/Rapport_de_projet.docx
@@ -172,8 +172,8 @@
           <w:caps w:val="0"/>
           <w:noProof/>
           <w:kern w:val="2"/>
-          <w:sz w:val="22"/>
-          <w:szCs w:val="22"/>
+          <w:sz w:val="24"/>
+          <w:szCs w:val="24"/>
           <w14:ligatures w14:val="standardContextual"/>
         </w:rPr>
       </w:pPr>
@@ -210,7 +210,7 @@
         </w:rPr>
         <w:fldChar w:fldCharType="separate"/>
       </w:r>
-      <w:hyperlink w:anchor="_Toc185583304" w:history="1">
+      <w:hyperlink w:anchor="_Toc187765305" w:history="1">
         <w:r>
           <w:rPr>
             <w:rStyle w:val="Lienhypertexte"/>
@@ -226,8 +226,8 @@
             <w:caps w:val="0"/>
             <w:noProof/>
             <w:kern w:val="2"/>
-            <w:sz w:val="22"/>
-            <w:szCs w:val="22"/>
+            <w:sz w:val="24"/>
+            <w:szCs w:val="24"/>
             <w14:ligatures w14:val="standardContextual"/>
           </w:rPr>
           <w:tab/>
@@ -258,7 +258,7 @@
             <w:noProof/>
             <w:webHidden/>
           </w:rPr>
-          <w:instrText xml:space="preserve"> PAGEREF _Toc185583304 \h </w:instrText>
+          <w:instrText xml:space="preserve"> PAGEREF _Toc187765305 \h </w:instrText>
         </w:r>
         <w:r>
           <w:rPr>
@@ -303,12 +303,12 @@
           <w:caps w:val="0"/>
           <w:noProof/>
           <w:kern w:val="2"/>
-          <w:sz w:val="22"/>
-          <w:szCs w:val="22"/>
+          <w:sz w:val="24"/>
+          <w:szCs w:val="24"/>
           <w14:ligatures w14:val="standardContextual"/>
         </w:rPr>
       </w:pPr>
-      <w:hyperlink w:anchor="_Toc185583305" w:history="1">
+      <w:hyperlink w:anchor="_Toc187765306" w:history="1">
         <w:r>
           <w:rPr>
             <w:rStyle w:val="Lienhypertexte"/>
@@ -324,8 +324,8 @@
             <w:caps w:val="0"/>
             <w:noProof/>
             <w:kern w:val="2"/>
-            <w:sz w:val="22"/>
-            <w:szCs w:val="22"/>
+            <w:sz w:val="24"/>
+            <w:szCs w:val="24"/>
             <w14:ligatures w14:val="standardContextual"/>
           </w:rPr>
           <w:tab/>
@@ -356,7 +356,7 @@
             <w:noProof/>
             <w:webHidden/>
           </w:rPr>
-          <w:instrText xml:space="preserve"> PAGEREF _Toc185583305 \h </w:instrText>
+          <w:instrText xml:space="preserve"> PAGEREF _Toc187765306 \h </w:instrText>
         </w:r>
         <w:r>
           <w:rPr>
@@ -401,12 +401,12 @@
           <w:caps w:val="0"/>
           <w:noProof/>
           <w:kern w:val="2"/>
-          <w:sz w:val="22"/>
-          <w:szCs w:val="22"/>
+          <w:sz w:val="24"/>
+          <w:szCs w:val="24"/>
           <w14:ligatures w14:val="standardContextual"/>
         </w:rPr>
       </w:pPr>
-      <w:hyperlink w:anchor="_Toc185583306" w:history="1">
+      <w:hyperlink w:anchor="_Toc187765307" w:history="1">
         <w:r>
           <w:rPr>
             <w:rStyle w:val="Lienhypertexte"/>
@@ -422,8 +422,8 @@
             <w:caps w:val="0"/>
             <w:noProof/>
             <w:kern w:val="2"/>
-            <w:sz w:val="22"/>
-            <w:szCs w:val="22"/>
+            <w:sz w:val="24"/>
+            <w:szCs w:val="24"/>
             <w14:ligatures w14:val="standardContextual"/>
           </w:rPr>
           <w:tab/>
@@ -454,24 +454,27 @@
             <w:noProof/>
             <w:webHidden/>
           </w:rPr>
-          <w:instrText xml:space="preserve"> PAGEREF _Toc185583306 \h </w:instrText>
+          <w:instrText xml:space="preserve"> PAGEREF _Toc187765307 \h </w:instrText>
         </w:r>
         <w:r>
           <w:rPr>
             <w:noProof/>
             <w:webHidden/>
           </w:rPr>
+        </w:r>
+        <w:r>
+          <w:rPr>
+            <w:noProof/>
+            <w:webHidden/>
+          </w:rPr>
           <w:fldChar w:fldCharType="separate"/>
         </w:r>
         <w:r>
           <w:rPr>
-            <w:b w:val="0"/>
-            <w:bCs w:val="0"/>
             <w:noProof/>
             <w:webHidden/>
-            <w:lang w:val="fr-FR"/>
-          </w:rPr>
-          <w:t>Erreur ! Signet non défini.</w:t>
+          </w:rPr>
+          <w:t>6</w:t>
         </w:r>
         <w:r>
           <w:rPr>
@@ -496,12 +499,12 @@
           <w:caps w:val="0"/>
           <w:noProof/>
           <w:kern w:val="2"/>
-          <w:sz w:val="22"/>
-          <w:szCs w:val="22"/>
+          <w:sz w:val="24"/>
+          <w:szCs w:val="24"/>
           <w14:ligatures w14:val="standardContextual"/>
         </w:rPr>
       </w:pPr>
-      <w:hyperlink w:anchor="_Toc185583307" w:history="1">
+      <w:hyperlink w:anchor="_Toc187765308" w:history="1">
         <w:r>
           <w:rPr>
             <w:rStyle w:val="Lienhypertexte"/>
@@ -517,8 +520,8 @@
             <w:caps w:val="0"/>
             <w:noProof/>
             <w:kern w:val="2"/>
-            <w:sz w:val="22"/>
-            <w:szCs w:val="22"/>
+            <w:sz w:val="24"/>
+            <w:szCs w:val="24"/>
             <w14:ligatures w14:val="standardContextual"/>
           </w:rPr>
           <w:tab/>
@@ -528,7 +531,7 @@
             <w:rStyle w:val="Lienhypertexte"/>
             <w:noProof/>
           </w:rPr>
-          <w:t>Rapport de tests (unitaires et manuels)</w:t>
+          <w:t>Rapport de test</w:t>
         </w:r>
         <w:r>
           <w:rPr>
@@ -549,24 +552,27 @@
             <w:noProof/>
             <w:webHidden/>
           </w:rPr>
-          <w:instrText xml:space="preserve"> PAGEREF _Toc185583307 \h </w:instrText>
+          <w:instrText xml:space="preserve"> PAGEREF _Toc187765308 \h </w:instrText>
         </w:r>
         <w:r>
           <w:rPr>
             <w:noProof/>
             <w:webHidden/>
           </w:rPr>
+        </w:r>
+        <w:r>
+          <w:rPr>
+            <w:noProof/>
+            <w:webHidden/>
+          </w:rPr>
           <w:fldChar w:fldCharType="separate"/>
         </w:r>
         <w:r>
           <w:rPr>
-            <w:b w:val="0"/>
-            <w:bCs w:val="0"/>
             <w:noProof/>
             <w:webHidden/>
-            <w:lang w:val="fr-FR"/>
-          </w:rPr>
-          <w:t>Erreur ! Signet non défini.</w:t>
+          </w:rPr>
+          <w:t>7</w:t>
         </w:r>
         <w:r>
           <w:rPr>
@@ -591,12 +597,12 @@
           <w:caps w:val="0"/>
           <w:noProof/>
           <w:kern w:val="2"/>
-          <w:sz w:val="22"/>
-          <w:szCs w:val="22"/>
+          <w:sz w:val="24"/>
+          <w:szCs w:val="24"/>
           <w14:ligatures w14:val="standardContextual"/>
         </w:rPr>
       </w:pPr>
-      <w:hyperlink w:anchor="_Toc185583308" w:history="1">
+      <w:hyperlink w:anchor="_Toc187765309" w:history="1">
         <w:r>
           <w:rPr>
             <w:rStyle w:val="Lienhypertexte"/>
@@ -612,8 +618,8 @@
             <w:caps w:val="0"/>
             <w:noProof/>
             <w:kern w:val="2"/>
-            <w:sz w:val="22"/>
-            <w:szCs w:val="22"/>
+            <w:sz w:val="24"/>
+            <w:szCs w:val="24"/>
             <w14:ligatures w14:val="standardContextual"/>
           </w:rPr>
           <w:tab/>
@@ -644,7 +650,7 @@
             <w:noProof/>
             <w:webHidden/>
           </w:rPr>
-          <w:instrText xml:space="preserve"> PAGEREF _Toc185583308 \h </w:instrText>
+          <w:instrText xml:space="preserve"> PAGEREF _Toc187765309 \h </w:instrText>
         </w:r>
         <w:r>
           <w:rPr>
@@ -687,12 +693,12 @@
           <w:smallCaps w:val="0"/>
           <w:noProof/>
           <w:kern w:val="2"/>
-          <w:sz w:val="22"/>
-          <w:szCs w:val="22"/>
+          <w:sz w:val="24"/>
+          <w:szCs w:val="24"/>
           <w14:ligatures w14:val="standardContextual"/>
         </w:rPr>
       </w:pPr>
-      <w:hyperlink w:anchor="_Toc185583309" w:history="1">
+      <w:hyperlink w:anchor="_Toc187765310" w:history="1">
         <w:r>
           <w:rPr>
             <w:rStyle w:val="Lienhypertexte"/>
@@ -706,8 +712,8 @@
             <w:smallCaps w:val="0"/>
             <w:noProof/>
             <w:kern w:val="2"/>
-            <w:sz w:val="22"/>
-            <w:szCs w:val="22"/>
+            <w:sz w:val="24"/>
+            <w:szCs w:val="24"/>
             <w14:ligatures w14:val="standardContextual"/>
           </w:rPr>
           <w:tab/>
@@ -738,7 +744,7 @@
             <w:noProof/>
             <w:webHidden/>
           </w:rPr>
-          <w:instrText xml:space="preserve"> PAGEREF _Toc185583309 \h </w:instrText>
+          <w:instrText xml:space="preserve"> PAGEREF _Toc187765310 \h </w:instrText>
         </w:r>
         <w:r>
           <w:rPr>
@@ -781,12 +787,12 @@
           <w:smallCaps w:val="0"/>
           <w:noProof/>
           <w:kern w:val="2"/>
-          <w:sz w:val="22"/>
-          <w:szCs w:val="22"/>
+          <w:sz w:val="24"/>
+          <w:szCs w:val="24"/>
           <w14:ligatures w14:val="standardContextual"/>
         </w:rPr>
       </w:pPr>
-      <w:hyperlink w:anchor="_Toc185583310" w:history="1">
+      <w:hyperlink w:anchor="_Toc187765311" w:history="1">
         <w:r>
           <w:rPr>
             <w:rStyle w:val="Lienhypertexte"/>
@@ -800,8 +806,8 @@
             <w:smallCaps w:val="0"/>
             <w:noProof/>
             <w:kern w:val="2"/>
-            <w:sz w:val="22"/>
-            <w:szCs w:val="22"/>
+            <w:sz w:val="24"/>
+            <w:szCs w:val="24"/>
             <w14:ligatures w14:val="standardContextual"/>
           </w:rPr>
           <w:tab/>
@@ -832,7 +838,7 @@
             <w:noProof/>
             <w:webHidden/>
           </w:rPr>
-          <w:instrText xml:space="preserve"> PAGEREF _Toc185583310 \h </w:instrText>
+          <w:instrText xml:space="preserve"> PAGEREF _Toc187765311 \h </w:instrText>
         </w:r>
         <w:r>
           <w:rPr>
@@ -875,12 +881,12 @@
           <w:smallCaps w:val="0"/>
           <w:noProof/>
           <w:kern w:val="2"/>
-          <w:sz w:val="22"/>
-          <w:szCs w:val="22"/>
+          <w:sz w:val="24"/>
+          <w:szCs w:val="24"/>
           <w14:ligatures w14:val="standardContextual"/>
         </w:rPr>
       </w:pPr>
-      <w:hyperlink w:anchor="_Toc185583311" w:history="1">
+      <w:hyperlink w:anchor="_Toc187765312" w:history="1">
         <w:r>
           <w:rPr>
             <w:rStyle w:val="Lienhypertexte"/>
@@ -894,8 +900,8 @@
             <w:smallCaps w:val="0"/>
             <w:noProof/>
             <w:kern w:val="2"/>
-            <w:sz w:val="22"/>
-            <w:szCs w:val="22"/>
+            <w:sz w:val="24"/>
+            <w:szCs w:val="24"/>
             <w14:ligatures w14:val="standardContextual"/>
           </w:rPr>
           <w:tab/>
@@ -905,7 +911,7 @@
             <w:rStyle w:val="Lienhypertexte"/>
             <w:noProof/>
           </w:rPr>
-          <w:t>Conclusion technique</w:t>
+          <w:t>Conclusion personnelle</w:t>
         </w:r>
         <w:r>
           <w:rPr>
@@ -926,98 +932,7 @@
             <w:noProof/>
             <w:webHidden/>
           </w:rPr>
-          <w:instrText xml:space="preserve"> PAGEREF _Toc185583311 \h </w:instrText>
-        </w:r>
-        <w:r>
-          <w:rPr>
-            <w:noProof/>
-            <w:webHidden/>
-          </w:rPr>
-          <w:fldChar w:fldCharType="separate"/>
-        </w:r>
-        <w:r>
-          <w:rPr>
-            <w:b/>
-            <w:bCs/>
-            <w:noProof/>
-            <w:webHidden/>
-            <w:lang w:val="fr-FR"/>
-          </w:rPr>
-          <w:t>Erreur ! Signet non défini.</w:t>
-        </w:r>
-        <w:r>
-          <w:rPr>
-            <w:noProof/>
-            <w:webHidden/>
-          </w:rPr>
-          <w:fldChar w:fldCharType="end"/>
-        </w:r>
-      </w:hyperlink>
-    </w:p>
-    <w:p>
-      <w:pPr>
-        <w:pStyle w:val="TM2"/>
-        <w:tabs>
-          <w:tab w:val="left" w:pos="800"/>
-          <w:tab w:val="right" w:leader="dot" w:pos="9060"/>
-        </w:tabs>
-        <w:rPr>
-          <w:rFonts w:eastAsiaTheme="minorEastAsia" w:cstheme="minorBidi"/>
-          <w:smallCaps w:val="0"/>
-          <w:noProof/>
-          <w:kern w:val="2"/>
-          <w:sz w:val="22"/>
-          <w:szCs w:val="22"/>
-          <w14:ligatures w14:val="standardContextual"/>
-        </w:rPr>
-      </w:pPr>
-      <w:hyperlink w:anchor="_Toc185583312" w:history="1">
-        <w:r>
-          <w:rPr>
-            <w:rStyle w:val="Lienhypertexte"/>
-            <w:noProof/>
-          </w:rPr>
-          <w:t>5.4</w:t>
-        </w:r>
-        <w:r>
-          <w:rPr>
-            <w:rFonts w:eastAsiaTheme="minorEastAsia" w:cstheme="minorBidi"/>
-            <w:smallCaps w:val="0"/>
-            <w:noProof/>
-            <w:kern w:val="2"/>
-            <w:sz w:val="22"/>
-            <w:szCs w:val="22"/>
-            <w14:ligatures w14:val="standardContextual"/>
-          </w:rPr>
-          <w:tab/>
-        </w:r>
-        <w:r>
-          <w:rPr>
-            <w:rStyle w:val="Lienhypertexte"/>
-            <w:noProof/>
-          </w:rPr>
-          <w:t>Conclusion personnelle</w:t>
-        </w:r>
-        <w:r>
-          <w:rPr>
-            <w:noProof/>
-            <w:webHidden/>
-          </w:rPr>
-          <w:tab/>
-        </w:r>
-        <w:r>
-          <w:rPr>
-            <w:noProof/>
-            <w:webHidden/>
-          </w:rPr>
-          <w:fldChar w:fldCharType="begin"/>
-        </w:r>
-        <w:r>
-          <w:rPr>
-            <w:noProof/>
-            <w:webHidden/>
-          </w:rPr>
-          <w:instrText xml:space="preserve"> PAGEREF _Toc185583312 \h </w:instrText>
+          <w:instrText xml:space="preserve"> PAGEREF _Toc187765312 \h </w:instrText>
         </w:r>
         <w:r>
           <w:rPr>
@@ -1062,12 +977,12 @@
           <w:caps w:val="0"/>
           <w:noProof/>
           <w:kern w:val="2"/>
-          <w:sz w:val="22"/>
-          <w:szCs w:val="22"/>
+          <w:sz w:val="24"/>
+          <w:szCs w:val="24"/>
           <w14:ligatures w14:val="standardContextual"/>
         </w:rPr>
       </w:pPr>
-      <w:hyperlink w:anchor="_Toc185583313" w:history="1">
+      <w:hyperlink w:anchor="_Toc187765313" w:history="1">
         <w:r>
           <w:rPr>
             <w:rStyle w:val="Lienhypertexte"/>
@@ -1083,8 +998,8 @@
             <w:caps w:val="0"/>
             <w:noProof/>
             <w:kern w:val="2"/>
-            <w:sz w:val="22"/>
-            <w:szCs w:val="22"/>
+            <w:sz w:val="24"/>
+            <w:szCs w:val="24"/>
             <w14:ligatures w14:val="standardContextual"/>
           </w:rPr>
           <w:tab/>
@@ -1115,7 +1030,7 @@
             <w:noProof/>
             <w:webHidden/>
           </w:rPr>
-          <w:instrText xml:space="preserve"> PAGEREF _Toc185583313 \h </w:instrText>
+          <w:instrText xml:space="preserve"> PAGEREF _Toc187765313 \h </w:instrText>
         </w:r>
         <w:r>
           <w:rPr>
@@ -1166,7 +1081,7 @@
       <w:pPr>
         <w:pStyle w:val="Titre1"/>
       </w:pPr>
-      <w:bookmarkStart w:id="0" w:name="_Toc185583304"/>
+      <w:bookmarkStart w:id="0" w:name="_Toc187765305"/>
       <w:r>
         <w:lastRenderedPageBreak/>
         <w:t>I</w:t>
@@ -1241,7 +1156,7 @@
       <w:pPr>
         <w:pStyle w:val="Titre1"/>
       </w:pPr>
-      <w:bookmarkStart w:id="3" w:name="_Toc185583305"/>
+      <w:bookmarkStart w:id="3" w:name="_Toc187765306"/>
       <w:r>
         <w:lastRenderedPageBreak/>
         <w:t>Planification</w:t>
@@ -1303,7 +1218,7 @@
           <w:noProof/>
         </w:rPr>
         <w:drawing>
-          <wp:inline distT="0" distB="0" distL="0" distR="0" wp14:anchorId="21E69D06" wp14:editId="0CD2B5AB">
+          <wp:inline distT="0" distB="0" distL="0" distR="0" wp14:anchorId="21E69D06" wp14:editId="48866D84">
             <wp:extent cx="5753100" cy="3238500"/>
             <wp:effectExtent l="19050" t="19050" r="19050" b="19050"/>
             <wp:docPr id="1" name="Image 1"/>
@@ -1397,7 +1312,7 @@
           <w:noProof/>
         </w:rPr>
         <w:drawing>
-          <wp:inline distT="0" distB="0" distL="0" distR="0" wp14:anchorId="2FF62B32" wp14:editId="201CD2E1">
+          <wp:inline distT="0" distB="0" distL="0" distR="0" wp14:anchorId="2FF62B32" wp14:editId="046241E4">
             <wp:extent cx="5753100" cy="3238500"/>
             <wp:effectExtent l="19050" t="19050" r="19050" b="19050"/>
             <wp:docPr id="3" name="Image 3"/>
@@ -1491,7 +1406,7 @@
         </w:rPr>
         <w:lastRenderedPageBreak/>
         <w:drawing>
-          <wp:inline distT="0" distB="0" distL="0" distR="0" wp14:anchorId="298E2995" wp14:editId="3A0655F8">
+          <wp:inline distT="0" distB="0" distL="0" distR="0" wp14:anchorId="298E2995" wp14:editId="6FA76889">
             <wp:extent cx="5753100" cy="3238500"/>
             <wp:effectExtent l="19050" t="19050" r="19050" b="19050"/>
             <wp:docPr id="5" name="Image 5"/>
@@ -1584,7 +1499,7 @@
           <w:noProof/>
         </w:rPr>
         <w:drawing>
-          <wp:inline distT="0" distB="0" distL="0" distR="0" wp14:anchorId="7507167B" wp14:editId="2F4D0D5C">
+          <wp:inline distT="0" distB="0" distL="0" distR="0" wp14:anchorId="7507167B" wp14:editId="7F7CBE8F">
             <wp:extent cx="5753100" cy="3238500"/>
             <wp:effectExtent l="19050" t="19050" r="19050" b="19050"/>
             <wp:docPr id="6" name="Image 6"/>
@@ -1676,10 +1591,12 @@
       <w:pPr>
         <w:pStyle w:val="Titre1"/>
       </w:pPr>
+      <w:bookmarkStart w:id="4" w:name="_Toc187765307"/>
       <w:r>
         <w:lastRenderedPageBreak/>
         <w:t>Journal de travail</w:t>
       </w:r>
+      <w:bookmarkEnd w:id="4"/>
     </w:p>
     <w:p>
       <w:pPr>
@@ -1699,19 +1616,7 @@
           <w:rPr>
             <w:rStyle w:val="Lienhypertexte"/>
           </w:rPr>
-          <w:t>Journal-de-Travail_Berchel-Joachi</w:t>
-        </w:r>
-        <w:r>
-          <w:rPr>
-            <w:rStyle w:val="Lienhypertexte"/>
-          </w:rPr>
-          <w:t>m</w:t>
-        </w:r>
-        <w:r>
-          <w:rPr>
-            <w:rStyle w:val="Lienhypertexte"/>
-          </w:rPr>
-          <w:t>.xlsx</w:t>
+          <w:t>Journal-de-Travail_Berchel-Joachim.xlsx</w:t>
         </w:r>
       </w:hyperlink>
     </w:p>
@@ -1732,10 +1637,12 @@
       <w:pPr>
         <w:pStyle w:val="Titre1"/>
       </w:pPr>
+      <w:bookmarkStart w:id="5" w:name="_Toc187765308"/>
       <w:r>
         <w:lastRenderedPageBreak/>
         <w:t>Rapport de test</w:t>
       </w:r>
+      <w:bookmarkEnd w:id="5"/>
     </w:p>
     <w:p>
       <w:pPr>
@@ -1749,6 +1656,217 @@
       </w:r>
     </w:p>
     <w:p>
+      <w:pPr>
+        <w:pStyle w:val="Corpsdetexte"/>
+      </w:pPr>
+      <w:r>
+        <w:t>Afin de tester mon application j’ai malgré tous effectué des tests manuels :</w:t>
+      </w:r>
+    </w:p>
+    <w:p>
+      <w:pPr>
+        <w:pStyle w:val="Retraitcorpsdetexte"/>
+        <w:ind w:left="567"/>
+      </w:pPr>
+    </w:p>
+    <w:p>
+      <w:pPr>
+        <w:pStyle w:val="Retraitcorpsdetexte"/>
+        <w:ind w:left="567"/>
+        <w:rPr>
+          <w:b/>
+          <w:bCs/>
+          <w:u w:val="single"/>
+        </w:rPr>
+      </w:pPr>
+      <w:r>
+        <w:rPr>
+          <w:b/>
+          <w:bCs/>
+          <w:u w:val="single"/>
+        </w:rPr>
+        <w:t>Connexion au broker MQTT :</w:t>
+      </w:r>
+    </w:p>
+    <w:p>
+      <w:pPr>
+        <w:pStyle w:val="Retraitcorpsdetexte"/>
+        <w:ind w:left="567"/>
+      </w:pPr>
+      <w:r>
+        <w:t>J’ai vérifié la connexion au broker MQTT en utilisant l’outil MQTTX.</w:t>
+      </w:r>
+    </w:p>
+    <w:p>
+      <w:pPr>
+        <w:pStyle w:val="Retraitcorpsdetexte"/>
+        <w:ind w:left="567"/>
+      </w:pPr>
+      <w:r>
+        <w:t>Après la connexion au broker j’envoyais un message de test que je pouvais voir dans MQTTX.</w:t>
+      </w:r>
+    </w:p>
+    <w:p>
+      <w:pPr>
+        <w:pStyle w:val="Retraitcorpsdetexte"/>
+        <w:ind w:left="567"/>
+      </w:pPr>
+      <w:r>
+        <w:t>Mon application n’affichant pas les messages sur le broker j’utilise MQTTX pour débugger les messages envoyés.</w:t>
+      </w:r>
+    </w:p>
+    <w:p>
+      <w:pPr>
+        <w:pStyle w:val="Retraitcorpsdetexte"/>
+        <w:ind w:left="567"/>
+      </w:pPr>
+    </w:p>
+    <w:p>
+      <w:pPr>
+        <w:pStyle w:val="Retraitcorpsdetexte"/>
+        <w:ind w:left="567"/>
+        <w:rPr>
+          <w:b/>
+          <w:bCs/>
+          <w:u w:val="single"/>
+        </w:rPr>
+      </w:pPr>
+      <w:r>
+        <w:rPr>
+          <w:b/>
+          <w:bCs/>
+          <w:u w:val="single"/>
+        </w:rPr>
+        <w:t>Réception et analyse des message :</w:t>
+      </w:r>
+    </w:p>
+    <w:p>
+      <w:pPr>
+        <w:pStyle w:val="Retraitcorpsdetexte"/>
+        <w:ind w:left="567"/>
+      </w:pPr>
+      <w:r>
+        <w:t xml:space="preserve">J’ai </w:t>
+      </w:r>
+      <w:r>
+        <w:t>testé</w:t>
+      </w:r>
+      <w:r>
+        <w:t xml:space="preserve"> les requêtes de mon application avec Ethan et avec une duplication de mon programme pour vérifier que mon programme puisse recevoir les messages du même type.</w:t>
+      </w:r>
+    </w:p>
+    <w:p>
+      <w:pPr>
+        <w:pStyle w:val="Retraitcorpsdetexte"/>
+        <w:ind w:left="567"/>
+      </w:pPr>
+    </w:p>
+    <w:p>
+      <w:pPr>
+        <w:pStyle w:val="Retraitcorpsdetexte"/>
+        <w:ind w:left="567"/>
+        <w:rPr>
+          <w:b/>
+          <w:bCs/>
+          <w:u w:val="single"/>
+        </w:rPr>
+      </w:pPr>
+      <w:r>
+        <w:rPr>
+          <w:b/>
+          <w:bCs/>
+          <w:u w:val="single"/>
+        </w:rPr>
+        <w:t>Téléchargement et écoute des musiques :</w:t>
+      </w:r>
+    </w:p>
+    <w:p>
+      <w:pPr>
+        <w:pStyle w:val="Retraitcorpsdetexte"/>
+        <w:ind w:left="567"/>
+      </w:pPr>
+      <w:r>
+        <w:t>Pour vérifier que mes fichiers envoyés conservent leurs intégrités j’ai :</w:t>
+      </w:r>
+    </w:p>
+    <w:p>
+      <w:pPr>
+        <w:pStyle w:val="Retraitcorpsdetexte"/>
+        <w:numPr>
+          <w:ilvl w:val="0"/>
+          <w:numId w:val="48"/>
+        </w:numPr>
+        <w:ind w:left="1134"/>
+      </w:pPr>
+      <w:r>
+        <w:t xml:space="preserve"> Écouter le fichier.</w:t>
+      </w:r>
+    </w:p>
+    <w:p>
+      <w:pPr>
+        <w:pStyle w:val="Retraitcorpsdetexte"/>
+        <w:numPr>
+          <w:ilvl w:val="0"/>
+          <w:numId w:val="48"/>
+        </w:numPr>
+        <w:ind w:left="1134"/>
+      </w:pPr>
+      <w:r>
+        <w:t>Ajouter le fichier dans le catalogue de mon application.</w:t>
+      </w:r>
+    </w:p>
+    <w:p>
+      <w:pPr>
+        <w:pStyle w:val="Retraitcorpsdetexte"/>
+        <w:numPr>
+          <w:ilvl w:val="0"/>
+          <w:numId w:val="48"/>
+        </w:numPr>
+        <w:ind w:left="1134"/>
+      </w:pPr>
+      <w:r>
+        <w:t>Lancer une copie de mon application.</w:t>
+      </w:r>
+    </w:p>
+    <w:p>
+      <w:pPr>
+        <w:pStyle w:val="Retraitcorpsdetexte"/>
+        <w:numPr>
+          <w:ilvl w:val="0"/>
+          <w:numId w:val="48"/>
+        </w:numPr>
+        <w:ind w:left="1134"/>
+      </w:pPr>
+      <w:r>
+        <w:t>Demander les catalogues sur la copie et télécharger le fichier.</w:t>
+      </w:r>
+    </w:p>
+    <w:p>
+      <w:pPr>
+        <w:pStyle w:val="Retraitcorpsdetexte"/>
+        <w:numPr>
+          <w:ilvl w:val="0"/>
+          <w:numId w:val="48"/>
+        </w:numPr>
+        <w:ind w:left="1134"/>
+      </w:pPr>
+      <w:r>
+        <w:t>Écouter le fichier récemment téléchargé.</w:t>
+      </w:r>
+    </w:p>
+    <w:p>
+      <w:pPr>
+        <w:pStyle w:val="Retraitcorpsdetexte"/>
+        <w:ind w:left="567"/>
+      </w:pPr>
+      <w:r>
+        <w:t xml:space="preserve">En faisant cela je </w:t>
+      </w:r>
+      <w:r>
+        <w:t>m’assure que le transfert de fichier est fonctionnel.</w:t>
+      </w:r>
+    </w:p>
+    <w:p>
       <w:r>
         <w:br w:type="page"/>
       </w:r>
@@ -1757,22 +1875,22 @@
       <w:pPr>
         <w:pStyle w:val="Titre1"/>
       </w:pPr>
-      <w:bookmarkStart w:id="4" w:name="_Toc185583308"/>
+      <w:bookmarkStart w:id="6" w:name="_Toc187765309"/>
       <w:r>
         <w:lastRenderedPageBreak/>
         <w:t>État des lieux et conclusion</w:t>
       </w:r>
-      <w:bookmarkEnd w:id="4"/>
+      <w:bookmarkEnd w:id="6"/>
     </w:p>
     <w:p>
       <w:pPr>
         <w:pStyle w:val="Titre2"/>
       </w:pPr>
-      <w:bookmarkStart w:id="5" w:name="_Toc185583309"/>
+      <w:bookmarkStart w:id="7" w:name="_Toc187765310"/>
       <w:r>
         <w:t>État du projet</w:t>
       </w:r>
-      <w:bookmarkEnd w:id="5"/>
+      <w:bookmarkEnd w:id="7"/>
     </w:p>
     <w:p>
       <w:pPr>
@@ -1823,11 +1941,11 @@
       <w:pPr>
         <w:pStyle w:val="Titre2"/>
       </w:pPr>
-      <w:bookmarkStart w:id="6" w:name="_Toc185583310"/>
+      <w:bookmarkStart w:id="8" w:name="_Toc187765311"/>
       <w:r>
         <w:t>Piste d’amélioration</w:t>
       </w:r>
-      <w:bookmarkEnd w:id="6"/>
+      <w:bookmarkEnd w:id="8"/>
     </w:p>
     <w:p>
       <w:pPr>
@@ -1870,11 +1988,11 @@
       <w:pPr>
         <w:pStyle w:val="Titre2"/>
       </w:pPr>
-      <w:bookmarkStart w:id="7" w:name="_Toc185583312"/>
+      <w:bookmarkStart w:id="9" w:name="_Toc187765312"/>
       <w:r>
         <w:t>Conclusion personnelle</w:t>
       </w:r>
-      <w:bookmarkEnd w:id="7"/>
+      <w:bookmarkEnd w:id="9"/>
     </w:p>
     <w:p>
       <w:pPr>
@@ -1901,12 +2019,12 @@
       <w:pPr>
         <w:pStyle w:val="Titre1"/>
       </w:pPr>
-      <w:bookmarkStart w:id="8" w:name="_Toc185583313"/>
+      <w:bookmarkStart w:id="10" w:name="_Toc187765313"/>
       <w:r>
         <w:lastRenderedPageBreak/>
         <w:t>Utilisation de l’IA</w:t>
       </w:r>
-      <w:bookmarkEnd w:id="8"/>
+      <w:bookmarkEnd w:id="10"/>
     </w:p>
     <w:p>
       <w:pPr>
@@ -1917,12 +2035,8 @@
       </w:r>
     </w:p>
     <w:sectPr>
-      <w:headerReference w:type="even" r:id="rId20"/>
-      <w:headerReference w:type="default" r:id="rId21"/>
-      <w:footerReference w:type="even" r:id="rId22"/>
-      <w:footerReference w:type="default" r:id="rId23"/>
-      <w:headerReference w:type="first" r:id="rId24"/>
-      <w:footerReference w:type="first" r:id="rId25"/>
+      <w:headerReference w:type="default" r:id="rId20"/>
+      <w:footerReference w:type="default" r:id="rId21"/>
       <w:pgSz w:w="11906" w:h="16838" w:code="9"/>
       <w:pgMar w:top="1418" w:right="1418" w:bottom="1418" w:left="1418" w:header="709" w:footer="709" w:gutter="0"/>
       <w:cols w:space="708"/>
@@ -1953,16 +2067,6 @@
 </file>
 
 <file path=word/footer1.xml><?xml version="1.0" encoding="utf-8"?>
-<w:ftr xmlns:wpc="http://schemas.microsoft.com/office/word/2010/wordprocessingCanvas" xmlns:cx="http://schemas.microsoft.com/office/drawing/2014/chartex" xmlns:cx1="http://schemas.microsoft.com/office/drawing/2015/9/8/chartex" xmlns:cx2="http://schemas.microsoft.com/office/drawing/2015/10/21/chartex" xmlns:cx3="http://schemas.microsoft.com/office/drawing/2016/5/9/chartex" xmlns:cx4="http://schemas.microsoft.com/office/drawing/2016/5/10/chartex" xmlns:cx5="http://schemas.microsoft.com/office/drawing/2016/5/11/chartex" xmlns:cx6="http://schemas.microsoft.com/office/drawing/2016/5/12/chartex" xmlns:cx7="http://schemas.microsoft.com/office/drawing/2016/5/13/chartex" xmlns:cx8="http://schemas.microsoft.com/office/drawing/2016/5/14/chartex" xmlns:mc="http://schemas.openxmlformats.org/markup-compatibility/2006" xmlns:aink="http://schemas.microsoft.com/office/drawing/2016/ink" xmlns:am3d="http://schemas.microsoft.com/office/drawing/2017/model3d" xmlns:o="urn:schemas-microsoft-com:office:office" xmlns:oel="http://schemas.microsoft.com/office/2019/extlst" xmlns:r="http://schemas.openxmlformats.org/officeDocument/2006/relationships" xmlns:m="http://schemas.openxmlformats.org/officeDocument/2006/math" xmlns:v="urn:schemas-microsoft-com:vml" xmlns:wp14="http://schemas.microsoft.com/office/word/2010/wordprocessingDrawing" xmlns:wp="http://schemas.openxmlformats.org/drawingml/2006/wordprocessingDrawing" xmlns:w10="urn:schemas-microsoft-com:office:word" xmlns:w="http://schemas.openxmlformats.org/wordprocessingml/2006/main" xmlns:w14="http://schemas.microsoft.com/office/word/2010/wordml" xmlns:w15="http://schemas.microsoft.com/office/word/2012/wordml" xmlns:w16cex="http://schemas.microsoft.com/office/word/2018/wordml/cex" xmlns:w16cid="http://schemas.microsoft.com/office/word/2016/wordml/cid" xmlns:w16="http://schemas.microsoft.com/office/word/2018/wordml" xmlns:w16du="http://schemas.microsoft.com/office/word/2023/wordml/word16du" xmlns:w16sdtdh="http://schemas.microsoft.com/office/word/2020/wordml/sdtdatahash" xmlns:w16sdtfl="http://schemas.microsoft.com/office/word/2024/wordml/sdtformatlock" xmlns:w16se="http://schemas.microsoft.com/office/word/2015/wordml/symex" xmlns:wpg="http://schemas.microsoft.com/office/word/2010/wordprocessingGroup" xmlns:wpi="http://schemas.microsoft.com/office/word/2010/wordprocessingInk" xmlns:wne="http://schemas.microsoft.com/office/word/2006/wordml" xmlns:wps="http://schemas.microsoft.com/office/word/2010/wordprocessingShape" mc:Ignorable="w14 w15 w16se w16cid w16 w16cex w16sdtdh w16sdtfl w16du wp14">
-  <w:p>
-    <w:pPr>
-      <w:pStyle w:val="Pieddepage"/>
-    </w:pPr>
-  </w:p>
-</w:ftr>
-</file>
-
-<file path=word/footer2.xml><?xml version="1.0" encoding="utf-8"?>
 <w:ftr xmlns:wpc="http://schemas.microsoft.com/office/word/2010/wordprocessingCanvas" xmlns:cx="http://schemas.microsoft.com/office/drawing/2014/chartex" xmlns:cx1="http://schemas.microsoft.com/office/drawing/2015/9/8/chartex" xmlns:cx2="http://schemas.microsoft.com/office/drawing/2015/10/21/chartex" xmlns:cx3="http://schemas.microsoft.com/office/drawing/2016/5/9/chartex" xmlns:cx4="http://schemas.microsoft.com/office/drawing/2016/5/10/chartex" xmlns:cx5="http://schemas.microsoft.com/office/drawing/2016/5/11/chartex" xmlns:cx6="http://schemas.microsoft.com/office/drawing/2016/5/12/chartex" xmlns:cx7="http://schemas.microsoft.com/office/drawing/2016/5/13/chartex" xmlns:cx8="http://schemas.microsoft.com/office/drawing/2016/5/14/chartex" xmlns:mc="http://schemas.openxmlformats.org/markup-compatibility/2006" xmlns:aink="http://schemas.microsoft.com/office/drawing/2016/ink" xmlns:am3d="http://schemas.microsoft.com/office/drawing/2017/model3d" xmlns:o="urn:schemas-microsoft-com:office:office" xmlns:oel="http://schemas.microsoft.com/office/2019/extlst" xmlns:r="http://schemas.openxmlformats.org/officeDocument/2006/relationships" xmlns:m="http://schemas.openxmlformats.org/officeDocument/2006/math" xmlns:v="urn:schemas-microsoft-com:vml" xmlns:wp14="http://schemas.microsoft.com/office/word/2010/wordprocessingDrawing" xmlns:wp="http://schemas.openxmlformats.org/drawingml/2006/wordprocessingDrawing" xmlns:w10="urn:schemas-microsoft-com:office:word" xmlns:w="http://schemas.openxmlformats.org/wordprocessingml/2006/main" xmlns:w14="http://schemas.microsoft.com/office/word/2010/wordml" xmlns:w15="http://schemas.microsoft.com/office/word/2012/wordml" xmlns:w16cex="http://schemas.microsoft.com/office/word/2018/wordml/cex" xmlns:w16cid="http://schemas.microsoft.com/office/word/2016/wordml/cid" xmlns:w16="http://schemas.microsoft.com/office/word/2018/wordml" xmlns:w16du="http://schemas.microsoft.com/office/word/2023/wordml/word16du" xmlns:w16sdtdh="http://schemas.microsoft.com/office/word/2020/wordml/sdtdatahash" xmlns:w16sdtfl="http://schemas.microsoft.com/office/word/2024/wordml/sdtformatlock" xmlns:w16se="http://schemas.microsoft.com/office/word/2015/wordml/symex" xmlns:wpg="http://schemas.microsoft.com/office/word/2010/wordprocessingGroup" xmlns:wpi="http://schemas.microsoft.com/office/word/2010/wordprocessingInk" xmlns:wne="http://schemas.microsoft.com/office/word/2006/wordml" xmlns:wps="http://schemas.microsoft.com/office/word/2010/wordprocessingShape" mc:Ignorable="w14 w15 w16se w16cid w16 w16cex w16sdtdh w16sdtfl w16du wp14">
   <w:tbl>
     <w:tblPr>
@@ -2334,22 +2438,15 @@
             </w:rPr>
             <w:t xml:space="preserve">Version: </w:t>
           </w:r>
-          <w:fldSimple w:instr=" REVNUM   \* MERGEFORMAT ">
-            <w:r>
-              <w:rPr>
-                <w:rFonts w:cs="Arial"/>
-                <w:noProof/>
-                <w:szCs w:val="16"/>
-              </w:rPr>
-              <w:t>13</w:t>
-            </w:r>
-          </w:fldSimple>
+          <w:r>
+            <w:t xml:space="preserve">2 </w:t>
+          </w:r>
           <w:r>
             <w:rPr>
               <w:rFonts w:cs="Arial"/>
               <w:szCs w:val="16"/>
             </w:rPr>
-            <w:t xml:space="preserve"> du </w:t>
+            <w:t xml:space="preserve">du </w:t>
           </w:r>
           <w:r>
             <w:rPr>
@@ -2378,7 +2475,7 @@
               <w:noProof/>
               <w:szCs w:val="16"/>
             </w:rPr>
-            <w:t>11.01.2025 16:31</w:t>
+            <w:t>14.01.2025 16:42</w:t>
           </w:r>
           <w:r>
             <w:rPr>
@@ -2436,16 +2533,6 @@
 </w:ftr>
 </file>
 
-<file path=word/footer3.xml><?xml version="1.0" encoding="utf-8"?>
-<w:ftr xmlns:wpc="http://schemas.microsoft.com/office/word/2010/wordprocessingCanvas" xmlns:cx="http://schemas.microsoft.com/office/drawing/2014/chartex" xmlns:cx1="http://schemas.microsoft.com/office/drawing/2015/9/8/chartex" xmlns:cx2="http://schemas.microsoft.com/office/drawing/2015/10/21/chartex" xmlns:cx3="http://schemas.microsoft.com/office/drawing/2016/5/9/chartex" xmlns:cx4="http://schemas.microsoft.com/office/drawing/2016/5/10/chartex" xmlns:cx5="http://schemas.microsoft.com/office/drawing/2016/5/11/chartex" xmlns:cx6="http://schemas.microsoft.com/office/drawing/2016/5/12/chartex" xmlns:cx7="http://schemas.microsoft.com/office/drawing/2016/5/13/chartex" xmlns:cx8="http://schemas.microsoft.com/office/drawing/2016/5/14/chartex" xmlns:mc="http://schemas.openxmlformats.org/markup-compatibility/2006" xmlns:aink="http://schemas.microsoft.com/office/drawing/2016/ink" xmlns:am3d="http://schemas.microsoft.com/office/drawing/2017/model3d" xmlns:o="urn:schemas-microsoft-com:office:office" xmlns:oel="http://schemas.microsoft.com/office/2019/extlst" xmlns:r="http://schemas.openxmlformats.org/officeDocument/2006/relationships" xmlns:m="http://schemas.openxmlformats.org/officeDocument/2006/math" xmlns:v="urn:schemas-microsoft-com:vml" xmlns:wp14="http://schemas.microsoft.com/office/word/2010/wordprocessingDrawing" xmlns:wp="http://schemas.openxmlformats.org/drawingml/2006/wordprocessingDrawing" xmlns:w10="urn:schemas-microsoft-com:office:word" xmlns:w="http://schemas.openxmlformats.org/wordprocessingml/2006/main" xmlns:w14="http://schemas.microsoft.com/office/word/2010/wordml" xmlns:w15="http://schemas.microsoft.com/office/word/2012/wordml" xmlns:w16cex="http://schemas.microsoft.com/office/word/2018/wordml/cex" xmlns:w16cid="http://schemas.microsoft.com/office/word/2016/wordml/cid" xmlns:w16="http://schemas.microsoft.com/office/word/2018/wordml" xmlns:w16du="http://schemas.microsoft.com/office/word/2023/wordml/word16du" xmlns:w16sdtdh="http://schemas.microsoft.com/office/word/2020/wordml/sdtdatahash" xmlns:w16sdtfl="http://schemas.microsoft.com/office/word/2024/wordml/sdtformatlock" xmlns:w16se="http://schemas.microsoft.com/office/word/2015/wordml/symex" xmlns:wpg="http://schemas.microsoft.com/office/word/2010/wordprocessingGroup" xmlns:wpi="http://schemas.microsoft.com/office/word/2010/wordprocessingInk" xmlns:wne="http://schemas.microsoft.com/office/word/2006/wordml" xmlns:wps="http://schemas.microsoft.com/office/word/2010/wordprocessingShape" mc:Ignorable="w14 w15 w16se w16cid w16 w16cex w16sdtdh w16sdtfl w16du wp14">
-  <w:p>
-    <w:pPr>
-      <w:pStyle w:val="Pieddepage"/>
-    </w:pPr>
-  </w:p>
-</w:ftr>
-</file>
-
 <file path=word/footnotes.xml><?xml version="1.0" encoding="utf-8"?>
 <w:footnotes xmlns:wpc="http://schemas.microsoft.com/office/word/2010/wordprocessingCanvas" xmlns:cx="http://schemas.microsoft.com/office/drawing/2014/chartex" xmlns:cx1="http://schemas.microsoft.com/office/drawing/2015/9/8/chartex" xmlns:cx2="http://schemas.microsoft.com/office/drawing/2015/10/21/chartex" xmlns:cx3="http://schemas.microsoft.com/office/drawing/2016/5/9/chartex" xmlns:cx4="http://schemas.microsoft.com/office/drawing/2016/5/10/chartex" xmlns:cx5="http://schemas.microsoft.com/office/drawing/2016/5/11/chartex" xmlns:cx6="http://schemas.microsoft.com/office/drawing/2016/5/12/chartex" xmlns:cx7="http://schemas.microsoft.com/office/drawing/2016/5/13/chartex" xmlns:cx8="http://schemas.microsoft.com/office/drawing/2016/5/14/chartex" xmlns:mc="http://schemas.openxmlformats.org/markup-compatibility/2006" xmlns:aink="http://schemas.microsoft.com/office/drawing/2016/ink" xmlns:am3d="http://schemas.microsoft.com/office/drawing/2017/model3d" xmlns:o="urn:schemas-microsoft-com:office:office" xmlns:oel="http://schemas.microsoft.com/office/2019/extlst" xmlns:r="http://schemas.openxmlformats.org/officeDocument/2006/relationships" xmlns:m="http://schemas.openxmlformats.org/officeDocument/2006/math" xmlns:v="urn:schemas-microsoft-com:vml" xmlns:wp14="http://schemas.microsoft.com/office/word/2010/wordprocessingDrawing" xmlns:wp="http://schemas.openxmlformats.org/drawingml/2006/wordprocessingDrawing" xmlns:w10="urn:schemas-microsoft-com:office:word" xmlns:w="http://schemas.openxmlformats.org/wordprocessingml/2006/main" xmlns:w14="http://schemas.microsoft.com/office/word/2010/wordml" xmlns:w15="http://schemas.microsoft.com/office/word/2012/wordml" xmlns:w16cex="http://schemas.microsoft.com/office/word/2018/wordml/cex" xmlns:w16cid="http://schemas.microsoft.com/office/word/2016/wordml/cid" xmlns:w16="http://schemas.microsoft.com/office/word/2018/wordml" xmlns:w16du="http://schemas.microsoft.com/office/word/2023/wordml/word16du" xmlns:w16sdtdh="http://schemas.microsoft.com/office/word/2020/wordml/sdtdatahash" xmlns:w16sdtfl="http://schemas.microsoft.com/office/word/2024/wordml/sdtformatlock" xmlns:w16se="http://schemas.microsoft.com/office/word/2015/wordml/symex" xmlns:wpg="http://schemas.microsoft.com/office/word/2010/wordprocessingGroup" xmlns:wpi="http://schemas.microsoft.com/office/word/2010/wordprocessingInk" xmlns:wne="http://schemas.microsoft.com/office/word/2006/wordml" xmlns:wps="http://schemas.microsoft.com/office/word/2010/wordprocessingShape" mc:Ignorable="w14 w15 w16se w16cid w16 w16cex w16sdtdh w16sdtfl w16du wp14">
   <w:footnote w:type="separator" w:id="-1">
@@ -2466,16 +2553,6 @@
 </file>
 
 <file path=word/header1.xml><?xml version="1.0" encoding="utf-8"?>
-<w:hdr xmlns:wpc="http://schemas.microsoft.com/office/word/2010/wordprocessingCanvas" xmlns:cx="http://schemas.microsoft.com/office/drawing/2014/chartex" xmlns:cx1="http://schemas.microsoft.com/office/drawing/2015/9/8/chartex" xmlns:cx2="http://schemas.microsoft.com/office/drawing/2015/10/21/chartex" xmlns:cx3="http://schemas.microsoft.com/office/drawing/2016/5/9/chartex" xmlns:cx4="http://schemas.microsoft.com/office/drawing/2016/5/10/chartex" xmlns:cx5="http://schemas.microsoft.com/office/drawing/2016/5/11/chartex" xmlns:cx6="http://schemas.microsoft.com/office/drawing/2016/5/12/chartex" xmlns:cx7="http://schemas.microsoft.com/office/drawing/2016/5/13/chartex" xmlns:cx8="http://schemas.microsoft.com/office/drawing/2016/5/14/chartex" xmlns:mc="http://schemas.openxmlformats.org/markup-compatibility/2006" xmlns:aink="http://schemas.microsoft.com/office/drawing/2016/ink" xmlns:am3d="http://schemas.microsoft.com/office/drawing/2017/model3d" xmlns:o="urn:schemas-microsoft-com:office:office" xmlns:oel="http://schemas.microsoft.com/office/2019/extlst" xmlns:r="http://schemas.openxmlformats.org/officeDocument/2006/relationships" xmlns:m="http://schemas.openxmlformats.org/officeDocument/2006/math" xmlns:v="urn:schemas-microsoft-com:vml" xmlns:wp14="http://schemas.microsoft.com/office/word/2010/wordprocessingDrawing" xmlns:wp="http://schemas.openxmlformats.org/drawingml/2006/wordprocessingDrawing" xmlns:w10="urn:schemas-microsoft-com:office:word" xmlns:w="http://schemas.openxmlformats.org/wordprocessingml/2006/main" xmlns:w14="http://schemas.microsoft.com/office/word/2010/wordml" xmlns:w15="http://schemas.microsoft.com/office/word/2012/wordml" xmlns:w16cex="http://schemas.microsoft.com/office/word/2018/wordml/cex" xmlns:w16cid="http://schemas.microsoft.com/office/word/2016/wordml/cid" xmlns:w16="http://schemas.microsoft.com/office/word/2018/wordml" xmlns:w16du="http://schemas.microsoft.com/office/word/2023/wordml/word16du" xmlns:w16sdtdh="http://schemas.microsoft.com/office/word/2020/wordml/sdtdatahash" xmlns:w16sdtfl="http://schemas.microsoft.com/office/word/2024/wordml/sdtformatlock" xmlns:w16se="http://schemas.microsoft.com/office/word/2015/wordml/symex" xmlns:wpg="http://schemas.microsoft.com/office/word/2010/wordprocessingGroup" xmlns:wpi="http://schemas.microsoft.com/office/word/2010/wordprocessingInk" xmlns:wne="http://schemas.microsoft.com/office/word/2006/wordml" xmlns:wps="http://schemas.microsoft.com/office/word/2010/wordprocessingShape" mc:Ignorable="w14 w15 w16se w16cid w16 w16cex w16sdtdh w16sdtfl w16du wp14">
-  <w:p>
-    <w:pPr>
-      <w:pStyle w:val="En-tte"/>
-    </w:pPr>
-  </w:p>
-</w:hdr>
-</file>
-
-<file path=word/header2.xml><?xml version="1.0" encoding="utf-8"?>
 <w:hdr xmlns:wpc="http://schemas.microsoft.com/office/word/2010/wordprocessingCanvas" xmlns:cx="http://schemas.microsoft.com/office/drawing/2014/chartex" xmlns:cx1="http://schemas.microsoft.com/office/drawing/2015/9/8/chartex" xmlns:cx2="http://schemas.microsoft.com/office/drawing/2015/10/21/chartex" xmlns:cx3="http://schemas.microsoft.com/office/drawing/2016/5/9/chartex" xmlns:cx4="http://schemas.microsoft.com/office/drawing/2016/5/10/chartex" xmlns:cx5="http://schemas.microsoft.com/office/drawing/2016/5/11/chartex" xmlns:cx6="http://schemas.microsoft.com/office/drawing/2016/5/12/chartex" xmlns:cx7="http://schemas.microsoft.com/office/drawing/2016/5/13/chartex" xmlns:cx8="http://schemas.microsoft.com/office/drawing/2016/5/14/chartex" xmlns:mc="http://schemas.openxmlformats.org/markup-compatibility/2006" xmlns:aink="http://schemas.microsoft.com/office/drawing/2016/ink" xmlns:am3d="http://schemas.microsoft.com/office/drawing/2017/model3d" xmlns:o="urn:schemas-microsoft-com:office:office" xmlns:oel="http://schemas.microsoft.com/office/2019/extlst" xmlns:r="http://schemas.openxmlformats.org/officeDocument/2006/relationships" xmlns:m="http://schemas.openxmlformats.org/officeDocument/2006/math" xmlns:v="urn:schemas-microsoft-com:vml" xmlns:wp14="http://schemas.microsoft.com/office/word/2010/wordprocessingDrawing" xmlns:wp="http://schemas.openxmlformats.org/drawingml/2006/wordprocessingDrawing" xmlns:w10="urn:schemas-microsoft-com:office:word" xmlns:w="http://schemas.openxmlformats.org/wordprocessingml/2006/main" xmlns:w14="http://schemas.microsoft.com/office/word/2010/wordml" xmlns:w15="http://schemas.microsoft.com/office/word/2012/wordml" xmlns:w16cex="http://schemas.microsoft.com/office/word/2018/wordml/cex" xmlns:w16cid="http://schemas.microsoft.com/office/word/2016/wordml/cid" xmlns:w16="http://schemas.microsoft.com/office/word/2018/wordml" xmlns:w16du="http://schemas.microsoft.com/office/word/2023/wordml/word16du" xmlns:w16sdtdh="http://schemas.microsoft.com/office/word/2020/wordml/sdtdatahash" xmlns:w16sdtfl="http://schemas.microsoft.com/office/word/2024/wordml/sdtformatlock" xmlns:w16se="http://schemas.microsoft.com/office/word/2015/wordml/symex" xmlns:wpg="http://schemas.microsoft.com/office/word/2010/wordprocessingGroup" xmlns:wpi="http://schemas.microsoft.com/office/word/2010/wordprocessingInk" xmlns:wne="http://schemas.microsoft.com/office/word/2006/wordml" xmlns:wps="http://schemas.microsoft.com/office/word/2010/wordprocessingShape" mc:Ignorable="w14 w15 w16se w16cid w16 w16cex w16sdtdh w16sdtfl w16du wp14">
   <w:tbl>
     <w:tblPr>
@@ -2593,16 +2670,6 @@
 </w:hdr>
 </file>
 
-<file path=word/header3.xml><?xml version="1.0" encoding="utf-8"?>
-<w:hdr xmlns:wpc="http://schemas.microsoft.com/office/word/2010/wordprocessingCanvas" xmlns:cx="http://schemas.microsoft.com/office/drawing/2014/chartex" xmlns:cx1="http://schemas.microsoft.com/office/drawing/2015/9/8/chartex" xmlns:cx2="http://schemas.microsoft.com/office/drawing/2015/10/21/chartex" xmlns:cx3="http://schemas.microsoft.com/office/drawing/2016/5/9/chartex" xmlns:cx4="http://schemas.microsoft.com/office/drawing/2016/5/10/chartex" xmlns:cx5="http://schemas.microsoft.com/office/drawing/2016/5/11/chartex" xmlns:cx6="http://schemas.microsoft.com/office/drawing/2016/5/12/chartex" xmlns:cx7="http://schemas.microsoft.com/office/drawing/2016/5/13/chartex" xmlns:cx8="http://schemas.microsoft.com/office/drawing/2016/5/14/chartex" xmlns:mc="http://schemas.openxmlformats.org/markup-compatibility/2006" xmlns:aink="http://schemas.microsoft.com/office/drawing/2016/ink" xmlns:am3d="http://schemas.microsoft.com/office/drawing/2017/model3d" xmlns:o="urn:schemas-microsoft-com:office:office" xmlns:oel="http://schemas.microsoft.com/office/2019/extlst" xmlns:r="http://schemas.openxmlformats.org/officeDocument/2006/relationships" xmlns:m="http://schemas.openxmlformats.org/officeDocument/2006/math" xmlns:v="urn:schemas-microsoft-com:vml" xmlns:wp14="http://schemas.microsoft.com/office/word/2010/wordprocessingDrawing" xmlns:wp="http://schemas.openxmlformats.org/drawingml/2006/wordprocessingDrawing" xmlns:w10="urn:schemas-microsoft-com:office:word" xmlns:w="http://schemas.openxmlformats.org/wordprocessingml/2006/main" xmlns:w14="http://schemas.microsoft.com/office/word/2010/wordml" xmlns:w15="http://schemas.microsoft.com/office/word/2012/wordml" xmlns:w16cex="http://schemas.microsoft.com/office/word/2018/wordml/cex" xmlns:w16cid="http://schemas.microsoft.com/office/word/2016/wordml/cid" xmlns:w16="http://schemas.microsoft.com/office/word/2018/wordml" xmlns:w16du="http://schemas.microsoft.com/office/word/2023/wordml/word16du" xmlns:w16sdtdh="http://schemas.microsoft.com/office/word/2020/wordml/sdtdatahash" xmlns:w16sdtfl="http://schemas.microsoft.com/office/word/2024/wordml/sdtformatlock" xmlns:w16se="http://schemas.microsoft.com/office/word/2015/wordml/symex" xmlns:wpg="http://schemas.microsoft.com/office/word/2010/wordprocessingGroup" xmlns:wpi="http://schemas.microsoft.com/office/word/2010/wordprocessingInk" xmlns:wne="http://schemas.microsoft.com/office/word/2006/wordml" xmlns:wps="http://schemas.microsoft.com/office/word/2010/wordprocessingShape" mc:Ignorable="w14 w15 w16se w16cid w16 w16cex w16sdtdh w16sdtfl w16du wp14">
-  <w:p>
-    <w:pPr>
-      <w:pStyle w:val="En-tte"/>
-    </w:pPr>
-  </w:p>
-</w:hdr>
-</file>
-
 <file path=word/numbering.xml><?xml version="1.0" encoding="utf-8"?>
 <w:numbering xmlns:wpc="http://schemas.microsoft.com/office/word/2010/wordprocessingCanvas" xmlns:cx="http://schemas.microsoft.com/office/drawing/2014/chartex" xmlns:cx1="http://schemas.microsoft.com/office/drawing/2015/9/8/chartex" xmlns:cx2="http://schemas.microsoft.com/office/drawing/2015/10/21/chartex" xmlns:cx3="http://schemas.microsoft.com/office/drawing/2016/5/9/chartex" xmlns:cx4="http://schemas.microsoft.com/office/drawing/2016/5/10/chartex" xmlns:cx5="http://schemas.microsoft.com/office/drawing/2016/5/11/chartex" xmlns:cx6="http://schemas.microsoft.com/office/drawing/2016/5/12/chartex" xmlns:cx7="http://schemas.microsoft.com/office/drawing/2016/5/13/chartex" xmlns:cx8="http://schemas.microsoft.com/office/drawing/2016/5/14/chartex" xmlns:mc="http://schemas.openxmlformats.org/markup-compatibility/2006" xmlns:aink="http://schemas.microsoft.com/office/drawing/2016/ink" xmlns:am3d="http://schemas.microsoft.com/office/drawing/2017/model3d" xmlns:o="urn:schemas-microsoft-com:office:office" xmlns:oel="http://schemas.microsoft.com/office/2019/extlst" xmlns:r="http://schemas.openxmlformats.org/officeDocument/2006/relationships" xmlns:m="http://schemas.openxmlformats.org/officeDocument/2006/math" xmlns:v="urn:schemas-microsoft-com:vml" xmlns:wp14="http://schemas.microsoft.com/office/word/2010/wordprocessingDrawing" xmlns:wp="http://schemas.openxmlformats.org/drawingml/2006/wordprocessingDrawing" xmlns:w10="urn:schemas-microsoft-com:office:word" xmlns:w="http://schemas.openxmlformats.org/wordprocessingml/2006/main" xmlns:w14="http://schemas.microsoft.com/office/word/2010/wordml" xmlns:w15="http://schemas.microsoft.com/office/word/2012/wordml" xmlns:w16cex="http://schemas.microsoft.com/office/word/2018/wordml/cex" xmlns:w16cid="http://schemas.microsoft.com/office/word/2016/wordml/cid" xmlns:w16="http://schemas.microsoft.com/office/word/2018/wordml" xmlns:w16du="http://schemas.microsoft.com/office/word/2023/wordml/word16du" xmlns:w16sdtdh="http://schemas.microsoft.com/office/word/2020/wordml/sdtdatahash" xmlns:w16sdtfl="http://schemas.microsoft.com/office/word/2024/wordml/sdtformatlock" xmlns:w16se="http://schemas.microsoft.com/office/word/2015/wordml/symex" xmlns:wpg="http://schemas.microsoft.com/office/word/2010/wordprocessingGroup" xmlns:wpi="http://schemas.microsoft.com/office/word/2010/wordprocessingInk" xmlns:wne="http://schemas.microsoft.com/office/word/2006/wordml" xmlns:wps="http://schemas.microsoft.com/office/word/2010/wordprocessingShape" mc:Ignorable="w14 w15 w16se w16cid w16 w16cex w16sdtdh w16sdtfl w16du wp14">
   <w:numPicBullet w:numPicBulletId="0">
@@ -2626,7 +2693,7 @@
         <v:path o:extrusionok="f" gradientshapeok="t" o:connecttype="rect"/>
         <o:lock v:ext="edit" aspectratio="t"/>
       </v:shapetype>
-      <v:shape id="_x0000_i1058" type="#_x0000_t75" style="width:12pt;height:12pt" o:bullet="t">
+      <v:shape id="_x0000_i1055" type="#_x0000_t75" style="width:12pt;height:12pt" o:bullet="t">
         <v:imagedata r:id="rId1" o:title="BD10263_"/>
       </v:shape>
     </w:pict>
@@ -3919,7 +3986,7 @@
   <w:abstractNum w:abstractNumId="20" w15:restartNumberingAfterBreak="0">
     <w:nsid w:val="2A8F67FD"/>
     <w:multiLevelType w:val="multilevel"/>
-    <w:tmpl w:val="08EA5668"/>
+    <w:tmpl w:val="8D602442"/>
     <w:lvl w:ilvl="0">
       <w:start w:val="1"/>
       <w:numFmt w:val="decimal"/>
@@ -4910,6 +4977,95 @@
     </w:lvl>
   </w:abstractNum>
   <w:abstractNum w:abstractNumId="29" w15:restartNumberingAfterBreak="0">
+    <w:nsid w:val="52054628"/>
+    <w:multiLevelType w:val="hybridMultilevel"/>
+    <w:tmpl w:val="1DF80E70"/>
+    <w:lvl w:ilvl="0" w:tplc="489AA9D6">
+      <w:start w:val="1"/>
+      <w:numFmt w:val="decimal"/>
+      <w:lvlText w:val="%1."/>
+      <w:lvlJc w:val="left"/>
+      <w:pPr>
+        <w:ind w:left="1571" w:hanging="360"/>
+      </w:pPr>
+      <w:rPr>
+        <w:rFonts w:hint="default"/>
+      </w:rPr>
+    </w:lvl>
+    <w:lvl w:ilvl="1" w:tplc="100C0019" w:tentative="1">
+      <w:start w:val="1"/>
+      <w:numFmt w:val="lowerLetter"/>
+      <w:lvlText w:val="%2."/>
+      <w:lvlJc w:val="left"/>
+      <w:pPr>
+        <w:ind w:left="2291" w:hanging="360"/>
+      </w:pPr>
+    </w:lvl>
+    <w:lvl w:ilvl="2" w:tplc="100C001B" w:tentative="1">
+      <w:start w:val="1"/>
+      <w:numFmt w:val="lowerRoman"/>
+      <w:lvlText w:val="%3."/>
+      <w:lvlJc w:val="right"/>
+      <w:pPr>
+        <w:ind w:left="3011" w:hanging="180"/>
+      </w:pPr>
+    </w:lvl>
+    <w:lvl w:ilvl="3" w:tplc="100C000F" w:tentative="1">
+      <w:start w:val="1"/>
+      <w:numFmt w:val="decimal"/>
+      <w:lvlText w:val="%4."/>
+      <w:lvlJc w:val="left"/>
+      <w:pPr>
+        <w:ind w:left="3731" w:hanging="360"/>
+      </w:pPr>
+    </w:lvl>
+    <w:lvl w:ilvl="4" w:tplc="100C0019" w:tentative="1">
+      <w:start w:val="1"/>
+      <w:numFmt w:val="lowerLetter"/>
+      <w:lvlText w:val="%5."/>
+      <w:lvlJc w:val="left"/>
+      <w:pPr>
+        <w:ind w:left="4451" w:hanging="360"/>
+      </w:pPr>
+    </w:lvl>
+    <w:lvl w:ilvl="5" w:tplc="100C001B" w:tentative="1">
+      <w:start w:val="1"/>
+      <w:numFmt w:val="lowerRoman"/>
+      <w:lvlText w:val="%6."/>
+      <w:lvlJc w:val="right"/>
+      <w:pPr>
+        <w:ind w:left="5171" w:hanging="180"/>
+      </w:pPr>
+    </w:lvl>
+    <w:lvl w:ilvl="6" w:tplc="100C000F" w:tentative="1">
+      <w:start w:val="1"/>
+      <w:numFmt w:val="decimal"/>
+      <w:lvlText w:val="%7."/>
+      <w:lvlJc w:val="left"/>
+      <w:pPr>
+        <w:ind w:left="5891" w:hanging="360"/>
+      </w:pPr>
+    </w:lvl>
+    <w:lvl w:ilvl="7" w:tplc="100C0019" w:tentative="1">
+      <w:start w:val="1"/>
+      <w:numFmt w:val="lowerLetter"/>
+      <w:lvlText w:val="%8."/>
+      <w:lvlJc w:val="left"/>
+      <w:pPr>
+        <w:ind w:left="6611" w:hanging="360"/>
+      </w:pPr>
+    </w:lvl>
+    <w:lvl w:ilvl="8" w:tplc="100C001B" w:tentative="1">
+      <w:start w:val="1"/>
+      <w:numFmt w:val="lowerRoman"/>
+      <w:lvlText w:val="%9."/>
+      <w:lvlJc w:val="right"/>
+      <w:pPr>
+        <w:ind w:left="7331" w:hanging="180"/>
+      </w:pPr>
+    </w:lvl>
+  </w:abstractNum>
+  <w:abstractNum w:abstractNumId="30" w15:restartNumberingAfterBreak="0">
     <w:nsid w:val="55FE2729"/>
     <w:multiLevelType w:val="multilevel"/>
     <w:tmpl w:val="100C0023"/>
@@ -4996,7 +5152,7 @@
       </w:pPr>
     </w:lvl>
   </w:abstractNum>
-  <w:abstractNum w:abstractNumId="30" w15:restartNumberingAfterBreak="0">
+  <w:abstractNum w:abstractNumId="31" w15:restartNumberingAfterBreak="0">
     <w:nsid w:val="58933B2A"/>
     <w:multiLevelType w:val="multilevel"/>
     <w:tmpl w:val="100C0021"/>
@@ -5109,7 +5265,7 @@
       </w:rPr>
     </w:lvl>
   </w:abstractNum>
-  <w:abstractNum w:abstractNumId="31" w15:restartNumberingAfterBreak="0">
+  <w:abstractNum w:abstractNumId="32" w15:restartNumberingAfterBreak="0">
     <w:nsid w:val="5C877673"/>
     <w:multiLevelType w:val="multilevel"/>
     <w:tmpl w:val="100C0021"/>
@@ -5222,7 +5378,7 @@
       </w:rPr>
     </w:lvl>
   </w:abstractNum>
-  <w:abstractNum w:abstractNumId="32" w15:restartNumberingAfterBreak="0">
+  <w:abstractNum w:abstractNumId="33" w15:restartNumberingAfterBreak="0">
     <w:nsid w:val="5CBC53EC"/>
     <w:multiLevelType w:val="multilevel"/>
     <w:tmpl w:val="2F6EF210"/>
@@ -5335,7 +5491,7 @@
       </w:rPr>
     </w:lvl>
   </w:abstractNum>
-  <w:abstractNum w:abstractNumId="33" w15:restartNumberingAfterBreak="0">
+  <w:abstractNum w:abstractNumId="34" w15:restartNumberingAfterBreak="0">
     <w:nsid w:val="5E424682"/>
     <w:multiLevelType w:val="multilevel"/>
     <w:tmpl w:val="100C001F"/>
@@ -5421,7 +5577,7 @@
       </w:pPr>
     </w:lvl>
   </w:abstractNum>
-  <w:abstractNum w:abstractNumId="34" w15:restartNumberingAfterBreak="0">
+  <w:abstractNum w:abstractNumId="35" w15:restartNumberingAfterBreak="0">
     <w:nsid w:val="63A9062F"/>
     <w:multiLevelType w:val="multilevel"/>
     <w:tmpl w:val="DCCE794A"/>
@@ -5561,7 +5717,7 @@
       </w:rPr>
     </w:lvl>
   </w:abstractNum>
-  <w:abstractNum w:abstractNumId="35" w15:restartNumberingAfterBreak="0">
+  <w:abstractNum w:abstractNumId="36" w15:restartNumberingAfterBreak="0">
     <w:nsid w:val="643F0961"/>
     <w:multiLevelType w:val="multilevel"/>
     <w:tmpl w:val="100C0021"/>
@@ -5674,7 +5830,7 @@
       </w:rPr>
     </w:lvl>
   </w:abstractNum>
-  <w:abstractNum w:abstractNumId="36" w15:restartNumberingAfterBreak="0">
+  <w:abstractNum w:abstractNumId="37" w15:restartNumberingAfterBreak="0">
     <w:nsid w:val="6D6476B9"/>
     <w:multiLevelType w:val="multilevel"/>
     <w:tmpl w:val="100C0023"/>
@@ -5761,7 +5917,7 @@
       </w:pPr>
     </w:lvl>
   </w:abstractNum>
-  <w:abstractNum w:abstractNumId="37" w15:restartNumberingAfterBreak="0">
+  <w:abstractNum w:abstractNumId="38" w15:restartNumberingAfterBreak="0">
     <w:nsid w:val="70C03573"/>
     <w:multiLevelType w:val="multilevel"/>
     <w:tmpl w:val="100C0021"/>
@@ -5874,7 +6030,7 @@
       </w:rPr>
     </w:lvl>
   </w:abstractNum>
-  <w:abstractNum w:abstractNumId="38" w15:restartNumberingAfterBreak="0">
+  <w:abstractNum w:abstractNumId="39" w15:restartNumberingAfterBreak="0">
     <w:nsid w:val="79CD09A9"/>
     <w:multiLevelType w:val="multilevel"/>
     <w:tmpl w:val="100C0021"/>
@@ -5987,7 +6143,7 @@
       </w:rPr>
     </w:lvl>
   </w:abstractNum>
-  <w:abstractNum w:abstractNumId="39" w15:restartNumberingAfterBreak="0">
+  <w:abstractNum w:abstractNumId="40" w15:restartNumberingAfterBreak="0">
     <w:nsid w:val="7E7F1C51"/>
     <w:multiLevelType w:val="multilevel"/>
     <w:tmpl w:val="100C0021"/>
@@ -6110,10 +6266,10 @@
     <w:abstractNumId w:val="15"/>
   </w:num>
   <w:num w:numId="4" w16cid:durableId="123088147">
-    <w:abstractNumId w:val="34"/>
+    <w:abstractNumId w:val="35"/>
   </w:num>
   <w:num w:numId="5" w16cid:durableId="1939676545">
-    <w:abstractNumId w:val="34"/>
+    <w:abstractNumId w:val="35"/>
   </w:num>
   <w:num w:numId="6" w16cid:durableId="66735614">
     <w:abstractNumId w:val="15"/>
@@ -6128,7 +6284,7 @@
     <w:abstractNumId w:val="15"/>
   </w:num>
   <w:num w:numId="10" w16cid:durableId="2058970451">
-    <w:abstractNumId w:val="34"/>
+    <w:abstractNumId w:val="35"/>
   </w:num>
   <w:num w:numId="11" w16cid:durableId="1169174072">
     <w:abstractNumId w:val="15"/>
@@ -6146,22 +6302,22 @@
     <w:abstractNumId w:val="16"/>
   </w:num>
   <w:num w:numId="16" w16cid:durableId="894465316">
-    <w:abstractNumId w:val="31"/>
+    <w:abstractNumId w:val="32"/>
   </w:num>
   <w:num w:numId="17" w16cid:durableId="1647860296">
     <w:abstractNumId w:val="26"/>
   </w:num>
   <w:num w:numId="18" w16cid:durableId="864094883">
-    <w:abstractNumId w:val="39"/>
+    <w:abstractNumId w:val="40"/>
   </w:num>
   <w:num w:numId="19" w16cid:durableId="684133854">
-    <w:abstractNumId w:val="37"/>
+    <w:abstractNumId w:val="38"/>
   </w:num>
   <w:num w:numId="20" w16cid:durableId="142082801">
     <w:abstractNumId w:val="10"/>
   </w:num>
   <w:num w:numId="21" w16cid:durableId="715738145">
-    <w:abstractNumId w:val="35"/>
+    <w:abstractNumId w:val="36"/>
   </w:num>
   <w:num w:numId="22" w16cid:durableId="929387530">
     <w:abstractNumId w:val="25"/>
@@ -6179,19 +6335,19 @@
     <w:abstractNumId w:val="12"/>
   </w:num>
   <w:num w:numId="27" w16cid:durableId="59182274">
-    <w:abstractNumId w:val="30"/>
+    <w:abstractNumId w:val="31"/>
   </w:num>
   <w:num w:numId="28" w16cid:durableId="1075515525">
-    <w:abstractNumId w:val="33"/>
+    <w:abstractNumId w:val="34"/>
   </w:num>
   <w:num w:numId="29" w16cid:durableId="2082211692">
     <w:abstractNumId w:val="28"/>
   </w:num>
   <w:num w:numId="30" w16cid:durableId="246773127">
-    <w:abstractNumId w:val="29"/>
+    <w:abstractNumId w:val="30"/>
   </w:num>
   <w:num w:numId="31" w16cid:durableId="887449450">
-    <w:abstractNumId w:val="36"/>
+    <w:abstractNumId w:val="37"/>
   </w:num>
   <w:num w:numId="32" w16cid:durableId="840895751">
     <w:abstractNumId w:val="8"/>
@@ -6230,7 +6386,7 @@
     <w:abstractNumId w:val="24"/>
   </w:num>
   <w:num w:numId="44" w16cid:durableId="2134782839">
-    <w:abstractNumId w:val="38"/>
+    <w:abstractNumId w:val="39"/>
   </w:num>
   <w:num w:numId="45" w16cid:durableId="1221550925">
     <w:abstractNumId w:val="14"/>
@@ -6239,7 +6395,10 @@
     <w:abstractNumId w:val="22"/>
   </w:num>
   <w:num w:numId="47" w16cid:durableId="1650206800">
-    <w:abstractNumId w:val="32"/>
+    <w:abstractNumId w:val="33"/>
+  </w:num>
+  <w:num w:numId="48" w16cid:durableId="1368405639">
+    <w:abstractNumId w:val="29"/>
   </w:num>
   <w:numIdMacAtCleanup w:val="4"/>
 </w:numbering>
@@ -6578,7 +6737,7 @@
     <w:next w:val="Retraitcorpsdetexte"/>
     <w:autoRedefine/>
     <w:qFormat/>
-    <w:rsid w:val="00AA4393"/>
+    <w:rsid w:val="00184B23"/>
     <w:pPr>
       <w:keepNext/>
       <w:numPr>
@@ -6587,10 +6746,9 @@
       </w:numPr>
       <w:tabs>
         <w:tab w:val="clear" w:pos="3402"/>
-        <w:tab w:val="num" w:pos="1134"/>
       </w:tabs>
       <w:spacing w:before="120" w:after="60"/>
-      <w:ind w:left="1134"/>
+      <w:ind w:left="851"/>
       <w:outlineLvl w:val="1"/>
     </w:pPr>
     <w:rPr>
@@ -6751,6 +6909,7 @@
   <w:style w:type="character" w:default="1" w:styleId="Policepardfaut">
     <w:name w:val="Default Paragraph Font"/>
     <w:uiPriority w:val="1"/>
+    <w:semiHidden/>
     <w:unhideWhenUsed/>
   </w:style>
   <w:style w:type="table" w:default="1" w:styleId="TableauNormal">
@@ -7598,6 +7757,17 @@
 </file>
 
 <file path=customXml/item1.xml><?xml version="1.0" encoding="utf-8"?>
+<p:properties xmlns:p="http://schemas.microsoft.com/office/2006/metadata/properties" xmlns:xsi="http://www.w3.org/2001/XMLSchema-instance" xmlns:pc="http://schemas.microsoft.com/office/infopath/2007/PartnerControls">
+  <documentManagement>
+    <lcf76f155ced4ddcb4097134ff3c332f xmlns="b5cf4370-ac38-4b9e-9836-ef6f5df64f24">
+      <Terms xmlns="http://schemas.microsoft.com/office/infopath/2007/PartnerControls"/>
+    </lcf76f155ced4ddcb4097134ff3c332f>
+    <TaxCatchAll xmlns="eefa3612-053e-497a-ae76-8a76877f5e22" xsi:nil="true"/>
+  </documentManagement>
+</p:properties>
+</file>
+
+<file path=customXml/item2.xml><?xml version="1.0" encoding="utf-8"?>
 <ct:contentTypeSchema xmlns:ct="http://schemas.microsoft.com/office/2006/metadata/contentType" xmlns:ma="http://schemas.microsoft.com/office/2006/metadata/properties/metaAttributes" ct:_="" ma:_="" ma:contentTypeName="Document" ma:contentTypeID="0x01010080C9F2488912074FB587B9AD9ADAE5BB" ma:contentTypeVersion="11" ma:contentTypeDescription="Crée un document." ma:contentTypeScope="" ma:versionID="1bebaa2d391e7c30de2dcb588a772684">
   <xsd:schema xmlns:xsd="http://www.w3.org/2001/XMLSchema" xmlns:xs="http://www.w3.org/2001/XMLSchema" xmlns:p="http://schemas.microsoft.com/office/2006/metadata/properties" xmlns:ns2="b5cf4370-ac38-4b9e-9836-ef6f5df64f24" xmlns:ns3="eefa3612-053e-497a-ae76-8a76877f5e22" targetNamespace="http://schemas.microsoft.com/office/2006/metadata/properties" ma:root="true" ma:fieldsID="071e4af5f84e298b60331b8e79120627" ns2:_="" ns3:_="">
     <xsd:import namespace="b5cf4370-ac38-4b9e-9836-ef6f5df64f24"/>
@@ -7792,22 +7962,7 @@
 </ct:contentTypeSchema>
 </file>
 
-<file path=customXml/item2.xml><?xml version="1.0" encoding="utf-8"?>
-<p:properties xmlns:p="http://schemas.microsoft.com/office/2006/metadata/properties" xmlns:xsi="http://www.w3.org/2001/XMLSchema-instance" xmlns:pc="http://schemas.microsoft.com/office/infopath/2007/PartnerControls">
-  <documentManagement>
-    <lcf76f155ced4ddcb4097134ff3c332f xmlns="b5cf4370-ac38-4b9e-9836-ef6f5df64f24">
-      <Terms xmlns="http://schemas.microsoft.com/office/infopath/2007/PartnerControls"/>
-    </lcf76f155ced4ddcb4097134ff3c332f>
-    <TaxCatchAll xmlns="eefa3612-053e-497a-ae76-8a76877f5e22" xsi:nil="true"/>
-  </documentManagement>
-</p:properties>
-</file>
-
 <file path=customXml/item3.xml><?xml version="1.0" encoding="utf-8"?>
-<b:Sources xmlns:b="http://schemas.openxmlformats.org/officeDocument/2006/bibliography" xmlns="http://schemas.openxmlformats.org/officeDocument/2006/bibliography" SelectedStyle="\APA.XSL" StyleName="APA"/>
-</file>
-
-<file path=customXml/item4.xml><?xml version="1.0" encoding="utf-8"?>
 <?mso-contentType ?>
 <FormTemplates xmlns="http://schemas.microsoft.com/sharepoint/v3/contenttype/forms">
   <Display>DocumentLibraryForm</Display>
@@ -7816,7 +7971,22 @@
 </FormTemplates>
 </file>
 
+<file path=customXml/item4.xml><?xml version="1.0" encoding="utf-8"?>
+<b:Sources xmlns:b="http://schemas.openxmlformats.org/officeDocument/2006/bibliography" xmlns="http://schemas.openxmlformats.org/officeDocument/2006/bibliography" SelectedStyle="\APA.XSL" StyleName="APA"/>
+</file>
+
 <file path=customXml/itemProps1.xml><?xml version="1.0" encoding="utf-8"?>
+<ds:datastoreItem xmlns:ds="http://schemas.openxmlformats.org/officeDocument/2006/customXml" ds:itemID="{2319CDB8-A2CD-412D-8359-13E6B4DF1FF4}">
+  <ds:schemaRefs>
+    <ds:schemaRef ds:uri="http://schemas.microsoft.com/office/2006/metadata/properties"/>
+    <ds:schemaRef ds:uri="http://schemas.microsoft.com/office/infopath/2007/PartnerControls"/>
+    <ds:schemaRef ds:uri="b5cf4370-ac38-4b9e-9836-ef6f5df64f24"/>
+    <ds:schemaRef ds:uri="eefa3612-053e-497a-ae76-8a76877f5e22"/>
+  </ds:schemaRefs>
+</ds:datastoreItem>
+</file>
+
+<file path=customXml/itemProps2.xml><?xml version="1.0" encoding="utf-8"?>
 <ds:datastoreItem xmlns:ds="http://schemas.openxmlformats.org/officeDocument/2006/customXml" ds:itemID="{D3207301-F010-4C55-8CE3-D951653FF5FF}">
   <ds:schemaRefs>
     <ds:schemaRef ds:uri="http://schemas.microsoft.com/office/2006/metadata/contentType"/>
@@ -7835,29 +8005,18 @@
 </ds:datastoreItem>
 </file>
 
-<file path=customXml/itemProps2.xml><?xml version="1.0" encoding="utf-8"?>
-<ds:datastoreItem xmlns:ds="http://schemas.openxmlformats.org/officeDocument/2006/customXml" ds:itemID="{2319CDB8-A2CD-412D-8359-13E6B4DF1FF4}">
+<file path=customXml/itemProps3.xml><?xml version="1.0" encoding="utf-8"?>
+<ds:datastoreItem xmlns:ds="http://schemas.openxmlformats.org/officeDocument/2006/customXml" ds:itemID="{6C3F7A66-EDE3-46FD-83EB-3C265E5D2669}">
   <ds:schemaRefs>
-    <ds:schemaRef ds:uri="http://schemas.microsoft.com/office/2006/metadata/properties"/>
-    <ds:schemaRef ds:uri="http://schemas.microsoft.com/office/infopath/2007/PartnerControls"/>
-    <ds:schemaRef ds:uri="b5cf4370-ac38-4b9e-9836-ef6f5df64f24"/>
-    <ds:schemaRef ds:uri="eefa3612-053e-497a-ae76-8a76877f5e22"/>
+    <ds:schemaRef ds:uri="http://schemas.microsoft.com/sharepoint/v3/contenttype/forms"/>
   </ds:schemaRefs>
 </ds:datastoreItem>
 </file>
 
-<file path=customXml/itemProps3.xml><?xml version="1.0" encoding="utf-8"?>
+<file path=customXml/itemProps4.xml><?xml version="1.0" encoding="utf-8"?>
 <ds:datastoreItem xmlns:ds="http://schemas.openxmlformats.org/officeDocument/2006/customXml" ds:itemID="{C8C35155-3E6A-4058-B6E4-303717845E3B}">
   <ds:schemaRefs>
     <ds:schemaRef ds:uri="http://schemas.openxmlformats.org/officeDocument/2006/bibliography"/>
   </ds:schemaRefs>
 </ds:datastoreItem>
-</file>
-
-<file path=customXml/itemProps4.xml><?xml version="1.0" encoding="utf-8"?>
-<ds:datastoreItem xmlns:ds="http://schemas.openxmlformats.org/officeDocument/2006/customXml" ds:itemID="{6C3F7A66-EDE3-46FD-83EB-3C265E5D2669}">
-  <ds:schemaRefs>
-    <ds:schemaRef ds:uri="http://schemas.microsoft.com/sharepoint/v3/contenttype/forms"/>
-  </ds:schemaRefs>
-</ds:datastoreItem>
 </file>
</xml_diff>